<commit_message>
Updated Test Plan master doc.
</commit_message>
<xml_diff>
--- a/docs/Subsystem Verification and Test Plan.docx
+++ b/docs/Subsystem Verification and Test Plan.docx
@@ -280,7 +280,7 @@
           <w:r>
             <w:fldChar w:fldCharType="separate"/>
           </w:r>
-          <w:hyperlink w:anchor="_Toc209767074" w:history="1">
+          <w:hyperlink w:anchor="_Toc209768734" w:history="1">
             <w:r>
               <w:rPr>
                 <w:rStyle w:val="Hyperlink"/>
@@ -307,7 +307,7 @@
                 <w:noProof/>
                 <w:webHidden/>
               </w:rPr>
-              <w:instrText xml:space="preserve"> PAGEREF _Toc209767074 \h </w:instrText>
+              <w:instrText xml:space="preserve"> PAGEREF _Toc209768734 \h </w:instrText>
             </w:r>
             <w:r>
               <w:rPr>
@@ -349,7 +349,7 @@
               <w:noProof/>
             </w:rPr>
           </w:pPr>
-          <w:hyperlink w:anchor="_Toc209767075" w:history="1">
+          <w:hyperlink w:anchor="_Toc209768735" w:history="1">
             <w:r>
               <w:rPr>
                 <w:rStyle w:val="Hyperlink"/>
@@ -376,7 +376,7 @@
                 <w:noProof/>
                 <w:webHidden/>
               </w:rPr>
-              <w:instrText xml:space="preserve"> PAGEREF _Toc209767075 \h </w:instrText>
+              <w:instrText xml:space="preserve"> PAGEREF _Toc209768735 \h </w:instrText>
             </w:r>
             <w:r>
               <w:rPr>
@@ -418,7 +418,7 @@
               <w:noProof/>
             </w:rPr>
           </w:pPr>
-          <w:hyperlink w:anchor="_Toc209767076" w:history="1">
+          <w:hyperlink w:anchor="_Toc209768736" w:history="1">
             <w:r>
               <w:rPr>
                 <w:rStyle w:val="Hyperlink"/>
@@ -445,7 +445,7 @@
                 <w:noProof/>
                 <w:webHidden/>
               </w:rPr>
-              <w:instrText xml:space="preserve"> PAGEREF _Toc209767076 \h </w:instrText>
+              <w:instrText xml:space="preserve"> PAGEREF _Toc209768736 \h </w:instrText>
             </w:r>
             <w:r>
               <w:rPr>
@@ -487,7 +487,7 @@
               <w:noProof/>
             </w:rPr>
           </w:pPr>
-          <w:hyperlink w:anchor="_Toc209767077" w:history="1">
+          <w:hyperlink w:anchor="_Toc209768737" w:history="1">
             <w:r>
               <w:rPr>
                 <w:rStyle w:val="Hyperlink"/>
@@ -514,7 +514,7 @@
                 <w:noProof/>
                 <w:webHidden/>
               </w:rPr>
-              <w:instrText xml:space="preserve"> PAGEREF _Toc209767077 \h </w:instrText>
+              <w:instrText xml:space="preserve"> PAGEREF _Toc209768737 \h </w:instrText>
             </w:r>
             <w:r>
               <w:rPr>
@@ -556,7 +556,7 @@
               <w:noProof/>
             </w:rPr>
           </w:pPr>
-          <w:hyperlink w:anchor="_Toc209767078" w:history="1">
+          <w:hyperlink w:anchor="_Toc209768738" w:history="1">
             <w:r>
               <w:rPr>
                 <w:rStyle w:val="Hyperlink"/>
@@ -583,7 +583,7 @@
                 <w:noProof/>
                 <w:webHidden/>
               </w:rPr>
-              <w:instrText xml:space="preserve"> PAGEREF _Toc209767078 \h </w:instrText>
+              <w:instrText xml:space="preserve"> PAGEREF _Toc209768738 \h </w:instrText>
             </w:r>
             <w:r>
               <w:rPr>
@@ -625,7 +625,7 @@
               <w:noProof/>
             </w:rPr>
           </w:pPr>
-          <w:hyperlink w:anchor="_Toc209767079" w:history="1">
+          <w:hyperlink w:anchor="_Toc209768739" w:history="1">
             <w:r>
               <w:rPr>
                 <w:rStyle w:val="Hyperlink"/>
@@ -652,7 +652,7 @@
                 <w:noProof/>
                 <w:webHidden/>
               </w:rPr>
-              <w:instrText xml:space="preserve"> PAGEREF _Toc209767079 \h </w:instrText>
+              <w:instrText xml:space="preserve"> PAGEREF _Toc209768739 \h </w:instrText>
             </w:r>
             <w:r>
               <w:rPr>
@@ -694,7 +694,7 @@
               <w:noProof/>
             </w:rPr>
           </w:pPr>
-          <w:hyperlink w:anchor="_Toc209767080" w:history="1">
+          <w:hyperlink w:anchor="_Toc209768740" w:history="1">
             <w:r>
               <w:rPr>
                 <w:rStyle w:val="Hyperlink"/>
@@ -721,7 +721,7 @@
                 <w:noProof/>
                 <w:webHidden/>
               </w:rPr>
-              <w:instrText xml:space="preserve"> PAGEREF _Toc209767080 \h </w:instrText>
+              <w:instrText xml:space="preserve"> PAGEREF _Toc209768740 \h </w:instrText>
             </w:r>
             <w:r>
               <w:rPr>
@@ -763,7 +763,7 @@
               <w:noProof/>
             </w:rPr>
           </w:pPr>
-          <w:hyperlink w:anchor="_Toc209767081" w:history="1">
+          <w:hyperlink w:anchor="_Toc209768741" w:history="1">
             <w:r>
               <w:rPr>
                 <w:rStyle w:val="Hyperlink"/>
@@ -790,7 +790,7 @@
                 <w:noProof/>
                 <w:webHidden/>
               </w:rPr>
-              <w:instrText xml:space="preserve"> PAGEREF _Toc209767081 \h </w:instrText>
+              <w:instrText xml:space="preserve"> PAGEREF _Toc209768741 \h </w:instrText>
             </w:r>
             <w:r>
               <w:rPr>
@@ -832,7 +832,7 @@
               <w:noProof/>
             </w:rPr>
           </w:pPr>
-          <w:hyperlink w:anchor="_Toc209767082" w:history="1">
+          <w:hyperlink w:anchor="_Toc209768742" w:history="1">
             <w:r>
               <w:rPr>
                 <w:rStyle w:val="Hyperlink"/>
@@ -859,7 +859,7 @@
                 <w:noProof/>
                 <w:webHidden/>
               </w:rPr>
-              <w:instrText xml:space="preserve"> PAGEREF _Toc209767082 \h </w:instrText>
+              <w:instrText xml:space="preserve"> PAGEREF _Toc209768742 \h </w:instrText>
             </w:r>
             <w:r>
               <w:rPr>
@@ -901,7 +901,7 @@
               <w:noProof/>
             </w:rPr>
           </w:pPr>
-          <w:hyperlink w:anchor="_Toc209767083" w:history="1">
+          <w:hyperlink w:anchor="_Toc209768743" w:history="1">
             <w:r>
               <w:rPr>
                 <w:rStyle w:val="Hyperlink"/>
@@ -928,7 +928,7 @@
                 <w:noProof/>
                 <w:webHidden/>
               </w:rPr>
-              <w:instrText xml:space="preserve"> PAGEREF _Toc209767083 \h </w:instrText>
+              <w:instrText xml:space="preserve"> PAGEREF _Toc209768743 \h </w:instrText>
             </w:r>
             <w:r>
               <w:rPr>
@@ -970,7 +970,7 @@
               <w:noProof/>
             </w:rPr>
           </w:pPr>
-          <w:hyperlink w:anchor="_Toc209767084" w:history="1">
+          <w:hyperlink w:anchor="_Toc209768744" w:history="1">
             <w:r>
               <w:rPr>
                 <w:rStyle w:val="Hyperlink"/>
@@ -997,7 +997,7 @@
                 <w:noProof/>
                 <w:webHidden/>
               </w:rPr>
-              <w:instrText xml:space="preserve"> PAGEREF _Toc209767084 \h </w:instrText>
+              <w:instrText xml:space="preserve"> PAGEREF _Toc209768744 \h </w:instrText>
             </w:r>
             <w:r>
               <w:rPr>
@@ -1039,7 +1039,7 @@
               <w:noProof/>
             </w:rPr>
           </w:pPr>
-          <w:hyperlink w:anchor="_Toc209767085" w:history="1">
+          <w:hyperlink w:anchor="_Toc209768745" w:history="1">
             <w:r>
               <w:rPr>
                 <w:rStyle w:val="Hyperlink"/>
@@ -1066,7 +1066,7 @@
                 <w:noProof/>
                 <w:webHidden/>
               </w:rPr>
-              <w:instrText xml:space="preserve"> PAGEREF _Toc209767085 \h </w:instrText>
+              <w:instrText xml:space="preserve"> PAGEREF _Toc209768745 \h </w:instrText>
             </w:r>
             <w:r>
               <w:rPr>
@@ -1108,7 +1108,7 @@
               <w:noProof/>
             </w:rPr>
           </w:pPr>
-          <w:hyperlink w:anchor="_Toc209767086" w:history="1">
+          <w:hyperlink w:anchor="_Toc209768746" w:history="1">
             <w:r>
               <w:rPr>
                 <w:rStyle w:val="Hyperlink"/>
@@ -1135,7 +1135,7 @@
                 <w:noProof/>
                 <w:webHidden/>
               </w:rPr>
-              <w:instrText xml:space="preserve"> PAGEREF _Toc209767086 \h </w:instrText>
+              <w:instrText xml:space="preserve"> PAGEREF _Toc209768746 \h </w:instrText>
             </w:r>
             <w:r>
               <w:rPr>
@@ -1177,7 +1177,7 @@
               <w:noProof/>
             </w:rPr>
           </w:pPr>
-          <w:hyperlink w:anchor="_Toc209767087" w:history="1">
+          <w:hyperlink w:anchor="_Toc209768747" w:history="1">
             <w:r>
               <w:rPr>
                 <w:rStyle w:val="Hyperlink"/>
@@ -1204,7 +1204,7 @@
                 <w:noProof/>
                 <w:webHidden/>
               </w:rPr>
-              <w:instrText xml:space="preserve"> PAGEREF _Toc209767087 \h </w:instrText>
+              <w:instrText xml:space="preserve"> PAGEREF _Toc209768747 \h </w:instrText>
             </w:r>
             <w:r>
               <w:rPr>
@@ -1246,7 +1246,7 @@
               <w:noProof/>
             </w:rPr>
           </w:pPr>
-          <w:hyperlink w:anchor="_Toc209767088" w:history="1">
+          <w:hyperlink w:anchor="_Toc209768748" w:history="1">
             <w:r>
               <w:rPr>
                 <w:rStyle w:val="Hyperlink"/>
@@ -1273,7 +1273,7 @@
                 <w:noProof/>
                 <w:webHidden/>
               </w:rPr>
-              <w:instrText xml:space="preserve"> PAGEREF _Toc209767088 \h </w:instrText>
+              <w:instrText xml:space="preserve"> PAGEREF _Toc209768748 \h </w:instrText>
             </w:r>
             <w:r>
               <w:rPr>
@@ -1315,7 +1315,7 @@
               <w:noProof/>
             </w:rPr>
           </w:pPr>
-          <w:hyperlink w:anchor="_Toc209767089" w:history="1">
+          <w:hyperlink w:anchor="_Toc209768749" w:history="1">
             <w:r>
               <w:rPr>
                 <w:rStyle w:val="Hyperlink"/>
@@ -1342,7 +1342,7 @@
                 <w:noProof/>
                 <w:webHidden/>
               </w:rPr>
-              <w:instrText xml:space="preserve"> PAGEREF _Toc209767089 \h </w:instrText>
+              <w:instrText xml:space="preserve"> PAGEREF _Toc209768749 \h </w:instrText>
             </w:r>
             <w:r>
               <w:rPr>
@@ -1384,7 +1384,7 @@
               <w:noProof/>
             </w:rPr>
           </w:pPr>
-          <w:hyperlink w:anchor="_Toc209767090" w:history="1">
+          <w:hyperlink w:anchor="_Toc209768750" w:history="1">
             <w:r>
               <w:rPr>
                 <w:rStyle w:val="Hyperlink"/>
@@ -1411,7 +1411,7 @@
                 <w:noProof/>
                 <w:webHidden/>
               </w:rPr>
-              <w:instrText xml:space="preserve"> PAGEREF _Toc209767090 \h </w:instrText>
+              <w:instrText xml:space="preserve"> PAGEREF _Toc209768750 \h </w:instrText>
             </w:r>
             <w:r>
               <w:rPr>
@@ -1453,7 +1453,7 @@
               <w:noProof/>
             </w:rPr>
           </w:pPr>
-          <w:hyperlink w:anchor="_Toc209767091" w:history="1">
+          <w:hyperlink w:anchor="_Toc209768751" w:history="1">
             <w:r>
               <w:rPr>
                 <w:rStyle w:val="Hyperlink"/>
@@ -1480,7 +1480,7 @@
                 <w:noProof/>
                 <w:webHidden/>
               </w:rPr>
-              <w:instrText xml:space="preserve"> PAGEREF _Toc209767091 \h </w:instrText>
+              <w:instrText xml:space="preserve"> PAGEREF _Toc209768751 \h </w:instrText>
             </w:r>
             <w:r>
               <w:rPr>
@@ -1522,7 +1522,7 @@
               <w:noProof/>
             </w:rPr>
           </w:pPr>
-          <w:hyperlink w:anchor="_Toc209767092" w:history="1">
+          <w:hyperlink w:anchor="_Toc209768752" w:history="1">
             <w:r>
               <w:rPr>
                 <w:rStyle w:val="Hyperlink"/>
@@ -1549,7 +1549,7 @@
                 <w:noProof/>
                 <w:webHidden/>
               </w:rPr>
-              <w:instrText xml:space="preserve"> PAGEREF _Toc209767092 \h </w:instrText>
+              <w:instrText xml:space="preserve"> PAGEREF _Toc209768752 \h </w:instrText>
             </w:r>
             <w:r>
               <w:rPr>
@@ -1591,27 +1591,151 @@
               <w:noProof/>
             </w:rPr>
           </w:pPr>
-          <w:hyperlink w:anchor="_Toc209767093" w:history="1">
+          <w:hyperlink w:anchor="_Toc209768753" w:history="1">
             <w:r>
               <w:rPr>
                 <w:rStyle w:val="Hyperlink"/>
                 <w:noProof/>
               </w:rPr>
-              <w:t>Rotat</w:t>
-            </w:r>
+              <w:t>Rotator</w:t>
+            </w:r>
+            <w:r>
+              <w:rPr>
+                <w:noProof/>
+                <w:webHidden/>
+              </w:rPr>
+              <w:tab/>
+            </w:r>
+            <w:r>
+              <w:rPr>
+                <w:noProof/>
+                <w:webHidden/>
+              </w:rPr>
+              <w:fldChar w:fldCharType="begin"/>
+            </w:r>
+            <w:r>
+              <w:rPr>
+                <w:noProof/>
+                <w:webHidden/>
+              </w:rPr>
+              <w:instrText xml:space="preserve"> PAGEREF _Toc209768753 \h </w:instrText>
+            </w:r>
+            <w:r>
+              <w:rPr>
+                <w:noProof/>
+                <w:webHidden/>
+              </w:rPr>
+            </w:r>
+            <w:r>
+              <w:rPr>
+                <w:noProof/>
+                <w:webHidden/>
+              </w:rPr>
+              <w:fldChar w:fldCharType="separate"/>
+            </w:r>
+            <w:r>
+              <w:rPr>
+                <w:noProof/>
+                <w:webHidden/>
+              </w:rPr>
+              <w:t>11</w:t>
+            </w:r>
+            <w:r>
+              <w:rPr>
+                <w:noProof/>
+                <w:webHidden/>
+              </w:rPr>
+              <w:fldChar w:fldCharType="end"/>
+            </w:r>
+          </w:hyperlink>
+        </w:p>
+        <w:p>
+          <w:pPr>
+            <w:pStyle w:val="TOC2"/>
+            <w:tabs>
+              <w:tab w:val="right" w:leader="dot" w:pos="9350"/>
+            </w:tabs>
+            <w:rPr>
+              <w:rFonts w:eastAsiaTheme="minorEastAsia"/>
+              <w:noProof/>
+            </w:rPr>
+          </w:pPr>
+          <w:hyperlink w:anchor="_Toc209768754" w:history="1">
             <w:r>
               <w:rPr>
                 <w:rStyle w:val="Hyperlink"/>
                 <w:noProof/>
               </w:rPr>
-              <w:t>o</w:t>
-            </w:r>
+              <w:t>Subsystem Overview</w:t>
+            </w:r>
+            <w:r>
+              <w:rPr>
+                <w:noProof/>
+                <w:webHidden/>
+              </w:rPr>
+              <w:tab/>
+            </w:r>
+            <w:r>
+              <w:rPr>
+                <w:noProof/>
+                <w:webHidden/>
+              </w:rPr>
+              <w:fldChar w:fldCharType="begin"/>
+            </w:r>
+            <w:r>
+              <w:rPr>
+                <w:noProof/>
+                <w:webHidden/>
+              </w:rPr>
+              <w:instrText xml:space="preserve"> PAGEREF _Toc209768754 \h </w:instrText>
+            </w:r>
+            <w:r>
+              <w:rPr>
+                <w:noProof/>
+                <w:webHidden/>
+              </w:rPr>
+            </w:r>
+            <w:r>
+              <w:rPr>
+                <w:noProof/>
+                <w:webHidden/>
+              </w:rPr>
+              <w:fldChar w:fldCharType="separate"/>
+            </w:r>
+            <w:r>
+              <w:rPr>
+                <w:noProof/>
+                <w:webHidden/>
+              </w:rPr>
+              <w:t>11</w:t>
+            </w:r>
+            <w:r>
+              <w:rPr>
+                <w:noProof/>
+                <w:webHidden/>
+              </w:rPr>
+              <w:fldChar w:fldCharType="end"/>
+            </w:r>
+          </w:hyperlink>
+        </w:p>
+        <w:p>
+          <w:pPr>
+            <w:pStyle w:val="TOC2"/>
+            <w:tabs>
+              <w:tab w:val="right" w:leader="dot" w:pos="9350"/>
+            </w:tabs>
+            <w:rPr>
+              <w:rFonts w:eastAsiaTheme="minorEastAsia"/>
+              <w:noProof/>
+            </w:rPr>
+          </w:pPr>
+          <w:hyperlink w:anchor="_Toc209768755" w:history="1">
             <w:r>
               <w:rPr>
                 <w:rStyle w:val="Hyperlink"/>
                 <w:noProof/>
               </w:rPr>
-              <w:t>r</w:t>
+              <w:t>System Requirements and Specifications</w:t>
             </w:r>
             <w:r>
               <w:rPr>
@@ -1632,7 +1756,7 @@
                 <w:noProof/>
                 <w:webHidden/>
               </w:rPr>
-              <w:instrText xml:space="preserve"> PAGEREF _Toc209767093 \h </w:instrText>
+              <w:instrText xml:space="preserve"> PAGEREF _Toc209768755 \h </w:instrText>
             </w:r>
             <w:r>
               <w:rPr>
@@ -1653,6 +1777,842 @@
                 <w:webHidden/>
               </w:rPr>
               <w:t>11</w:t>
+            </w:r>
+            <w:r>
+              <w:rPr>
+                <w:noProof/>
+                <w:webHidden/>
+              </w:rPr>
+              <w:fldChar w:fldCharType="end"/>
+            </w:r>
+          </w:hyperlink>
+        </w:p>
+        <w:p>
+          <w:pPr>
+            <w:pStyle w:val="TOC2"/>
+            <w:tabs>
+              <w:tab w:val="right" w:leader="dot" w:pos="9350"/>
+            </w:tabs>
+            <w:rPr>
+              <w:rFonts w:eastAsiaTheme="minorEastAsia"/>
+              <w:noProof/>
+            </w:rPr>
+          </w:pPr>
+          <w:hyperlink w:anchor="_Toc209768756" w:history="1">
+            <w:r>
+              <w:rPr>
+                <w:rStyle w:val="Hyperlink"/>
+                <w:noProof/>
+              </w:rPr>
+              <w:t>Subsystem Requirements and Specifications</w:t>
+            </w:r>
+            <w:r>
+              <w:rPr>
+                <w:noProof/>
+                <w:webHidden/>
+              </w:rPr>
+              <w:tab/>
+            </w:r>
+            <w:r>
+              <w:rPr>
+                <w:noProof/>
+                <w:webHidden/>
+              </w:rPr>
+              <w:fldChar w:fldCharType="begin"/>
+            </w:r>
+            <w:r>
+              <w:rPr>
+                <w:noProof/>
+                <w:webHidden/>
+              </w:rPr>
+              <w:instrText xml:space="preserve"> PAGEREF _Toc209768756 \h </w:instrText>
+            </w:r>
+            <w:r>
+              <w:rPr>
+                <w:noProof/>
+                <w:webHidden/>
+              </w:rPr>
+            </w:r>
+            <w:r>
+              <w:rPr>
+                <w:noProof/>
+                <w:webHidden/>
+              </w:rPr>
+              <w:fldChar w:fldCharType="separate"/>
+            </w:r>
+            <w:r>
+              <w:rPr>
+                <w:noProof/>
+                <w:webHidden/>
+              </w:rPr>
+              <w:t>12</w:t>
+            </w:r>
+            <w:r>
+              <w:rPr>
+                <w:noProof/>
+                <w:webHidden/>
+              </w:rPr>
+              <w:fldChar w:fldCharType="end"/>
+            </w:r>
+          </w:hyperlink>
+        </w:p>
+        <w:p>
+          <w:pPr>
+            <w:pStyle w:val="TOC2"/>
+            <w:tabs>
+              <w:tab w:val="right" w:leader="dot" w:pos="9350"/>
+            </w:tabs>
+            <w:rPr>
+              <w:rFonts w:eastAsiaTheme="minorEastAsia"/>
+              <w:noProof/>
+            </w:rPr>
+          </w:pPr>
+          <w:hyperlink w:anchor="_Toc209768757" w:history="1">
+            <w:r>
+              <w:rPr>
+                <w:rStyle w:val="Hyperlink"/>
+                <w:noProof/>
+              </w:rPr>
+              <w:t>Objectives</w:t>
+            </w:r>
+            <w:r>
+              <w:rPr>
+                <w:noProof/>
+                <w:webHidden/>
+              </w:rPr>
+              <w:tab/>
+            </w:r>
+            <w:r>
+              <w:rPr>
+                <w:noProof/>
+                <w:webHidden/>
+              </w:rPr>
+              <w:fldChar w:fldCharType="begin"/>
+            </w:r>
+            <w:r>
+              <w:rPr>
+                <w:noProof/>
+                <w:webHidden/>
+              </w:rPr>
+              <w:instrText xml:space="preserve"> PAGEREF _Toc209768757 \h </w:instrText>
+            </w:r>
+            <w:r>
+              <w:rPr>
+                <w:noProof/>
+                <w:webHidden/>
+              </w:rPr>
+            </w:r>
+            <w:r>
+              <w:rPr>
+                <w:noProof/>
+                <w:webHidden/>
+              </w:rPr>
+              <w:fldChar w:fldCharType="separate"/>
+            </w:r>
+            <w:r>
+              <w:rPr>
+                <w:noProof/>
+                <w:webHidden/>
+              </w:rPr>
+              <w:t>13</w:t>
+            </w:r>
+            <w:r>
+              <w:rPr>
+                <w:noProof/>
+                <w:webHidden/>
+              </w:rPr>
+              <w:fldChar w:fldCharType="end"/>
+            </w:r>
+          </w:hyperlink>
+        </w:p>
+        <w:p>
+          <w:pPr>
+            <w:pStyle w:val="TOC2"/>
+            <w:tabs>
+              <w:tab w:val="right" w:leader="dot" w:pos="9350"/>
+            </w:tabs>
+            <w:rPr>
+              <w:rFonts w:eastAsiaTheme="minorEastAsia"/>
+              <w:noProof/>
+            </w:rPr>
+          </w:pPr>
+          <w:hyperlink w:anchor="_Toc209768758" w:history="1">
+            <w:r>
+              <w:rPr>
+                <w:rStyle w:val="Hyperlink"/>
+                <w:noProof/>
+              </w:rPr>
+              <w:t>Required Equipment</w:t>
+            </w:r>
+            <w:r>
+              <w:rPr>
+                <w:noProof/>
+                <w:webHidden/>
+              </w:rPr>
+              <w:tab/>
+            </w:r>
+            <w:r>
+              <w:rPr>
+                <w:noProof/>
+                <w:webHidden/>
+              </w:rPr>
+              <w:fldChar w:fldCharType="begin"/>
+            </w:r>
+            <w:r>
+              <w:rPr>
+                <w:noProof/>
+                <w:webHidden/>
+              </w:rPr>
+              <w:instrText xml:space="preserve"> PAGEREF _Toc209768758 \h </w:instrText>
+            </w:r>
+            <w:r>
+              <w:rPr>
+                <w:noProof/>
+                <w:webHidden/>
+              </w:rPr>
+            </w:r>
+            <w:r>
+              <w:rPr>
+                <w:noProof/>
+                <w:webHidden/>
+              </w:rPr>
+              <w:fldChar w:fldCharType="separate"/>
+            </w:r>
+            <w:r>
+              <w:rPr>
+                <w:noProof/>
+                <w:webHidden/>
+              </w:rPr>
+              <w:t>14</w:t>
+            </w:r>
+            <w:r>
+              <w:rPr>
+                <w:noProof/>
+                <w:webHidden/>
+              </w:rPr>
+              <w:fldChar w:fldCharType="end"/>
+            </w:r>
+          </w:hyperlink>
+        </w:p>
+        <w:p>
+          <w:pPr>
+            <w:pStyle w:val="TOC2"/>
+            <w:tabs>
+              <w:tab w:val="right" w:leader="dot" w:pos="9350"/>
+            </w:tabs>
+            <w:rPr>
+              <w:rFonts w:eastAsiaTheme="minorEastAsia"/>
+              <w:noProof/>
+            </w:rPr>
+          </w:pPr>
+          <w:hyperlink w:anchor="_Toc209768759" w:history="1">
+            <w:r>
+              <w:rPr>
+                <w:rStyle w:val="Hyperlink"/>
+                <w:noProof/>
+              </w:rPr>
+              <w:t>Testing Procedure</w:t>
+            </w:r>
+            <w:r>
+              <w:rPr>
+                <w:noProof/>
+                <w:webHidden/>
+              </w:rPr>
+              <w:tab/>
+            </w:r>
+            <w:r>
+              <w:rPr>
+                <w:noProof/>
+                <w:webHidden/>
+              </w:rPr>
+              <w:fldChar w:fldCharType="begin"/>
+            </w:r>
+            <w:r>
+              <w:rPr>
+                <w:noProof/>
+                <w:webHidden/>
+              </w:rPr>
+              <w:instrText xml:space="preserve"> PAGEREF _Toc209768759 \h </w:instrText>
+            </w:r>
+            <w:r>
+              <w:rPr>
+                <w:noProof/>
+                <w:webHidden/>
+              </w:rPr>
+            </w:r>
+            <w:r>
+              <w:rPr>
+                <w:noProof/>
+                <w:webHidden/>
+              </w:rPr>
+              <w:fldChar w:fldCharType="separate"/>
+            </w:r>
+            <w:r>
+              <w:rPr>
+                <w:noProof/>
+                <w:webHidden/>
+              </w:rPr>
+              <w:t>14</w:t>
+            </w:r>
+            <w:r>
+              <w:rPr>
+                <w:noProof/>
+                <w:webHidden/>
+              </w:rPr>
+              <w:fldChar w:fldCharType="end"/>
+            </w:r>
+          </w:hyperlink>
+        </w:p>
+        <w:p>
+          <w:pPr>
+            <w:pStyle w:val="TOC3"/>
+            <w:tabs>
+              <w:tab w:val="right" w:leader="dot" w:pos="9350"/>
+            </w:tabs>
+            <w:rPr>
+              <w:rFonts w:eastAsiaTheme="minorEastAsia"/>
+              <w:noProof/>
+            </w:rPr>
+          </w:pPr>
+          <w:hyperlink w:anchor="_Toc209768760" w:history="1">
+            <w:r>
+              <w:rPr>
+                <w:rStyle w:val="Hyperlink"/>
+                <w:noProof/>
+              </w:rPr>
+              <w:t>System Self-Test</w:t>
+            </w:r>
+            <w:r>
+              <w:rPr>
+                <w:noProof/>
+                <w:webHidden/>
+              </w:rPr>
+              <w:tab/>
+            </w:r>
+            <w:r>
+              <w:rPr>
+                <w:noProof/>
+                <w:webHidden/>
+              </w:rPr>
+              <w:fldChar w:fldCharType="begin"/>
+            </w:r>
+            <w:r>
+              <w:rPr>
+                <w:noProof/>
+                <w:webHidden/>
+              </w:rPr>
+              <w:instrText xml:space="preserve"> PAGEREF _Toc209768760 \h </w:instrText>
+            </w:r>
+            <w:r>
+              <w:rPr>
+                <w:noProof/>
+                <w:webHidden/>
+              </w:rPr>
+            </w:r>
+            <w:r>
+              <w:rPr>
+                <w:noProof/>
+                <w:webHidden/>
+              </w:rPr>
+              <w:fldChar w:fldCharType="separate"/>
+            </w:r>
+            <w:r>
+              <w:rPr>
+                <w:noProof/>
+                <w:webHidden/>
+              </w:rPr>
+              <w:t>15</w:t>
+            </w:r>
+            <w:r>
+              <w:rPr>
+                <w:noProof/>
+                <w:webHidden/>
+              </w:rPr>
+              <w:fldChar w:fldCharType="end"/>
+            </w:r>
+          </w:hyperlink>
+        </w:p>
+        <w:p>
+          <w:pPr>
+            <w:pStyle w:val="TOC3"/>
+            <w:tabs>
+              <w:tab w:val="right" w:leader="dot" w:pos="9350"/>
+            </w:tabs>
+            <w:rPr>
+              <w:rFonts w:eastAsiaTheme="minorEastAsia"/>
+              <w:noProof/>
+            </w:rPr>
+          </w:pPr>
+          <w:hyperlink w:anchor="_Toc209768761" w:history="1">
+            <w:r>
+              <w:rPr>
+                <w:rStyle w:val="Hyperlink"/>
+                <w:noProof/>
+              </w:rPr>
+              <w:t>Azimuth Mobility Test</w:t>
+            </w:r>
+            <w:r>
+              <w:rPr>
+                <w:noProof/>
+                <w:webHidden/>
+              </w:rPr>
+              <w:tab/>
+            </w:r>
+            <w:r>
+              <w:rPr>
+                <w:noProof/>
+                <w:webHidden/>
+              </w:rPr>
+              <w:fldChar w:fldCharType="begin"/>
+            </w:r>
+            <w:r>
+              <w:rPr>
+                <w:noProof/>
+                <w:webHidden/>
+              </w:rPr>
+              <w:instrText xml:space="preserve"> PAGEREF _Toc209768761 \h </w:instrText>
+            </w:r>
+            <w:r>
+              <w:rPr>
+                <w:noProof/>
+                <w:webHidden/>
+              </w:rPr>
+            </w:r>
+            <w:r>
+              <w:rPr>
+                <w:noProof/>
+                <w:webHidden/>
+              </w:rPr>
+              <w:fldChar w:fldCharType="separate"/>
+            </w:r>
+            <w:r>
+              <w:rPr>
+                <w:noProof/>
+                <w:webHidden/>
+              </w:rPr>
+              <w:t>17</w:t>
+            </w:r>
+            <w:r>
+              <w:rPr>
+                <w:noProof/>
+                <w:webHidden/>
+              </w:rPr>
+              <w:fldChar w:fldCharType="end"/>
+            </w:r>
+          </w:hyperlink>
+        </w:p>
+        <w:p>
+          <w:pPr>
+            <w:pStyle w:val="TOC3"/>
+            <w:tabs>
+              <w:tab w:val="right" w:leader="dot" w:pos="9350"/>
+            </w:tabs>
+            <w:rPr>
+              <w:rFonts w:eastAsiaTheme="minorEastAsia"/>
+              <w:noProof/>
+            </w:rPr>
+          </w:pPr>
+          <w:hyperlink w:anchor="_Toc209768762" w:history="1">
+            <w:r>
+              <w:rPr>
+                <w:rStyle w:val="Hyperlink"/>
+                <w:noProof/>
+              </w:rPr>
+              <w:t>Elevation Mobility Test</w:t>
+            </w:r>
+            <w:r>
+              <w:rPr>
+                <w:noProof/>
+                <w:webHidden/>
+              </w:rPr>
+              <w:tab/>
+            </w:r>
+            <w:r>
+              <w:rPr>
+                <w:noProof/>
+                <w:webHidden/>
+              </w:rPr>
+              <w:fldChar w:fldCharType="begin"/>
+            </w:r>
+            <w:r>
+              <w:rPr>
+                <w:noProof/>
+                <w:webHidden/>
+              </w:rPr>
+              <w:instrText xml:space="preserve"> PAGEREF _Toc209768762 \h </w:instrText>
+            </w:r>
+            <w:r>
+              <w:rPr>
+                <w:noProof/>
+                <w:webHidden/>
+              </w:rPr>
+            </w:r>
+            <w:r>
+              <w:rPr>
+                <w:noProof/>
+                <w:webHidden/>
+              </w:rPr>
+              <w:fldChar w:fldCharType="separate"/>
+            </w:r>
+            <w:r>
+              <w:rPr>
+                <w:noProof/>
+                <w:webHidden/>
+              </w:rPr>
+              <w:t>18</w:t>
+            </w:r>
+            <w:r>
+              <w:rPr>
+                <w:noProof/>
+                <w:webHidden/>
+              </w:rPr>
+              <w:fldChar w:fldCharType="end"/>
+            </w:r>
+          </w:hyperlink>
+        </w:p>
+        <w:p>
+          <w:pPr>
+            <w:pStyle w:val="TOC3"/>
+            <w:tabs>
+              <w:tab w:val="right" w:leader="dot" w:pos="9350"/>
+            </w:tabs>
+            <w:rPr>
+              <w:rFonts w:eastAsiaTheme="minorEastAsia"/>
+              <w:noProof/>
+            </w:rPr>
+          </w:pPr>
+          <w:hyperlink w:anchor="_Toc209768763" w:history="1">
+            <w:r>
+              <w:rPr>
+                <w:rStyle w:val="Hyperlink"/>
+                <w:noProof/>
+              </w:rPr>
+              <w:t>Command Response Verification Test</w:t>
+            </w:r>
+            <w:r>
+              <w:rPr>
+                <w:noProof/>
+                <w:webHidden/>
+              </w:rPr>
+              <w:tab/>
+            </w:r>
+            <w:r>
+              <w:rPr>
+                <w:noProof/>
+                <w:webHidden/>
+              </w:rPr>
+              <w:fldChar w:fldCharType="begin"/>
+            </w:r>
+            <w:r>
+              <w:rPr>
+                <w:noProof/>
+                <w:webHidden/>
+              </w:rPr>
+              <w:instrText xml:space="preserve"> PAGEREF _Toc209768763 \h </w:instrText>
+            </w:r>
+            <w:r>
+              <w:rPr>
+                <w:noProof/>
+                <w:webHidden/>
+              </w:rPr>
+            </w:r>
+            <w:r>
+              <w:rPr>
+                <w:noProof/>
+                <w:webHidden/>
+              </w:rPr>
+              <w:fldChar w:fldCharType="separate"/>
+            </w:r>
+            <w:r>
+              <w:rPr>
+                <w:noProof/>
+                <w:webHidden/>
+              </w:rPr>
+              <w:t>19</w:t>
+            </w:r>
+            <w:r>
+              <w:rPr>
+                <w:noProof/>
+                <w:webHidden/>
+              </w:rPr>
+              <w:fldChar w:fldCharType="end"/>
+            </w:r>
+          </w:hyperlink>
+        </w:p>
+        <w:p>
+          <w:pPr>
+            <w:pStyle w:val="TOC3"/>
+            <w:tabs>
+              <w:tab w:val="right" w:leader="dot" w:pos="9350"/>
+            </w:tabs>
+            <w:rPr>
+              <w:rFonts w:eastAsiaTheme="minorEastAsia"/>
+              <w:noProof/>
+            </w:rPr>
+          </w:pPr>
+          <w:hyperlink w:anchor="_Toc209768764" w:history="1">
+            <w:r>
+              <w:rPr>
+                <w:rStyle w:val="Hyperlink"/>
+                <w:noProof/>
+              </w:rPr>
+              <w:t>Rotational Mobility Test</w:t>
+            </w:r>
+            <w:r>
+              <w:rPr>
+                <w:noProof/>
+                <w:webHidden/>
+              </w:rPr>
+              <w:tab/>
+            </w:r>
+            <w:r>
+              <w:rPr>
+                <w:noProof/>
+                <w:webHidden/>
+              </w:rPr>
+              <w:fldChar w:fldCharType="begin"/>
+            </w:r>
+            <w:r>
+              <w:rPr>
+                <w:noProof/>
+                <w:webHidden/>
+              </w:rPr>
+              <w:instrText xml:space="preserve"> PAGEREF _Toc209768764 \h </w:instrText>
+            </w:r>
+            <w:r>
+              <w:rPr>
+                <w:noProof/>
+                <w:webHidden/>
+              </w:rPr>
+            </w:r>
+            <w:r>
+              <w:rPr>
+                <w:noProof/>
+                <w:webHidden/>
+              </w:rPr>
+              <w:fldChar w:fldCharType="separate"/>
+            </w:r>
+            <w:r>
+              <w:rPr>
+                <w:noProof/>
+                <w:webHidden/>
+              </w:rPr>
+              <w:t>21</w:t>
+            </w:r>
+            <w:r>
+              <w:rPr>
+                <w:noProof/>
+                <w:webHidden/>
+              </w:rPr>
+              <w:fldChar w:fldCharType="end"/>
+            </w:r>
+          </w:hyperlink>
+        </w:p>
+        <w:p>
+          <w:pPr>
+            <w:pStyle w:val="TOC3"/>
+            <w:tabs>
+              <w:tab w:val="right" w:leader="dot" w:pos="9350"/>
+            </w:tabs>
+            <w:rPr>
+              <w:rFonts w:eastAsiaTheme="minorEastAsia"/>
+              <w:noProof/>
+            </w:rPr>
+          </w:pPr>
+          <w:hyperlink w:anchor="_Toc209768765" w:history="1">
+            <w:r>
+              <w:rPr>
+                <w:rStyle w:val="Hyperlink"/>
+                <w:noProof/>
+              </w:rPr>
+              <w:t>Rotational Mobility Test</w:t>
+            </w:r>
+            <w:r>
+              <w:rPr>
+                <w:rStyle w:val="Hyperlink"/>
+                <w:noProof/>
+                <w:lang w:eastAsia="zh-CN"/>
+              </w:rPr>
+              <w:t xml:space="preserve"> by I2C</w:t>
+            </w:r>
+            <w:r>
+              <w:rPr>
+                <w:noProof/>
+                <w:webHidden/>
+              </w:rPr>
+              <w:tab/>
+            </w:r>
+            <w:r>
+              <w:rPr>
+                <w:noProof/>
+                <w:webHidden/>
+              </w:rPr>
+              <w:fldChar w:fldCharType="begin"/>
+            </w:r>
+            <w:r>
+              <w:rPr>
+                <w:noProof/>
+                <w:webHidden/>
+              </w:rPr>
+              <w:instrText xml:space="preserve"> PAGEREF _Toc209768765 \h </w:instrText>
+            </w:r>
+            <w:r>
+              <w:rPr>
+                <w:noProof/>
+                <w:webHidden/>
+              </w:rPr>
+            </w:r>
+            <w:r>
+              <w:rPr>
+                <w:noProof/>
+                <w:webHidden/>
+              </w:rPr>
+              <w:fldChar w:fldCharType="separate"/>
+            </w:r>
+            <w:r>
+              <w:rPr>
+                <w:noProof/>
+                <w:webHidden/>
+              </w:rPr>
+              <w:t>22</w:t>
+            </w:r>
+            <w:r>
+              <w:rPr>
+                <w:noProof/>
+                <w:webHidden/>
+              </w:rPr>
+              <w:fldChar w:fldCharType="end"/>
+            </w:r>
+          </w:hyperlink>
+        </w:p>
+        <w:p>
+          <w:pPr>
+            <w:pStyle w:val="TOC3"/>
+            <w:tabs>
+              <w:tab w:val="right" w:leader="dot" w:pos="9350"/>
+            </w:tabs>
+            <w:rPr>
+              <w:rFonts w:eastAsiaTheme="minorEastAsia"/>
+              <w:noProof/>
+            </w:rPr>
+          </w:pPr>
+          <w:hyperlink w:anchor="_Toc209768766" w:history="1">
+            <w:r>
+              <w:rPr>
+                <w:rStyle w:val="Hyperlink"/>
+                <w:noProof/>
+              </w:rPr>
+              <w:t>Power Consumption Test</w:t>
+            </w:r>
+            <w:r>
+              <w:rPr>
+                <w:noProof/>
+                <w:webHidden/>
+              </w:rPr>
+              <w:tab/>
+            </w:r>
+            <w:r>
+              <w:rPr>
+                <w:noProof/>
+                <w:webHidden/>
+              </w:rPr>
+              <w:fldChar w:fldCharType="begin"/>
+            </w:r>
+            <w:r>
+              <w:rPr>
+                <w:noProof/>
+                <w:webHidden/>
+              </w:rPr>
+              <w:instrText xml:space="preserve"> PAGEREF _Toc209768766 \h </w:instrText>
+            </w:r>
+            <w:r>
+              <w:rPr>
+                <w:noProof/>
+                <w:webHidden/>
+              </w:rPr>
+            </w:r>
+            <w:r>
+              <w:rPr>
+                <w:noProof/>
+                <w:webHidden/>
+              </w:rPr>
+              <w:fldChar w:fldCharType="separate"/>
+            </w:r>
+            <w:r>
+              <w:rPr>
+                <w:noProof/>
+                <w:webHidden/>
+              </w:rPr>
+              <w:t>24</w:t>
+            </w:r>
+            <w:r>
+              <w:rPr>
+                <w:noProof/>
+                <w:webHidden/>
+              </w:rPr>
+              <w:fldChar w:fldCharType="end"/>
+            </w:r>
+          </w:hyperlink>
+        </w:p>
+        <w:p>
+          <w:pPr>
+            <w:pStyle w:val="TOC2"/>
+            <w:tabs>
+              <w:tab w:val="right" w:leader="dot" w:pos="9350"/>
+            </w:tabs>
+            <w:rPr>
+              <w:rFonts w:eastAsiaTheme="minorEastAsia"/>
+              <w:noProof/>
+            </w:rPr>
+          </w:pPr>
+          <w:hyperlink w:anchor="_Toc209768767" w:history="1">
+            <w:r>
+              <w:rPr>
+                <w:rStyle w:val="Hyperlink"/>
+                <w:noProof/>
+              </w:rPr>
+              <w:t>Subsystem Test Results</w:t>
+            </w:r>
+            <w:r>
+              <w:rPr>
+                <w:noProof/>
+                <w:webHidden/>
+              </w:rPr>
+              <w:tab/>
+            </w:r>
+            <w:r>
+              <w:rPr>
+                <w:noProof/>
+                <w:webHidden/>
+              </w:rPr>
+              <w:fldChar w:fldCharType="begin"/>
+            </w:r>
+            <w:r>
+              <w:rPr>
+                <w:noProof/>
+                <w:webHidden/>
+              </w:rPr>
+              <w:instrText xml:space="preserve"> PAGEREF _Toc209768767 \h </w:instrText>
+            </w:r>
+            <w:r>
+              <w:rPr>
+                <w:noProof/>
+                <w:webHidden/>
+              </w:rPr>
+            </w:r>
+            <w:r>
+              <w:rPr>
+                <w:noProof/>
+                <w:webHidden/>
+              </w:rPr>
+              <w:fldChar w:fldCharType="separate"/>
+            </w:r>
+            <w:r>
+              <w:rPr>
+                <w:noProof/>
+                <w:webHidden/>
+              </w:rPr>
+              <w:t>25</w:t>
             </w:r>
             <w:r>
               <w:rPr>
@@ -1674,7 +2634,7 @@
               <w:noProof/>
             </w:rPr>
           </w:pPr>
-          <w:hyperlink w:anchor="_Toc209767094" w:history="1">
+          <w:hyperlink w:anchor="_Toc209768768" w:history="1">
             <w:r>
               <w:rPr>
                 <w:rStyle w:val="Hyperlink"/>
@@ -1701,7 +2661,7 @@
                 <w:noProof/>
                 <w:webHidden/>
               </w:rPr>
-              <w:instrText xml:space="preserve"> PAGEREF _Toc209767094 \h </w:instrText>
+              <w:instrText xml:space="preserve"> PAGEREF _Toc209768768 \h </w:instrText>
             </w:r>
             <w:r>
               <w:rPr>
@@ -1721,7 +2681,7 @@
                 <w:noProof/>
                 <w:webHidden/>
               </w:rPr>
-              <w:t>11</w:t>
+              <w:t>26</w:t>
             </w:r>
             <w:r>
               <w:rPr>
@@ -1743,7 +2703,7 @@
               <w:noProof/>
             </w:rPr>
           </w:pPr>
-          <w:hyperlink w:anchor="_Toc209767095" w:history="1">
+          <w:hyperlink w:anchor="_Toc209768769" w:history="1">
             <w:r>
               <w:rPr>
                 <w:rStyle w:val="Hyperlink"/>
@@ -1770,7 +2730,7 @@
                 <w:noProof/>
                 <w:webHidden/>
               </w:rPr>
-              <w:instrText xml:space="preserve"> PAGEREF _Toc209767095 \h </w:instrText>
+              <w:instrText xml:space="preserve"> PAGEREF _Toc209768769 \h </w:instrText>
             </w:r>
             <w:r>
               <w:rPr>
@@ -1790,7 +2750,7 @@
                 <w:noProof/>
                 <w:webHidden/>
               </w:rPr>
-              <w:t>11</w:t>
+              <w:t>26</w:t>
             </w:r>
             <w:r>
               <w:rPr>
@@ -1812,7 +2772,7 @@
               <w:noProof/>
             </w:rPr>
           </w:pPr>
-          <w:hyperlink w:anchor="_Toc209767096" w:history="1">
+          <w:hyperlink w:anchor="_Toc209768770" w:history="1">
             <w:r>
               <w:rPr>
                 <w:rStyle w:val="Hyperlink"/>
@@ -1839,7 +2799,7 @@
                 <w:noProof/>
                 <w:webHidden/>
               </w:rPr>
-              <w:instrText xml:space="preserve"> PAGEREF _Toc209767096 \h </w:instrText>
+              <w:instrText xml:space="preserve"> PAGEREF _Toc209768770 \h </w:instrText>
             </w:r>
             <w:r>
               <w:rPr>
@@ -1859,7 +2819,7 @@
                 <w:noProof/>
                 <w:webHidden/>
               </w:rPr>
-              <w:t>11</w:t>
+              <w:t>26</w:t>
             </w:r>
             <w:r>
               <w:rPr>
@@ -1881,7 +2841,7 @@
               <w:noProof/>
             </w:rPr>
           </w:pPr>
-          <w:hyperlink w:anchor="_Toc209767097" w:history="1">
+          <w:hyperlink w:anchor="_Toc209768771" w:history="1">
             <w:r>
               <w:rPr>
                 <w:rStyle w:val="Hyperlink"/>
@@ -1908,7 +2868,7 @@
                 <w:noProof/>
                 <w:webHidden/>
               </w:rPr>
-              <w:instrText xml:space="preserve"> PAGEREF _Toc209767097 \h </w:instrText>
+              <w:instrText xml:space="preserve"> PAGEREF _Toc209768771 \h </w:instrText>
             </w:r>
             <w:r>
               <w:rPr>
@@ -1928,7 +2888,7 @@
                 <w:noProof/>
                 <w:webHidden/>
               </w:rPr>
-              <w:t>12</w:t>
+              <w:t>26</w:t>
             </w:r>
             <w:r>
               <w:rPr>
@@ -1950,7 +2910,7 @@
               <w:noProof/>
             </w:rPr>
           </w:pPr>
-          <w:hyperlink w:anchor="_Toc209767098" w:history="1">
+          <w:hyperlink w:anchor="_Toc209768772" w:history="1">
             <w:r>
               <w:rPr>
                 <w:rStyle w:val="Hyperlink"/>
@@ -1977,7 +2937,7 @@
                 <w:noProof/>
                 <w:webHidden/>
               </w:rPr>
-              <w:instrText xml:space="preserve"> PAGEREF _Toc209767098 \h </w:instrText>
+              <w:instrText xml:space="preserve"> PAGEREF _Toc209768772 \h </w:instrText>
             </w:r>
             <w:r>
               <w:rPr>
@@ -1997,7 +2957,7 @@
                 <w:noProof/>
                 <w:webHidden/>
               </w:rPr>
-              <w:t>12</w:t>
+              <w:t>27</w:t>
             </w:r>
             <w:r>
               <w:rPr>
@@ -2019,7 +2979,7 @@
               <w:noProof/>
             </w:rPr>
           </w:pPr>
-          <w:hyperlink w:anchor="_Toc209767099" w:history="1">
+          <w:hyperlink w:anchor="_Toc209768773" w:history="1">
             <w:r>
               <w:rPr>
                 <w:rStyle w:val="Hyperlink"/>
@@ -2046,7 +3006,7 @@
                 <w:noProof/>
                 <w:webHidden/>
               </w:rPr>
-              <w:instrText xml:space="preserve"> PAGEREF _Toc209767099 \h </w:instrText>
+              <w:instrText xml:space="preserve"> PAGEREF _Toc209768773 \h </w:instrText>
             </w:r>
             <w:r>
               <w:rPr>
@@ -2066,7 +3026,7 @@
                 <w:noProof/>
                 <w:webHidden/>
               </w:rPr>
-              <w:t>12</w:t>
+              <w:t>27</w:t>
             </w:r>
             <w:r>
               <w:rPr>
@@ -2088,7 +3048,7 @@
               <w:noProof/>
             </w:rPr>
           </w:pPr>
-          <w:hyperlink w:anchor="_Toc209767100" w:history="1">
+          <w:hyperlink w:anchor="_Toc209768774" w:history="1">
             <w:r>
               <w:rPr>
                 <w:rStyle w:val="Hyperlink"/>
@@ -2115,7 +3075,7 @@
                 <w:noProof/>
                 <w:webHidden/>
               </w:rPr>
-              <w:instrText xml:space="preserve"> PAGEREF _Toc209767100 \h </w:instrText>
+              <w:instrText xml:space="preserve"> PAGEREF _Toc209768774 \h </w:instrText>
             </w:r>
             <w:r>
               <w:rPr>
@@ -2135,7 +3095,7 @@
                 <w:noProof/>
                 <w:webHidden/>
               </w:rPr>
-              <w:t>12</w:t>
+              <w:t>27</w:t>
             </w:r>
             <w:r>
               <w:rPr>
@@ -2157,7 +3117,7 @@
               <w:noProof/>
             </w:rPr>
           </w:pPr>
-          <w:hyperlink w:anchor="_Toc209767101" w:history="1">
+          <w:hyperlink w:anchor="_Toc209768775" w:history="1">
             <w:r>
               <w:rPr>
                 <w:rStyle w:val="Hyperlink"/>
@@ -2184,7 +3144,7 @@
                 <w:noProof/>
                 <w:webHidden/>
               </w:rPr>
-              <w:instrText xml:space="preserve"> PAGEREF _Toc209767101 \h </w:instrText>
+              <w:instrText xml:space="preserve"> PAGEREF _Toc209768775 \h </w:instrText>
             </w:r>
             <w:r>
               <w:rPr>
@@ -2204,7 +3164,7 @@
                 <w:noProof/>
                 <w:webHidden/>
               </w:rPr>
-              <w:t>13</w:t>
+              <w:t>27</w:t>
             </w:r>
             <w:r>
               <w:rPr>
@@ -2226,7 +3186,7 @@
               <w:noProof/>
             </w:rPr>
           </w:pPr>
-          <w:hyperlink w:anchor="_Toc209767102" w:history="1">
+          <w:hyperlink w:anchor="_Toc209768776" w:history="1">
             <w:r>
               <w:rPr>
                 <w:rStyle w:val="Hyperlink"/>
@@ -2253,7 +3213,7 @@
                 <w:noProof/>
                 <w:webHidden/>
               </w:rPr>
-              <w:instrText xml:space="preserve"> PAGEREF _Toc209767102 \h </w:instrText>
+              <w:instrText xml:space="preserve"> PAGEREF _Toc209768776 \h </w:instrText>
             </w:r>
             <w:r>
               <w:rPr>
@@ -2273,7 +3233,7 @@
                 <w:noProof/>
                 <w:webHidden/>
               </w:rPr>
-              <w:t>13</w:t>
+              <w:t>27</w:t>
             </w:r>
             <w:r>
               <w:rPr>
@@ -2295,7 +3255,7 @@
               <w:noProof/>
             </w:rPr>
           </w:pPr>
-          <w:hyperlink w:anchor="_Toc209767103" w:history="1">
+          <w:hyperlink w:anchor="_Toc209768777" w:history="1">
             <w:r>
               <w:rPr>
                 <w:rStyle w:val="Hyperlink"/>
@@ -2322,7 +3282,7 @@
                 <w:noProof/>
                 <w:webHidden/>
               </w:rPr>
-              <w:instrText xml:space="preserve"> PAGEREF _Toc209767103 \h </w:instrText>
+              <w:instrText xml:space="preserve"> PAGEREF _Toc209768777 \h </w:instrText>
             </w:r>
             <w:r>
               <w:rPr>
@@ -2342,7 +3302,7 @@
                 <w:noProof/>
                 <w:webHidden/>
               </w:rPr>
-              <w:t>13</w:t>
+              <w:t>28</w:t>
             </w:r>
             <w:r>
               <w:rPr>
@@ -2364,7 +3324,7 @@
               <w:noProof/>
             </w:rPr>
           </w:pPr>
-          <w:hyperlink w:anchor="_Toc209767104" w:history="1">
+          <w:hyperlink w:anchor="_Toc209768778" w:history="1">
             <w:r>
               <w:rPr>
                 <w:rStyle w:val="Hyperlink"/>
@@ -2391,7 +3351,7 @@
                 <w:noProof/>
                 <w:webHidden/>
               </w:rPr>
-              <w:instrText xml:space="preserve"> PAGEREF _Toc209767104 \h </w:instrText>
+              <w:instrText xml:space="preserve"> PAGEREF _Toc209768778 \h </w:instrText>
             </w:r>
             <w:r>
               <w:rPr>
@@ -2411,7 +3371,7 @@
                 <w:noProof/>
                 <w:webHidden/>
               </w:rPr>
-              <w:t>13</w:t>
+              <w:t>28</w:t>
             </w:r>
             <w:r>
               <w:rPr>
@@ -2433,7 +3393,7 @@
               <w:noProof/>
             </w:rPr>
           </w:pPr>
-          <w:hyperlink w:anchor="_Toc209767105" w:history="1">
+          <w:hyperlink w:anchor="_Toc209768779" w:history="1">
             <w:r>
               <w:rPr>
                 <w:rStyle w:val="Hyperlink"/>
@@ -2460,7 +3420,7 @@
                 <w:noProof/>
                 <w:webHidden/>
               </w:rPr>
-              <w:instrText xml:space="preserve"> PAGEREF _Toc209767105 \h </w:instrText>
+              <w:instrText xml:space="preserve"> PAGEREF _Toc209768779 \h </w:instrText>
             </w:r>
             <w:r>
               <w:rPr>
@@ -2480,7 +3440,7 @@
                 <w:noProof/>
                 <w:webHidden/>
               </w:rPr>
-              <w:t>14</w:t>
+              <w:t>28</w:t>
             </w:r>
             <w:r>
               <w:rPr>
@@ -2520,7 +3480,7 @@
       <w:pPr>
         <w:pStyle w:val="Heading1"/>
       </w:pPr>
-      <w:bookmarkStart w:id="0" w:name="_Toc209767074"/>
+      <w:bookmarkStart w:id="0" w:name="_Toc209768734"/>
       <w:r>
         <w:lastRenderedPageBreak/>
         <w:t>Receiver</w:t>
@@ -2531,7 +3491,7 @@
       <w:pPr>
         <w:pStyle w:val="Heading2"/>
       </w:pPr>
-      <w:bookmarkStart w:id="1" w:name="_Toc209767075"/>
+      <w:bookmarkStart w:id="1" w:name="_Toc209768735"/>
       <w:r>
         <w:t>Subsystem Overview</w:t>
       </w:r>
@@ -2545,54 +3505,14 @@
         </w:rPr>
       </w:pPr>
       <w:r>
-        <w:t xml:space="preserve">The receiver is responsible for being the central processor for the MATS. Its duties include being able to track a satellite given the TLE’s in </w:t>
-      </w:r>
-      <w:proofErr w:type="spellStart"/>
-      <w:r>
-        <w:t>Gpredict</w:t>
-      </w:r>
-      <w:proofErr w:type="spellEnd"/>
-      <w:r>
-        <w:t xml:space="preserve">, receiving signals from the tracked satellites and decode the signals using </w:t>
-      </w:r>
-      <w:proofErr w:type="spellStart"/>
-      <w:r>
-        <w:t>SatDump</w:t>
-      </w:r>
-      <w:proofErr w:type="spellEnd"/>
-      <w:r>
-        <w:t xml:space="preserve">. The receiver is equipped with an RTL-SDR for signal reception and utilizes a Raspberry Pi 5 running </w:t>
-      </w:r>
-      <w:proofErr w:type="spellStart"/>
-      <w:r>
-        <w:t>Raspian</w:t>
-      </w:r>
-      <w:proofErr w:type="spellEnd"/>
-      <w:r>
-        <w:t xml:space="preserve"> OS for its wide software support and community.  Additionally, the Receiver subsystem will be equipped with GPS such that </w:t>
-      </w:r>
-      <w:proofErr w:type="spellStart"/>
-      <w:r>
-        <w:t>SatDump</w:t>
-      </w:r>
-      <w:proofErr w:type="spellEnd"/>
-      <w:r>
-        <w:t xml:space="preserve"> can accurately decode the received signals with map overlays and timestamps. To support the tracking of the satellite, the Receiver utilizes its GPS coordinates and the TLE data given by </w:t>
-      </w:r>
-      <w:proofErr w:type="spellStart"/>
-      <w:r>
-        <w:t>Gpredict</w:t>
-      </w:r>
-      <w:proofErr w:type="spellEnd"/>
-      <w:r>
-        <w:t xml:space="preserve"> and sends position data to the Rotator.</w:t>
+        <w:t>The receiver is responsible for being the central processor for the MATS. Its duties include being able to track a satellite given the TLE’s in Gpredict, receiving signals from the tracked satellites and decode the signals using SatDump. The receiver is equipped with an RTL-SDR for signal reception and utilizes a Raspberry Pi 5 running Raspian OS for its wide software support and community.  Additionally, the Receiver subsystem will be equipped with GPS such that SatDump can accurately decode the received signals with map overlays and timestamps. To support the tracking of the satellite, the Receiver utilizes its GPS coordinates and the TLE data given by Gpredict and sends position data to the Rotator.</w:t>
       </w:r>
     </w:p>
     <w:p>
       <w:pPr>
         <w:pStyle w:val="Heading2"/>
       </w:pPr>
-      <w:bookmarkStart w:id="2" w:name="_Toc209767076"/>
+      <w:bookmarkStart w:id="2" w:name="_Toc209768736"/>
       <w:r>
         <w:t>Subsystem Requirements and Specifications</w:t>
       </w:r>
@@ -3060,44 +3980,30 @@
                 <w14:ligatures w14:val="none"/>
               </w:rPr>
             </w:pPr>
-            <w:proofErr w:type="spellStart"/>
-            <w:r>
-              <w:rPr>
-                <w:rFonts w:ascii="Aptos Narrow" w:eastAsia="Times New Roman" w:hAnsi="Aptos Narrow" w:cs="Times New Roman"/>
-                <w:color w:val="000000"/>
-                <w:kern w:val="0"/>
-                <w:sz w:val="22"/>
-                <w:szCs w:val="22"/>
-                <w14:ligatures w14:val="none"/>
-              </w:rPr>
-              <w:t>SatDump</w:t>
-            </w:r>
-            <w:proofErr w:type="spellEnd"/>
-            <w:r>
-              <w:rPr>
-                <w:rFonts w:ascii="Aptos Narrow" w:eastAsia="Times New Roman" w:hAnsi="Aptos Narrow" w:cs="Times New Roman"/>
-                <w:color w:val="000000"/>
-                <w:kern w:val="0"/>
-                <w:sz w:val="22"/>
-                <w:szCs w:val="22"/>
-                <w14:ligatures w14:val="none"/>
-              </w:rPr>
-              <w:t xml:space="preserve"> </w:t>
-            </w:r>
-          </w:p>
-          <w:p>
-            <w:pPr>
-              <w:spacing w:after="0" w:line="240" w:lineRule="auto"/>
-              <w:rPr>
-                <w:rFonts w:ascii="Aptos Narrow" w:eastAsia="Times New Roman" w:hAnsi="Aptos Narrow" w:cs="Times New Roman"/>
-                <w:color w:val="000000"/>
-                <w:kern w:val="0"/>
-                <w:sz w:val="22"/>
-                <w:szCs w:val="22"/>
-                <w14:ligatures w14:val="none"/>
-              </w:rPr>
-            </w:pPr>
-            <w:proofErr w:type="spellStart"/>
+            <w:r>
+              <w:rPr>
+                <w:rFonts w:ascii="Aptos Narrow" w:eastAsia="Times New Roman" w:hAnsi="Aptos Narrow" w:cs="Times New Roman"/>
+                <w:color w:val="000000"/>
+                <w:kern w:val="0"/>
+                <w:sz w:val="22"/>
+                <w:szCs w:val="22"/>
+                <w14:ligatures w14:val="none"/>
+              </w:rPr>
+              <w:t xml:space="preserve">SatDump </w:t>
+            </w:r>
+          </w:p>
+          <w:p>
+            <w:pPr>
+              <w:spacing w:after="0" w:line="240" w:lineRule="auto"/>
+              <w:rPr>
+                <w:rFonts w:ascii="Aptos Narrow" w:eastAsia="Times New Roman" w:hAnsi="Aptos Narrow" w:cs="Times New Roman"/>
+                <w:color w:val="000000"/>
+                <w:kern w:val="0"/>
+                <w:sz w:val="22"/>
+                <w:szCs w:val="22"/>
+                <w14:ligatures w14:val="none"/>
+              </w:rPr>
+            </w:pPr>
             <w:r>
               <w:rPr>
                 <w:rFonts w:ascii="Aptos Narrow" w:eastAsia="Times New Roman" w:hAnsi="Aptos Narrow" w:cs="Times New Roman"/>
@@ -3109,7 +4015,6 @@
               </w:rPr>
               <w:t>Gpredict</w:t>
             </w:r>
-            <w:proofErr w:type="spellEnd"/>
           </w:p>
           <w:p>
             <w:pPr>
@@ -3143,7 +4048,7 @@
       <w:pPr>
         <w:pStyle w:val="Heading2"/>
       </w:pPr>
-      <w:bookmarkStart w:id="4" w:name="_Toc209767077"/>
+      <w:bookmarkStart w:id="4" w:name="_Toc209768737"/>
       <w:r>
         <w:t>Objectives</w:t>
       </w:r>
@@ -3199,11 +4104,9 @@
           <w:numId w:val="2"/>
         </w:numPr>
       </w:pPr>
-      <w:proofErr w:type="spellStart"/>
       <w:r>
         <w:t>SatDump</w:t>
       </w:r>
-      <w:proofErr w:type="spellEnd"/>
     </w:p>
     <w:p>
       <w:pPr>
@@ -3213,11 +4116,9 @@
           <w:numId w:val="2"/>
         </w:numPr>
       </w:pPr>
-      <w:proofErr w:type="spellStart"/>
       <w:r>
         <w:t>GPredict</w:t>
       </w:r>
-      <w:proofErr w:type="spellEnd"/>
     </w:p>
     <w:p>
       <w:pPr>
@@ -3276,7 +4177,7 @@
       <w:pPr>
         <w:pStyle w:val="Heading2"/>
       </w:pPr>
-      <w:bookmarkStart w:id="5" w:name="_Toc209767078"/>
+      <w:bookmarkStart w:id="5" w:name="_Toc209768738"/>
       <w:r>
         <w:t>Required Equipment</w:t>
       </w:r>
@@ -3381,11 +4282,9 @@
           <w:numId w:val="3"/>
         </w:numPr>
       </w:pPr>
-      <w:proofErr w:type="spellStart"/>
       <w:r>
         <w:t>NanoVNA</w:t>
       </w:r>
-      <w:proofErr w:type="spellEnd"/>
     </w:p>
     <w:p>
       <w:pPr>
@@ -3405,7 +4304,7 @@
       <w:pPr>
         <w:pStyle w:val="Heading2"/>
       </w:pPr>
-      <w:bookmarkStart w:id="6" w:name="_Toc209767079"/>
+      <w:bookmarkStart w:id="6" w:name="_Toc209768739"/>
       <w:r>
         <w:lastRenderedPageBreak/>
         <w:t>Testing Procedure</w:t>
@@ -3416,7 +4315,7 @@
       <w:pPr>
         <w:pStyle w:val="Heading3"/>
       </w:pPr>
-      <w:bookmarkStart w:id="7" w:name="_Toc209767080"/>
+      <w:bookmarkStart w:id="7" w:name="_Toc209768740"/>
       <w:r>
         <w:t>Correct Drivers Installed</w:t>
       </w:r>
@@ -3429,16 +4328,11 @@
       <w:r>
         <w:t xml:space="preserve">Installation of the correct RTL-SDR drivers is crucial. The installer script should fetch the latest version, build, and install the correct driver. However, sometimes </w:t>
       </w:r>
-      <w:proofErr w:type="spellStart"/>
       <w:r>
         <w:t>U</w:t>
       </w:r>
       <w:r>
-        <w:t>dev</w:t>
-      </w:r>
-      <w:proofErr w:type="spellEnd"/>
-      <w:r>
-        <w:t xml:space="preserve"> rules can become a problem and not allow the correct RTL-SDR driver to initialize; it’s important that it is checked to verify that the correct driver is installed, and the generic driver be disabled. </w:t>
+        <w:t xml:space="preserve">dev rules can become a problem and not allow the correct RTL-SDR driver to initialize; it’s important that it is checked to verify that the correct driver is installed, and the generic driver be disabled. </w:t>
       </w:r>
       <w:r>
         <w:t xml:space="preserve">To ensure that the correct drivers are installed, [placeholder] outlines the procedure to be followed. </w:t>
@@ -3627,7 +4521,6 @@
               </w:rPr>
               <w:t xml:space="preserve">Check that DVB and rtl12832 drivers are not loaded using </w:t>
             </w:r>
-            <w:proofErr w:type="spellStart"/>
             <w:r>
               <w:rPr>
                 <w:rFonts w:ascii="Courier New" w:eastAsia="Times New Roman" w:hAnsi="Courier New" w:cs="Courier New"/>
@@ -3639,7 +4532,6 @@
               </w:rPr>
               <w:t>lsmod</w:t>
             </w:r>
-            <w:proofErr w:type="spellEnd"/>
           </w:p>
         </w:tc>
         <w:tc>
@@ -3829,7 +4721,6 @@
               </w:rPr>
               <w:t xml:space="preserve">Run </w:t>
             </w:r>
-            <w:proofErr w:type="spellStart"/>
             <w:r>
               <w:rPr>
                 <w:rFonts w:ascii="Courier New" w:eastAsia="Times New Roman" w:hAnsi="Courier New" w:cs="Courier New"/>
@@ -3841,7 +4732,6 @@
               </w:rPr>
               <w:t>lsusb</w:t>
             </w:r>
-            <w:proofErr w:type="spellEnd"/>
             <w:r>
               <w:rPr>
                 <w:rFonts w:ascii="Aptos Narrow" w:eastAsia="Times New Roman" w:hAnsi="Aptos Narrow" w:cs="Times New Roman"/>
@@ -3942,7 +4832,6 @@
               </w:rPr>
               <w:t xml:space="preserve">Run </w:t>
             </w:r>
-            <w:proofErr w:type="spellStart"/>
             <w:r>
               <w:rPr>
                 <w:rFonts w:ascii="Courier New" w:eastAsia="Times New Roman" w:hAnsi="Courier New" w:cs="Courier New"/>
@@ -3954,7 +4843,6 @@
               </w:rPr>
               <w:t>rtl_test</w:t>
             </w:r>
-            <w:proofErr w:type="spellEnd"/>
             <w:r>
               <w:rPr>
                 <w:rFonts w:ascii="Aptos Narrow" w:eastAsia="Times New Roman" w:hAnsi="Aptos Narrow" w:cs="Times New Roman"/>
@@ -3988,7 +4876,6 @@
               </w:rPr>
               <w:t xml:space="preserve"> or </w:t>
             </w:r>
-            <w:proofErr w:type="spellStart"/>
             <w:r>
               <w:rPr>
                 <w:rFonts w:ascii="Courier New" w:eastAsia="Times New Roman" w:hAnsi="Courier New" w:cs="Courier New"/>
@@ -3998,19 +4885,7 @@
                 <w:szCs w:val="22"/>
                 <w14:ligatures w14:val="none"/>
               </w:rPr>
-              <w:t>rtl_test</w:t>
-            </w:r>
-            <w:proofErr w:type="spellEnd"/>
-            <w:r>
-              <w:rPr>
-                <w:rFonts w:ascii="Courier New" w:eastAsia="Times New Roman" w:hAnsi="Courier New" w:cs="Courier New"/>
-                <w:color w:val="000000"/>
-                <w:kern w:val="0"/>
-                <w:sz w:val="22"/>
-                <w:szCs w:val="22"/>
-                <w14:ligatures w14:val="none"/>
-              </w:rPr>
-              <w:t xml:space="preserve"> -p</w:t>
+              <w:t>rtl_test -p</w:t>
             </w:r>
             <w:r>
               <w:rPr>
@@ -4053,31 +4928,7 @@
                 <w:szCs w:val="22"/>
                 <w14:ligatures w14:val="none"/>
               </w:rPr>
-              <w:t>No "</w:t>
-            </w:r>
-            <w:proofErr w:type="spellStart"/>
-            <w:r>
-              <w:rPr>
-                <w:rFonts w:ascii="Aptos Narrow" w:eastAsia="Times New Roman" w:hAnsi="Aptos Narrow" w:cs="Times New Roman"/>
-                <w:color w:val="000000"/>
-                <w:kern w:val="0"/>
-                <w:sz w:val="22"/>
-                <w:szCs w:val="22"/>
-                <w14:ligatures w14:val="none"/>
-              </w:rPr>
-              <w:t>usb_open</w:t>
-            </w:r>
-            <w:proofErr w:type="spellEnd"/>
-            <w:r>
-              <w:rPr>
-                <w:rFonts w:ascii="Aptos Narrow" w:eastAsia="Times New Roman" w:hAnsi="Aptos Narrow" w:cs="Times New Roman"/>
-                <w:color w:val="000000"/>
-                <w:kern w:val="0"/>
-                <w:sz w:val="22"/>
-                <w:szCs w:val="22"/>
-                <w14:ligatures w14:val="none"/>
-              </w:rPr>
-              <w:t xml:space="preserve"> error" message</w:t>
+              <w:t>No "usb_open error" message</w:t>
             </w:r>
           </w:p>
         </w:tc>
@@ -4109,7 +4960,7 @@
       <w:pPr>
         <w:pStyle w:val="Heading3"/>
       </w:pPr>
-      <w:bookmarkStart w:id="8" w:name="_Toc209767081"/>
+      <w:bookmarkStart w:id="8" w:name="_Toc209768741"/>
       <w:r>
         <w:t xml:space="preserve">I2C </w:t>
       </w:r>
@@ -4405,7 +5256,6 @@
               </w:rPr>
               <w:t xml:space="preserve">Confirm </w:t>
             </w:r>
-            <w:proofErr w:type="spellStart"/>
             <w:r>
               <w:rPr>
                 <w:rFonts w:ascii="Courier New" w:eastAsia="Times New Roman" w:hAnsi="Courier New" w:cs="Courier New"/>
@@ -4415,19 +5265,7 @@
                 <w:szCs w:val="22"/>
                 <w14:ligatures w14:val="none"/>
               </w:rPr>
-              <w:t>dtparam</w:t>
-            </w:r>
-            <w:proofErr w:type="spellEnd"/>
-            <w:r>
-              <w:rPr>
-                <w:rFonts w:ascii="Courier New" w:eastAsia="Times New Roman" w:hAnsi="Courier New" w:cs="Courier New"/>
-                <w:color w:val="000000"/>
-                <w:kern w:val="0"/>
-                <w:sz w:val="22"/>
-                <w:szCs w:val="22"/>
-                <w14:ligatures w14:val="none"/>
-              </w:rPr>
-              <w:t>=i2c_arm=on</w:t>
+              <w:t>dtparam=i2c_arm=on</w:t>
             </w:r>
             <w:r>
               <w:rPr>
@@ -4750,7 +5588,6 @@
               </w:rPr>
               <w:br/>
             </w:r>
-            <w:proofErr w:type="spellStart"/>
             <w:r>
               <w:rPr>
                 <w:rFonts w:ascii="Courier New" w:eastAsia="Times New Roman" w:hAnsi="Courier New" w:cs="Courier New"/>
@@ -4760,19 +5597,7 @@
                 <w:szCs w:val="22"/>
                 <w14:ligatures w14:val="none"/>
               </w:rPr>
-              <w:t>lsmod</w:t>
-            </w:r>
-            <w:proofErr w:type="spellEnd"/>
-            <w:r>
-              <w:rPr>
-                <w:rFonts w:ascii="Courier New" w:eastAsia="Times New Roman" w:hAnsi="Courier New" w:cs="Courier New"/>
-                <w:color w:val="000000"/>
-                <w:kern w:val="0"/>
-                <w:sz w:val="22"/>
-                <w:szCs w:val="22"/>
-                <w14:ligatures w14:val="none"/>
-              </w:rPr>
-              <w:t xml:space="preserve"> | grep i2c_bcm</w:t>
+              <w:t>lsmod | grep i2c_bcm</w:t>
             </w:r>
           </w:p>
         </w:tc>
@@ -4874,7 +5699,6 @@
               </w:rPr>
               <w:br/>
             </w:r>
-            <w:proofErr w:type="spellStart"/>
             <w:r>
               <w:rPr>
                 <w:rFonts w:ascii="Courier New" w:eastAsia="Times New Roman" w:hAnsi="Courier New" w:cs="Courier New"/>
@@ -4884,19 +5708,7 @@
                 <w:szCs w:val="22"/>
                 <w14:ligatures w14:val="none"/>
               </w:rPr>
-              <w:t>sudo</w:t>
-            </w:r>
-            <w:proofErr w:type="spellEnd"/>
-            <w:r>
-              <w:rPr>
-                <w:rFonts w:ascii="Courier New" w:eastAsia="Times New Roman" w:hAnsi="Courier New" w:cs="Courier New"/>
-                <w:color w:val="000000"/>
-                <w:kern w:val="0"/>
-                <w:sz w:val="22"/>
-                <w:szCs w:val="22"/>
-                <w14:ligatures w14:val="none"/>
-              </w:rPr>
-              <w:t xml:space="preserve"> i2cdetect -y 1</w:t>
+              <w:t>sudo i2cdetect -y 1</w:t>
             </w:r>
           </w:p>
         </w:tc>
@@ -5072,7 +5884,7 @@
       <w:pPr>
         <w:pStyle w:val="Heading3"/>
       </w:pPr>
-      <w:bookmarkStart w:id="9" w:name="_Toc209767082"/>
+      <w:bookmarkStart w:id="9" w:name="_Toc209768742"/>
       <w:r>
         <w:t>Installed Software Stack</w:t>
       </w:r>
@@ -5083,31 +5895,7 @@
     </w:p>
     <w:p>
       <w:r>
-        <w:t xml:space="preserve">The receiver must have the correct software stack for correct operation with the other subsystems. This test section ensures that the correct software, such as GPS drivers, </w:t>
-      </w:r>
-      <w:proofErr w:type="spellStart"/>
-      <w:r>
-        <w:t>SatDump</w:t>
-      </w:r>
-      <w:proofErr w:type="spellEnd"/>
-      <w:r>
-        <w:t xml:space="preserve">, </w:t>
-      </w:r>
-      <w:proofErr w:type="spellStart"/>
-      <w:r>
-        <w:t>Gpredict</w:t>
-      </w:r>
-      <w:proofErr w:type="spellEnd"/>
-      <w:r>
-        <w:t xml:space="preserve">, and SDR++ are installed on the system. [placeholder] shows the procedure. A test script has been provided in the </w:t>
-      </w:r>
-      <w:proofErr w:type="spellStart"/>
-      <w:r>
-        <w:t>github</w:t>
-      </w:r>
-      <w:proofErr w:type="spellEnd"/>
-      <w:r>
-        <w:t xml:space="preserve"> repository for automated testing. </w:t>
+        <w:t xml:space="preserve">The receiver must have the correct software stack for correct operation with the other subsystems. This test section ensures that the correct software, such as GPS drivers, SatDump, Gpredict, and SDR++ are installed on the system. [placeholder] shows the procedure. A test script has been provided in the github repository for automated testing. </w:t>
       </w:r>
     </w:p>
     <w:p>
@@ -5411,33 +6199,7 @@
                 <w:lang w:eastAsia="ko-KR"/>
                 <w14:ligatures w14:val="none"/>
               </w:rPr>
-              <w:t xml:space="preserve">[+] Checking </w:t>
-            </w:r>
-            <w:proofErr w:type="spellStart"/>
-            <w:r>
-              <w:rPr>
-                <w:rFonts w:ascii="Arial Unicode MS" w:eastAsia="Arial Unicode MS" w:hAnsi="Arial Unicode MS" w:cs="Arial Unicode MS" w:hint="eastAsia"/>
-                <w:color w:val="000000"/>
-                <w:kern w:val="0"/>
-                <w:sz w:val="20"/>
-                <w:szCs w:val="20"/>
-                <w:lang w:eastAsia="ko-KR"/>
-                <w14:ligatures w14:val="none"/>
-              </w:rPr>
-              <w:t>gpsd</w:t>
-            </w:r>
-            <w:proofErr w:type="spellEnd"/>
-            <w:r>
-              <w:rPr>
-                <w:rFonts w:ascii="Arial Unicode MS" w:eastAsia="Arial Unicode MS" w:hAnsi="Arial Unicode MS" w:cs="Arial Unicode MS" w:hint="eastAsia"/>
-                <w:color w:val="000000"/>
-                <w:kern w:val="0"/>
-                <w:sz w:val="20"/>
-                <w:szCs w:val="20"/>
-                <w:lang w:eastAsia="ko-KR"/>
-                <w14:ligatures w14:val="none"/>
-              </w:rPr>
-              <w:t>... PASS</w:t>
+              <w:t>[+] Checking gpsd... PASS</w:t>
             </w:r>
           </w:p>
         </w:tc>
@@ -5491,29 +6253,7 @@
                 <w:lang w:eastAsia="ko-KR"/>
                 <w14:ligatures w14:val="none"/>
               </w:rPr>
-              <w:t xml:space="preserve">Check </w:t>
-            </w:r>
-            <w:proofErr w:type="spellStart"/>
-            <w:r>
-              <w:rPr>
-                <w:rFonts w:ascii="Aptos Narrow" w:eastAsia="Times New Roman" w:hAnsi="Aptos Narrow" w:cs="Times New Roman"/>
-                <w:color w:val="000000"/>
-                <w:kern w:val="0"/>
-                <w:lang w:eastAsia="ko-KR"/>
-                <w14:ligatures w14:val="none"/>
-              </w:rPr>
-              <w:t>SatDump</w:t>
-            </w:r>
-            <w:proofErr w:type="spellEnd"/>
-            <w:r>
-              <w:rPr>
-                <w:rFonts w:ascii="Aptos Narrow" w:eastAsia="Times New Roman" w:hAnsi="Aptos Narrow" w:cs="Times New Roman"/>
-                <w:color w:val="000000"/>
-                <w:kern w:val="0"/>
-                <w:lang w:eastAsia="ko-KR"/>
-                <w14:ligatures w14:val="none"/>
-              </w:rPr>
-              <w:t xml:space="preserve"> installation</w:t>
+              <w:t>Check SatDump installation</w:t>
             </w:r>
           </w:p>
         </w:tc>
@@ -5554,33 +6294,7 @@
                 <w:lang w:eastAsia="ko-KR"/>
                 <w14:ligatures w14:val="none"/>
               </w:rPr>
-              <w:t xml:space="preserve">[+] Checking </w:t>
-            </w:r>
-            <w:proofErr w:type="spellStart"/>
-            <w:r>
-              <w:rPr>
-                <w:rFonts w:ascii="Arial Unicode MS" w:eastAsia="Arial Unicode MS" w:hAnsi="Arial Unicode MS" w:cs="Arial Unicode MS" w:hint="eastAsia"/>
-                <w:color w:val="000000"/>
-                <w:kern w:val="0"/>
-                <w:sz w:val="20"/>
-                <w:szCs w:val="20"/>
-                <w:lang w:eastAsia="ko-KR"/>
-                <w14:ligatures w14:val="none"/>
-              </w:rPr>
-              <w:t>SatDump</w:t>
-            </w:r>
-            <w:proofErr w:type="spellEnd"/>
-            <w:r>
-              <w:rPr>
-                <w:rFonts w:ascii="Arial Unicode MS" w:eastAsia="Arial Unicode MS" w:hAnsi="Arial Unicode MS" w:cs="Arial Unicode MS" w:hint="eastAsia"/>
-                <w:color w:val="000000"/>
-                <w:kern w:val="0"/>
-                <w:sz w:val="20"/>
-                <w:szCs w:val="20"/>
-                <w:lang w:eastAsia="ko-KR"/>
-                <w14:ligatures w14:val="none"/>
-              </w:rPr>
-              <w:t>... PASS</w:t>
+              <w:t>[+] Checking SatDump... PASS</w:t>
             </w:r>
           </w:p>
         </w:tc>
@@ -5634,29 +6348,7 @@
                 <w:lang w:eastAsia="ko-KR"/>
                 <w14:ligatures w14:val="none"/>
               </w:rPr>
-              <w:t xml:space="preserve">Check </w:t>
-            </w:r>
-            <w:proofErr w:type="spellStart"/>
-            <w:r>
-              <w:rPr>
-                <w:rFonts w:ascii="Aptos Narrow" w:eastAsia="Times New Roman" w:hAnsi="Aptos Narrow" w:cs="Times New Roman"/>
-                <w:color w:val="000000"/>
-                <w:kern w:val="0"/>
-                <w:lang w:eastAsia="ko-KR"/>
-                <w14:ligatures w14:val="none"/>
-              </w:rPr>
-              <w:t>Gpredict</w:t>
-            </w:r>
-            <w:proofErr w:type="spellEnd"/>
-            <w:r>
-              <w:rPr>
-                <w:rFonts w:ascii="Aptos Narrow" w:eastAsia="Times New Roman" w:hAnsi="Aptos Narrow" w:cs="Times New Roman"/>
-                <w:color w:val="000000"/>
-                <w:kern w:val="0"/>
-                <w:lang w:eastAsia="ko-KR"/>
-                <w14:ligatures w14:val="none"/>
-              </w:rPr>
-              <w:t xml:space="preserve"> installation</w:t>
+              <w:t>Check Gpredict installation</w:t>
             </w:r>
           </w:p>
         </w:tc>
@@ -5697,33 +6389,7 @@
                 <w:lang w:eastAsia="ko-KR"/>
                 <w14:ligatures w14:val="none"/>
               </w:rPr>
-              <w:t xml:space="preserve">[+] Checking </w:t>
-            </w:r>
-            <w:proofErr w:type="spellStart"/>
-            <w:r>
-              <w:rPr>
-                <w:rFonts w:ascii="Arial Unicode MS" w:eastAsia="Arial Unicode MS" w:hAnsi="Arial Unicode MS" w:cs="Arial Unicode MS" w:hint="eastAsia"/>
-                <w:color w:val="000000"/>
-                <w:kern w:val="0"/>
-                <w:sz w:val="20"/>
-                <w:szCs w:val="20"/>
-                <w:lang w:eastAsia="ko-KR"/>
-                <w14:ligatures w14:val="none"/>
-              </w:rPr>
-              <w:t>Gpredict</w:t>
-            </w:r>
-            <w:proofErr w:type="spellEnd"/>
-            <w:r>
-              <w:rPr>
-                <w:rFonts w:ascii="Arial Unicode MS" w:eastAsia="Arial Unicode MS" w:hAnsi="Arial Unicode MS" w:cs="Arial Unicode MS" w:hint="eastAsia"/>
-                <w:color w:val="000000"/>
-                <w:kern w:val="0"/>
-                <w:sz w:val="20"/>
-                <w:szCs w:val="20"/>
-                <w:lang w:eastAsia="ko-KR"/>
-                <w14:ligatures w14:val="none"/>
-              </w:rPr>
-              <w:t>... PASS</w:t>
+              <w:t>[+] Checking Gpredict... PASS</w:t>
             </w:r>
           </w:p>
         </w:tc>
@@ -5953,7 +6619,7 @@
       <w:pPr>
         <w:pStyle w:val="Heading3"/>
       </w:pPr>
-      <w:bookmarkStart w:id="10" w:name="_Toc209767083"/>
+      <w:bookmarkStart w:id="10" w:name="_Toc209768743"/>
       <w:r>
         <w:t>Satellite Reception</w:t>
       </w:r>
@@ -6137,20 +6803,8 @@
                 <w:lang w:eastAsia="ko-KR"/>
                 <w14:ligatures w14:val="none"/>
               </w:rPr>
-              <w:t xml:space="preserve">Connect RTL-SDR Blog V4 dongle to Pi USB 3.0 port and attach VHF antenna (QFH, V-dipole, turnstile, etc.) tuned for ~137 </w:t>
-            </w:r>
-            <w:proofErr w:type="spellStart"/>
-            <w:r>
-              <w:rPr>
-                <w:rFonts w:ascii="Aptos Narrow" w:eastAsia="Times New Roman" w:hAnsi="Aptos Narrow" w:cs="Times New Roman"/>
-                <w:color w:val="000000"/>
-                <w:kern w:val="0"/>
-                <w:lang w:eastAsia="ko-KR"/>
-                <w14:ligatures w14:val="none"/>
-              </w:rPr>
-              <w:t>MHz.</w:t>
-            </w:r>
-            <w:proofErr w:type="spellEnd"/>
+              <w:t>Connect RTL-SDR Blog V4 dongle to Pi USB 3.0 port and attach VHF antenna (QFH, V-dipole, turnstile, etc.) tuned for ~137 MHz.</w:t>
+            </w:r>
           </w:p>
         </w:tc>
         <w:tc>
@@ -6232,29 +6886,7 @@
                 <w14:ligatures w14:val="none"/>
               </w:rPr>
               <w:lastRenderedPageBreak/>
-              <w:t xml:space="preserve">Use </w:t>
-            </w:r>
-            <w:proofErr w:type="spellStart"/>
-            <w:r>
-              <w:rPr>
-                <w:rFonts w:ascii="Aptos Narrow" w:eastAsia="Times New Roman" w:hAnsi="Aptos Narrow" w:cs="Times New Roman"/>
-                <w:color w:val="000000"/>
-                <w:kern w:val="0"/>
-                <w:lang w:eastAsia="ko-KR"/>
-                <w14:ligatures w14:val="none"/>
-              </w:rPr>
-              <w:t>Gpredict</w:t>
-            </w:r>
-            <w:proofErr w:type="spellEnd"/>
-            <w:r>
-              <w:rPr>
-                <w:rFonts w:ascii="Aptos Narrow" w:eastAsia="Times New Roman" w:hAnsi="Aptos Narrow" w:cs="Times New Roman"/>
-                <w:color w:val="000000"/>
-                <w:kern w:val="0"/>
-                <w:lang w:eastAsia="ko-KR"/>
-                <w14:ligatures w14:val="none"/>
-              </w:rPr>
-              <w:t xml:space="preserve"> to check upcoming Meteor-M2-4 pass (137.9 MHz). Record start time, max elevation, and pass duration.</w:t>
+              <w:t>Use Gpredict to check upcoming Meteor-M2-4 pass (137.9 MHz). Record start time, max elevation, and pass duration.</w:t>
             </w:r>
           </w:p>
         </w:tc>
@@ -6295,32 +6927,18 @@
                 <w:lang w:eastAsia="ko-KR"/>
                 <w14:ligatures w14:val="none"/>
               </w:rPr>
-              <w:t xml:space="preserve">137.900 </w:t>
-            </w:r>
-            <w:proofErr w:type="spellStart"/>
-            <w:r>
-              <w:rPr>
-                <w:rFonts w:ascii="Aptos Narrow" w:eastAsia="Times New Roman" w:hAnsi="Aptos Narrow" w:cs="Times New Roman"/>
-                <w:b/>
-                <w:bCs/>
+              <w:t>137.900 MHz</w:t>
+            </w:r>
+            <w:r>
+              <w:rPr>
+                <w:rFonts w:ascii="Aptos Narrow" w:eastAsia="Times New Roman" w:hAnsi="Aptos Narrow" w:cs="Times New Roman"/>
                 <w:color w:val="000000"/>
                 <w:kern w:val="0"/>
                 <w:lang w:eastAsia="ko-KR"/>
                 <w14:ligatures w14:val="none"/>
               </w:rPr>
-              <w:t>MHz</w:t>
-            </w:r>
-            <w:r>
-              <w:rPr>
-                <w:rFonts w:ascii="Aptos Narrow" w:eastAsia="Times New Roman" w:hAnsi="Aptos Narrow" w:cs="Times New Roman"/>
-                <w:color w:val="000000"/>
-                <w:kern w:val="0"/>
-                <w:lang w:eastAsia="ko-KR"/>
-                <w14:ligatures w14:val="none"/>
-              </w:rPr>
               <w:t>.</w:t>
             </w:r>
-            <w:proofErr w:type="spellEnd"/>
           </w:p>
         </w:tc>
         <w:tc>
@@ -6536,29 +7154,7 @@
                 <w:lang w:eastAsia="ko-KR"/>
                 <w14:ligatures w14:val="none"/>
               </w:rPr>
-              <w:t xml:space="preserve">(Optional) Verify via </w:t>
-            </w:r>
-            <w:proofErr w:type="spellStart"/>
-            <w:r>
-              <w:rPr>
-                <w:rFonts w:ascii="Aptos Narrow" w:eastAsia="Times New Roman" w:hAnsi="Aptos Narrow" w:cs="Times New Roman"/>
-                <w:color w:val="000000"/>
-                <w:kern w:val="0"/>
-                <w:lang w:eastAsia="ko-KR"/>
-                <w14:ligatures w14:val="none"/>
-              </w:rPr>
-              <w:t>SatDump</w:t>
-            </w:r>
-            <w:proofErr w:type="spellEnd"/>
-            <w:r>
-              <w:rPr>
-                <w:rFonts w:ascii="Aptos Narrow" w:eastAsia="Times New Roman" w:hAnsi="Aptos Narrow" w:cs="Times New Roman"/>
-                <w:color w:val="000000"/>
-                <w:kern w:val="0"/>
-                <w:lang w:eastAsia="ko-KR"/>
-                <w14:ligatures w14:val="none"/>
-              </w:rPr>
-              <w:t xml:space="preserve"> spectrum mode without decoding.</w:t>
+              <w:t>(Optional) Verify via SatDump spectrum mode without decoding.</w:t>
             </w:r>
           </w:p>
         </w:tc>
@@ -6699,7 +7295,7 @@
       <w:pPr>
         <w:pStyle w:val="Heading3"/>
       </w:pPr>
-      <w:bookmarkStart w:id="11" w:name="_Toc209767084"/>
+      <w:bookmarkStart w:id="11" w:name="_Toc209768744"/>
       <w:r>
         <w:t>Satellite Transmission Decoding</w:t>
       </w:r>
@@ -6892,31 +7488,7 @@
                 <w:szCs w:val="22"/>
                 <w14:ligatures w14:val="none"/>
               </w:rPr>
-              <w:t xml:space="preserve">Connect RTL-SDR Blog V4 </w:t>
-            </w:r>
-            <w:proofErr w:type="gramStart"/>
-            <w:r>
-              <w:rPr>
-                <w:rFonts w:ascii="Aptos Narrow" w:eastAsia="Times New Roman" w:hAnsi="Aptos Narrow" w:cs="Times New Roman"/>
-                <w:color w:val="000000"/>
-                <w:kern w:val="0"/>
-                <w:sz w:val="22"/>
-                <w:szCs w:val="22"/>
-                <w14:ligatures w14:val="none"/>
-              </w:rPr>
-              <w:t>dongle</w:t>
-            </w:r>
-            <w:proofErr w:type="gramEnd"/>
-            <w:r>
-              <w:rPr>
-                <w:rFonts w:ascii="Aptos Narrow" w:eastAsia="Times New Roman" w:hAnsi="Aptos Narrow" w:cs="Times New Roman"/>
-                <w:color w:val="000000"/>
-                <w:kern w:val="0"/>
-                <w:sz w:val="22"/>
-                <w:szCs w:val="22"/>
-                <w14:ligatures w14:val="none"/>
-              </w:rPr>
-              <w:t xml:space="preserve"> to Pi USB 3.0 port and antenna suitable for target satellite (e.g., QFH for VHF).</w:t>
+              <w:t>Connect RTL-SDR Blog V4 dongle to Pi USB 3.0 port and antenna suitable for target satellite (e.g., QFH for VHF).</w:t>
             </w:r>
           </w:p>
         </w:tc>
@@ -7014,31 +7586,7 @@
                 <w:szCs w:val="22"/>
                 <w14:ligatures w14:val="none"/>
               </w:rPr>
-              <w:t xml:space="preserve">Use </w:t>
-            </w:r>
-            <w:proofErr w:type="spellStart"/>
-            <w:r>
-              <w:rPr>
-                <w:rFonts w:ascii="Aptos Narrow" w:eastAsia="Times New Roman" w:hAnsi="Aptos Narrow" w:cs="Times New Roman"/>
-                <w:color w:val="000000"/>
-                <w:kern w:val="0"/>
-                <w:sz w:val="22"/>
-                <w:szCs w:val="22"/>
-                <w14:ligatures w14:val="none"/>
-              </w:rPr>
-              <w:t>Gpredict</w:t>
-            </w:r>
-            <w:proofErr w:type="spellEnd"/>
-            <w:r>
-              <w:rPr>
-                <w:rFonts w:ascii="Aptos Narrow" w:eastAsia="Times New Roman" w:hAnsi="Aptos Narrow" w:cs="Times New Roman"/>
-                <w:color w:val="000000"/>
-                <w:kern w:val="0"/>
-                <w:sz w:val="22"/>
-                <w:szCs w:val="22"/>
-                <w14:ligatures w14:val="none"/>
-              </w:rPr>
-              <w:t xml:space="preserve"> to schedule and monitor an upcoming pass of a decodable satellite (e.g., NOAA APT at 137.1–137.9 MHz or Meteor-M2-4 at 137.9 MHz).</w:t>
+              <w:t>Use Gpredict to schedule and monitor an upcoming pass of a decodable satellite (e.g., NOAA APT at 137.1–137.9 MHz or Meteor-M2-4 at 137.9 MHz).</w:t>
             </w:r>
           </w:p>
         </w:tc>
@@ -7125,31 +7673,7 @@
                 <w:szCs w:val="22"/>
                 <w14:ligatures w14:val="none"/>
               </w:rPr>
-              <w:t xml:space="preserve">Launch </w:t>
-            </w:r>
-            <w:proofErr w:type="spellStart"/>
-            <w:r>
-              <w:rPr>
-                <w:rFonts w:ascii="Aptos Narrow" w:eastAsia="Times New Roman" w:hAnsi="Aptos Narrow" w:cs="Times New Roman"/>
-                <w:color w:val="000000"/>
-                <w:kern w:val="0"/>
-                <w:sz w:val="22"/>
-                <w:szCs w:val="22"/>
-                <w14:ligatures w14:val="none"/>
-              </w:rPr>
-              <w:t>SatDump</w:t>
-            </w:r>
-            <w:proofErr w:type="spellEnd"/>
-            <w:r>
-              <w:rPr>
-                <w:rFonts w:ascii="Aptos Narrow" w:eastAsia="Times New Roman" w:hAnsi="Aptos Narrow" w:cs="Times New Roman"/>
-                <w:color w:val="000000"/>
-                <w:kern w:val="0"/>
-                <w:sz w:val="22"/>
-                <w:szCs w:val="22"/>
-                <w14:ligatures w14:val="none"/>
-              </w:rPr>
-              <w:t xml:space="preserve"> in live mode with correct frequency and sample rate.</w:t>
+              <w:t>Launch SatDump in live mode with correct frequency and sample rate.</w:t>
             </w:r>
           </w:p>
         </w:tc>
@@ -7171,29 +7695,16 @@
                 <w14:ligatures w14:val="none"/>
               </w:rPr>
             </w:pPr>
-            <w:proofErr w:type="spellStart"/>
-            <w:r>
-              <w:rPr>
-                <w:rFonts w:ascii="Aptos Narrow" w:eastAsia="Times New Roman" w:hAnsi="Aptos Narrow" w:cs="Times New Roman"/>
-                <w:color w:val="000000"/>
-                <w:kern w:val="0"/>
-                <w:sz w:val="22"/>
-                <w:szCs w:val="22"/>
-                <w14:ligatures w14:val="none"/>
-              </w:rPr>
-              <w:t>SatDump</w:t>
-            </w:r>
-            <w:proofErr w:type="spellEnd"/>
-            <w:r>
-              <w:rPr>
-                <w:rFonts w:ascii="Aptos Narrow" w:eastAsia="Times New Roman" w:hAnsi="Aptos Narrow" w:cs="Times New Roman"/>
-                <w:color w:val="000000"/>
-                <w:kern w:val="0"/>
-                <w:sz w:val="22"/>
-                <w:szCs w:val="22"/>
-                <w14:ligatures w14:val="none"/>
-              </w:rPr>
-              <w:t xml:space="preserve"> initializes without error, SDR engaged.</w:t>
+            <w:r>
+              <w:rPr>
+                <w:rFonts w:ascii="Aptos Narrow" w:eastAsia="Times New Roman" w:hAnsi="Aptos Narrow" w:cs="Times New Roman"/>
+                <w:color w:val="000000"/>
+                <w:kern w:val="0"/>
+                <w:sz w:val="22"/>
+                <w:szCs w:val="22"/>
+                <w14:ligatures w14:val="none"/>
+              </w:rPr>
+              <w:t>SatDump initializes without error, SDR engaged.</w:t>
             </w:r>
           </w:p>
         </w:tc>
@@ -7368,31 +7879,7 @@
                 <w:szCs w:val="22"/>
                 <w14:ligatures w14:val="none"/>
               </w:rPr>
-              <w:t xml:space="preserve">Output files (e.g., PNG, HDF5) are generated in </w:t>
-            </w:r>
-            <w:proofErr w:type="spellStart"/>
-            <w:r>
-              <w:rPr>
-                <w:rFonts w:ascii="Aptos Narrow" w:eastAsia="Times New Roman" w:hAnsi="Aptos Narrow" w:cs="Times New Roman"/>
-                <w:color w:val="000000"/>
-                <w:kern w:val="0"/>
-                <w:sz w:val="22"/>
-                <w:szCs w:val="22"/>
-                <w14:ligatures w14:val="none"/>
-              </w:rPr>
-              <w:t>SatDump</w:t>
-            </w:r>
-            <w:proofErr w:type="spellEnd"/>
-            <w:r>
-              <w:rPr>
-                <w:rFonts w:ascii="Aptos Narrow" w:eastAsia="Times New Roman" w:hAnsi="Aptos Narrow" w:cs="Times New Roman"/>
-                <w:color w:val="000000"/>
-                <w:kern w:val="0"/>
-                <w:sz w:val="22"/>
-                <w:szCs w:val="22"/>
-                <w14:ligatures w14:val="none"/>
-              </w:rPr>
-              <w:t xml:space="preserve"> output directory with valid content.</w:t>
+              <w:t>Output files (e.g., PNG, HDF5) are generated in SatDump output directory with valid content.</w:t>
             </w:r>
           </w:p>
         </w:tc>
@@ -7423,7 +7910,7 @@
       <w:pPr>
         <w:pStyle w:val="Heading2"/>
       </w:pPr>
-      <w:bookmarkStart w:id="12" w:name="_Toc209767085"/>
+      <w:bookmarkStart w:id="12" w:name="_Toc209768745"/>
       <w:r>
         <w:t>Subsystem Test Results</w:t>
       </w:r>
@@ -7946,7 +8433,7 @@
       <w:pPr>
         <w:pStyle w:val="Heading1"/>
       </w:pPr>
-      <w:bookmarkStart w:id="13" w:name="_Toc209767086"/>
+      <w:bookmarkStart w:id="13" w:name="_Toc209768746"/>
       <w:r>
         <w:t>User Interface</w:t>
       </w:r>
@@ -7959,7 +8446,7 @@
       <w:pPr>
         <w:pStyle w:val="Heading2"/>
       </w:pPr>
-      <w:bookmarkStart w:id="14" w:name="_Toc209767087"/>
+      <w:bookmarkStart w:id="14" w:name="_Toc209768747"/>
       <w:r>
         <w:t>Subsystem Overview</w:t>
       </w:r>
@@ -7967,31 +8454,7 @@
     </w:p>
     <w:p>
       <w:r>
-        <w:t xml:space="preserve">The User Interface subsystem provides the primary operator touchpoint within the MATS. It delivers feedback through a 7” touchscreen, communicates system status via LED indicators, and provides removable media access through USB and SD ports. The UI runs a lightweight Raspberry Pi OS desktop, auto-launching </w:t>
-      </w:r>
-      <w:proofErr w:type="spellStart"/>
-      <w:r>
-        <w:t>SatDump</w:t>
-      </w:r>
-      <w:proofErr w:type="spellEnd"/>
-      <w:r>
-        <w:t xml:space="preserve"> at startup. Status </w:t>
-      </w:r>
-      <w:proofErr w:type="gramStart"/>
-      <w:r>
-        <w:t>LED’s</w:t>
-      </w:r>
-      <w:proofErr w:type="gramEnd"/>
-      <w:r>
-        <w:t xml:space="preserve"> are driven using a Python daemon that subscribes to </w:t>
-      </w:r>
-      <w:proofErr w:type="spellStart"/>
-      <w:r>
-        <w:t>SatDump</w:t>
-      </w:r>
-      <w:proofErr w:type="spellEnd"/>
-      <w:r>
-        <w:t xml:space="preserve"> telemetry, providing live feedback for RF lock, recording, and power state. </w:t>
+        <w:t xml:space="preserve">The User Interface subsystem provides the primary operator touchpoint within the MATS. It delivers feedback through a 7” touchscreen, communicates system status via LED indicators, and provides removable media access through USB and SD ports. The UI runs a lightweight Raspberry Pi OS desktop, auto-launching SatDump at startup. Status LED’s are driven using a Python daemon that subscribes to SatDump telemetry, providing live feedback for RF lock, recording, and power state. </w:t>
       </w:r>
     </w:p>
     <w:p>
@@ -7999,7 +8462,7 @@
         <w:pStyle w:val="Heading2"/>
       </w:pPr>
       <w:bookmarkStart w:id="15" w:name="_Toc190592635"/>
-      <w:bookmarkStart w:id="16" w:name="_Toc209767088"/>
+      <w:bookmarkStart w:id="16" w:name="_Toc209768748"/>
       <w:r>
         <w:t>Subsystem Requirements and Specifications</w:t>
       </w:r>
@@ -8250,7 +8713,7 @@
         <w:pStyle w:val="Heading2"/>
       </w:pPr>
       <w:bookmarkStart w:id="17" w:name="_Toc190592636"/>
-      <w:bookmarkStart w:id="18" w:name="_Toc209767089"/>
+      <w:bookmarkStart w:id="18" w:name="_Toc209768749"/>
       <w:r>
         <w:t>Objectives</w:t>
       </w:r>
@@ -8259,15 +8722,7 @@
     </w:p>
     <w:p>
       <w:r>
-        <w:t xml:space="preserve">The testing objectives for the User </w:t>
-      </w:r>
-      <w:proofErr w:type="spellStart"/>
-      <w:r>
-        <w:t>Inteface</w:t>
-      </w:r>
-      <w:proofErr w:type="spellEnd"/>
-      <w:r>
-        <w:t xml:space="preserve"> are: </w:t>
+        <w:t xml:space="preserve">The testing objectives for the User Inteface are: </w:t>
       </w:r>
     </w:p>
     <w:p>
@@ -8291,15 +8746,7 @@
         </w:numPr>
       </w:pPr>
       <w:r>
-        <w:t xml:space="preserve">Confirm automatic startup and </w:t>
-      </w:r>
-      <w:proofErr w:type="spellStart"/>
-      <w:r>
-        <w:t>SatDump</w:t>
-      </w:r>
-      <w:proofErr w:type="spellEnd"/>
-      <w:r>
-        <w:t xml:space="preserve"> launch. </w:t>
+        <w:t xml:space="preserve">Confirm automatic startup and SatDump launch. </w:t>
       </w:r>
     </w:p>
     <w:p>
@@ -8335,15 +8782,7 @@
         </w:numPr>
       </w:pPr>
       <w:r>
-        <w:t xml:space="preserve">Confirm LEDs respond correctly to </w:t>
-      </w:r>
-      <w:proofErr w:type="spellStart"/>
-      <w:r>
-        <w:t>SatDump</w:t>
-      </w:r>
-      <w:proofErr w:type="spellEnd"/>
-      <w:r>
-        <w:t xml:space="preserve"> Telemetry.</w:t>
+        <w:t>Confirm LEDs respond correctly to SatDump Telemetry.</w:t>
       </w:r>
     </w:p>
     <w:p>
@@ -8356,7 +8795,7 @@
         <w:pStyle w:val="Heading2"/>
       </w:pPr>
       <w:bookmarkStart w:id="19" w:name="_Toc190592637"/>
-      <w:bookmarkStart w:id="20" w:name="_Toc209767090"/>
+      <w:bookmarkStart w:id="20" w:name="_Toc209768750"/>
       <w:r>
         <w:t>Required Equipment</w:t>
       </w:r>
@@ -8417,7 +8856,7 @@
         <w:pStyle w:val="Heading2"/>
       </w:pPr>
       <w:bookmarkStart w:id="21" w:name="_Toc190592638"/>
-      <w:bookmarkStart w:id="22" w:name="_Toc209767091"/>
+      <w:bookmarkStart w:id="22" w:name="_Toc209768751"/>
       <w:r>
         <w:t>Testing Procedure</w:t>
       </w:r>
@@ -8756,29 +9195,16 @@
                 <w14:ligatures w14:val="none"/>
               </w:rPr>
             </w:pPr>
-            <w:proofErr w:type="spellStart"/>
-            <w:r>
-              <w:rPr>
-                <w:rFonts w:ascii="Aptos Narrow" w:eastAsia="Times New Roman" w:hAnsi="Aptos Narrow" w:cs="Times New Roman"/>
-                <w:color w:val="000000"/>
-                <w:kern w:val="0"/>
-                <w:sz w:val="22"/>
-                <w:szCs w:val="22"/>
-                <w14:ligatures w14:val="none"/>
-              </w:rPr>
-              <w:t>SatDump</w:t>
-            </w:r>
-            <w:proofErr w:type="spellEnd"/>
-            <w:r>
-              <w:rPr>
-                <w:rFonts w:ascii="Aptos Narrow" w:eastAsia="Times New Roman" w:hAnsi="Aptos Narrow" w:cs="Times New Roman"/>
-                <w:color w:val="000000"/>
-                <w:kern w:val="0"/>
-                <w:sz w:val="22"/>
-                <w:szCs w:val="22"/>
-                <w14:ligatures w14:val="none"/>
-              </w:rPr>
-              <w:t xml:space="preserve"> Auto-Launch</w:t>
+            <w:r>
+              <w:rPr>
+                <w:rFonts w:ascii="Aptos Narrow" w:eastAsia="Times New Roman" w:hAnsi="Aptos Narrow" w:cs="Times New Roman"/>
+                <w:color w:val="000000"/>
+                <w:kern w:val="0"/>
+                <w:sz w:val="22"/>
+                <w:szCs w:val="22"/>
+                <w14:ligatures w14:val="none"/>
+              </w:rPr>
+              <w:t>SatDump Auto-Launch</w:t>
             </w:r>
           </w:p>
         </w:tc>
@@ -8840,31 +9266,7 @@
                 <w:szCs w:val="22"/>
                 <w14:ligatures w14:val="none"/>
               </w:rPr>
-              <w:t xml:space="preserve">Pi logs into desktop and </w:t>
-            </w:r>
-            <w:proofErr w:type="spellStart"/>
-            <w:r>
-              <w:rPr>
-                <w:rFonts w:ascii="Aptos Narrow" w:eastAsia="Times New Roman" w:hAnsi="Aptos Narrow" w:cs="Times New Roman"/>
-                <w:color w:val="000000"/>
-                <w:kern w:val="0"/>
-                <w:sz w:val="22"/>
-                <w:szCs w:val="22"/>
-                <w14:ligatures w14:val="none"/>
-              </w:rPr>
-              <w:t>SatDump</w:t>
-            </w:r>
-            <w:proofErr w:type="spellEnd"/>
-            <w:r>
-              <w:rPr>
-                <w:rFonts w:ascii="Aptos Narrow" w:eastAsia="Times New Roman" w:hAnsi="Aptos Narrow" w:cs="Times New Roman"/>
-                <w:color w:val="000000"/>
-                <w:kern w:val="0"/>
-                <w:sz w:val="22"/>
-                <w:szCs w:val="22"/>
-                <w14:ligatures w14:val="none"/>
-              </w:rPr>
-              <w:t xml:space="preserve"> auto-launches within ~15 s</w:t>
+              <w:t>Pi logs into desktop and SatDump auto-launches within ~15 s</w:t>
             </w:r>
           </w:p>
         </w:tc>
@@ -9332,31 +9734,7 @@
                 <w:szCs w:val="22"/>
                 <w14:ligatures w14:val="none"/>
               </w:rPr>
-              <w:t xml:space="preserve">Start/stop </w:t>
-            </w:r>
-            <w:proofErr w:type="spellStart"/>
-            <w:r>
-              <w:rPr>
-                <w:rFonts w:ascii="Aptos Narrow" w:eastAsia="Times New Roman" w:hAnsi="Aptos Narrow" w:cs="Times New Roman"/>
-                <w:color w:val="000000"/>
-                <w:kern w:val="0"/>
-                <w:sz w:val="22"/>
-                <w:szCs w:val="22"/>
-                <w14:ligatures w14:val="none"/>
-              </w:rPr>
-              <w:t>SatDump</w:t>
-            </w:r>
-            <w:proofErr w:type="spellEnd"/>
-            <w:r>
-              <w:rPr>
-                <w:rFonts w:ascii="Aptos Narrow" w:eastAsia="Times New Roman" w:hAnsi="Aptos Narrow" w:cs="Times New Roman"/>
-                <w:color w:val="000000"/>
-                <w:kern w:val="0"/>
-                <w:sz w:val="22"/>
-                <w:szCs w:val="22"/>
-                <w14:ligatures w14:val="none"/>
-              </w:rPr>
-              <w:t xml:space="preserve"> recording session</w:t>
+              <w:t>Start/stop SatDump recording session</w:t>
             </w:r>
           </w:p>
         </w:tc>
@@ -9418,7 +9796,7 @@
       <w:pPr>
         <w:pStyle w:val="Heading2"/>
       </w:pPr>
-      <w:bookmarkStart w:id="23" w:name="_Toc209767092"/>
+      <w:bookmarkStart w:id="23" w:name="_Toc209768752"/>
       <w:r>
         <w:t>Subsystem Test Results</w:t>
       </w:r>
@@ -9661,21 +10039,8 @@
                 <w:szCs w:val="22"/>
                 <w14:ligatures w14:val="none"/>
               </w:rPr>
-              <w:t xml:space="preserve">Auto-Launch of </w:t>
-            </w:r>
-            <w:proofErr w:type="spellStart"/>
-            <w:r>
-              <w:rPr>
-                <w:rFonts w:ascii="Aptos Narrow" w:eastAsia="Times New Roman" w:hAnsi="Aptos Narrow" w:cs="Times New Roman"/>
-                <w:color w:val="000000"/>
-                <w:kern w:val="0"/>
-                <w:sz w:val="22"/>
-                <w:szCs w:val="22"/>
-                <w14:ligatures w14:val="none"/>
-              </w:rPr>
-              <w:t>SatDump</w:t>
-            </w:r>
-            <w:proofErr w:type="spellEnd"/>
+              <w:t>Auto-Launch of SatDump</w:t>
+            </w:r>
           </w:p>
         </w:tc>
         <w:tc>
@@ -10024,7 +10389,7 @@
       <w:pPr>
         <w:pStyle w:val="Heading1"/>
       </w:pPr>
-      <w:bookmarkStart w:id="24" w:name="_Toc209767093"/>
+      <w:bookmarkStart w:id="24" w:name="_Toc209768753"/>
       <w:r>
         <w:t>Rotator</w:t>
       </w:r>
@@ -10034,10 +10399,11 @@
       <w:pPr>
         <w:pStyle w:val="Heading2"/>
       </w:pPr>
-      <w:bookmarkStart w:id="25" w:name="_Toc209767094"/>
+      <w:bookmarkStart w:id="25" w:name="_Toc209768754"/>
       <w:r>
         <w:t>Subsystem Overview</w:t>
       </w:r>
+      <w:bookmarkEnd w:id="25"/>
     </w:p>
     <w:p>
       <w:r>
@@ -10049,10 +10415,12 @@
         <w:pStyle w:val="Heading2"/>
       </w:pPr>
       <w:bookmarkStart w:id="26" w:name="_Toc193873107"/>
+      <w:bookmarkStart w:id="27" w:name="_Toc209768755"/>
       <w:r>
         <w:t>System Requirements and Specifications</w:t>
       </w:r>
       <w:bookmarkEnd w:id="26"/>
+      <w:bookmarkEnd w:id="27"/>
     </w:p>
     <w:p>
       <w:r>
@@ -10151,7 +10519,7 @@
         <w:pStyle w:val="Caption"/>
         <w:jc w:val="center"/>
       </w:pPr>
-      <w:bookmarkStart w:id="27" w:name="_Ref191201203"/>
+      <w:bookmarkStart w:id="28" w:name="_Ref191201203"/>
       <w:r>
         <w:t xml:space="preserve">Figure </w:t>
       </w:r>
@@ -10173,7 +10541,7 @@
       <w:r>
         <w:fldChar w:fldCharType="end"/>
       </w:r>
-      <w:bookmarkEnd w:id="27"/>
+      <w:bookmarkEnd w:id="28"/>
       <w:r>
         <w:t>: System Diagram</w:t>
       </w:r>
@@ -10182,23 +10550,17 @@
       <w:pPr>
         <w:pStyle w:val="Heading2"/>
       </w:pPr>
-      <w:bookmarkStart w:id="28" w:name="_Toc193873108"/>
+      <w:bookmarkStart w:id="29" w:name="_Toc193873108"/>
+      <w:bookmarkStart w:id="30" w:name="_Toc209768756"/>
       <w:r>
         <w:t>Subsystem Requirements and Specifications</w:t>
       </w:r>
-      <w:bookmarkEnd w:id="28"/>
+      <w:bookmarkEnd w:id="29"/>
+      <w:bookmarkEnd w:id="30"/>
     </w:p>
     <w:p>
       <w:r>
-        <w:t xml:space="preserve">The Rotator system is responsible for rotating the antenna, moving it to a position given by the receiver system to track low earth orbit satellites. Due to the requirements given by the receiver, this system needs to receive an I2C signal for obtaining the azimuth and </w:t>
-      </w:r>
-      <w:proofErr w:type="gramStart"/>
-      <w:r>
-        <w:t>elevation location</w:t>
-      </w:r>
-      <w:proofErr w:type="gramEnd"/>
-      <w:r>
-        <w:t xml:space="preserve"> required and positioning the antenna to the specific coordinate within the specific time.  System requirements can be found in </w:t>
+        <w:t xml:space="preserve">The Rotator system is responsible for rotating the antenna, moving it to a position given by the receiver system to track low earth orbit satellites. Due to the requirements given by the receiver, this system needs to receive an I2C signal for obtaining the azimuth and elevation location required and positioning the antenna to the specific coordinate within the specific time.  System requirements can be found in </w:t>
       </w:r>
       <w:r>
         <w:fldChar w:fldCharType="begin"/>
@@ -10216,7 +10578,7 @@
         <w:rPr>
           <w:noProof/>
         </w:rPr>
-        <w:t>1</w:t>
+        <w:t>16</w:t>
       </w:r>
       <w:r>
         <w:fldChar w:fldCharType="end"/>
@@ -10247,7 +10609,7 @@
         <w:rPr>
           <w:noProof/>
         </w:rPr>
-        <w:t>1</w:t>
+        <w:t>9</w:t>
       </w:r>
       <w:r>
         <w:fldChar w:fldCharType="end"/>
@@ -10901,7 +11263,7 @@
         <w:pStyle w:val="Caption"/>
         <w:jc w:val="center"/>
       </w:pPr>
-      <w:bookmarkStart w:id="29" w:name="_Ref191201238"/>
+      <w:bookmarkStart w:id="31" w:name="_Ref191201238"/>
       <w:r>
         <w:t xml:space="preserve">Figure </w:t>
       </w:r>
@@ -10923,7 +11285,7 @@
       <w:r>
         <w:fldChar w:fldCharType="end"/>
       </w:r>
-      <w:bookmarkEnd w:id="29"/>
+      <w:bookmarkEnd w:id="31"/>
       <w:r>
         <w:t>: Rotator Block Diagram</w:t>
       </w:r>
@@ -10937,11 +11299,13 @@
       <w:pPr>
         <w:pStyle w:val="Heading2"/>
       </w:pPr>
-      <w:bookmarkStart w:id="30" w:name="_Toc193873109"/>
+      <w:bookmarkStart w:id="32" w:name="_Toc193873109"/>
+      <w:bookmarkStart w:id="33" w:name="_Toc209768757"/>
       <w:r>
         <w:t>Objectives</w:t>
       </w:r>
-      <w:bookmarkEnd w:id="30"/>
+      <w:bookmarkEnd w:id="32"/>
+      <w:bookmarkEnd w:id="33"/>
     </w:p>
     <w:p>
       <w:r>
@@ -11024,24 +11388,18 @@
       <w:pPr>
         <w:pStyle w:val="Heading2"/>
       </w:pPr>
-      <w:bookmarkStart w:id="31" w:name="_Toc193873110"/>
+      <w:bookmarkStart w:id="34" w:name="_Toc193873110"/>
+      <w:bookmarkStart w:id="35" w:name="_Toc209768758"/>
       <w:r>
         <w:lastRenderedPageBreak/>
         <w:t>Required Equipment</w:t>
       </w:r>
-      <w:bookmarkEnd w:id="31"/>
+      <w:bookmarkEnd w:id="34"/>
+      <w:bookmarkEnd w:id="35"/>
     </w:p>
     <w:p>
       <w:r>
-        <w:t xml:space="preserve">For the following tests to be performed, some equipment should be obtained. This equipment is chosen for its simplicity of use and being readily available. The equipment required to perform these tests </w:t>
-      </w:r>
-      <w:proofErr w:type="gramStart"/>
-      <w:r>
-        <w:t>include</w:t>
-      </w:r>
-      <w:proofErr w:type="gramEnd"/>
-      <w:r>
-        <w:t xml:space="preserve">: </w:t>
+        <w:t xml:space="preserve">For the following tests to be performed, some equipment should be obtained. This equipment is chosen for its simplicity of use and being readily available. The equipment required to perform these tests include: </w:t>
       </w:r>
     </w:p>
     <w:p>
@@ -11153,11 +11511,13 @@
       <w:pPr>
         <w:pStyle w:val="Heading2"/>
       </w:pPr>
-      <w:bookmarkStart w:id="32" w:name="_Toc193873111"/>
+      <w:bookmarkStart w:id="36" w:name="_Toc193873111"/>
+      <w:bookmarkStart w:id="37" w:name="_Toc209768759"/>
       <w:r>
         <w:t>Testing Procedure</w:t>
       </w:r>
-      <w:bookmarkEnd w:id="32"/>
+      <w:bookmarkEnd w:id="36"/>
+      <w:bookmarkEnd w:id="37"/>
     </w:p>
     <w:p>
       <w:r>
@@ -11173,12 +11533,14 @@
       <w:pPr>
         <w:pStyle w:val="Heading3"/>
       </w:pPr>
-      <w:bookmarkStart w:id="33" w:name="_Toc193873112"/>
+      <w:bookmarkStart w:id="38" w:name="_Toc193873112"/>
+      <w:bookmarkStart w:id="39" w:name="_Toc209768760"/>
       <w:r>
         <w:lastRenderedPageBreak/>
         <w:t>System Self-Test</w:t>
       </w:r>
-      <w:bookmarkEnd w:id="33"/>
+      <w:bookmarkEnd w:id="38"/>
+      <w:bookmarkEnd w:id="39"/>
     </w:p>
     <w:p>
       <w:r>
@@ -11200,7 +11562,7 @@
         <w:rPr>
           <w:noProof/>
         </w:rPr>
-        <w:t>2</w:t>
+        <w:t>10</w:t>
       </w:r>
       <w:r>
         <w:fldChar w:fldCharType="end"/>
@@ -11215,7 +11577,7 @@
         <w:keepNext/>
         <w:jc w:val="center"/>
       </w:pPr>
-      <w:bookmarkStart w:id="34" w:name="_Ref191201269"/>
+      <w:bookmarkStart w:id="40" w:name="_Ref191201269"/>
       <w:r>
         <w:t xml:space="preserve">Table </w:t>
       </w:r>
@@ -11232,12 +11594,12 @@
         <w:rPr>
           <w:noProof/>
         </w:rPr>
-        <w:t>2</w:t>
+        <w:t>10</w:t>
       </w:r>
       <w:r>
         <w:fldChar w:fldCharType="end"/>
       </w:r>
-      <w:bookmarkEnd w:id="34"/>
+      <w:bookmarkEnd w:id="40"/>
       <w:r>
         <w:t>: System Self-Test Procedure</w:t>
       </w:r>
@@ -11409,21 +11771,8 @@
                 <w:szCs w:val="22"/>
                 <w14:ligatures w14:val="none"/>
               </w:rPr>
-              <w:t xml:space="preserve">Pass or </w:t>
-            </w:r>
-            <w:proofErr w:type="gramStart"/>
-            <w:r>
-              <w:rPr>
-                <w:rFonts w:ascii="Aptos Narrow" w:eastAsia="Times New Roman" w:hAnsi="Aptos Narrow" w:cs="Times New Roman"/>
-                <w:color w:val="000000"/>
-                <w:kern w:val="0"/>
-                <w:sz w:val="22"/>
-                <w:szCs w:val="22"/>
-                <w14:ligatures w14:val="none"/>
-              </w:rPr>
-              <w:t>Fail</w:t>
-            </w:r>
-            <w:proofErr w:type="gramEnd"/>
+              <w:t>Pass or Fail</w:t>
+            </w:r>
           </w:p>
         </w:tc>
       </w:tr>
@@ -12326,7 +12675,7 @@
         <w:pStyle w:val="Caption"/>
         <w:jc w:val="center"/>
       </w:pPr>
-      <w:bookmarkStart w:id="35" w:name="_Ref191204340"/>
+      <w:bookmarkStart w:id="41" w:name="_Ref191204340"/>
       <w:r>
         <w:t xml:space="preserve">Figure </w:t>
       </w:r>
@@ -12348,7 +12697,7 @@
       <w:r>
         <w:fldChar w:fldCharType="end"/>
       </w:r>
-      <w:bookmarkEnd w:id="35"/>
+      <w:bookmarkEnd w:id="41"/>
       <w:r>
         <w:t>: Mobility Test Setup</w:t>
       </w:r>
@@ -12371,12 +12720,14 @@
       <w:pPr>
         <w:pStyle w:val="Heading3"/>
       </w:pPr>
-      <w:bookmarkStart w:id="36" w:name="_Toc193873113"/>
+      <w:bookmarkStart w:id="42" w:name="_Toc193873113"/>
+      <w:bookmarkStart w:id="43" w:name="_Toc209768761"/>
       <w:r>
         <w:lastRenderedPageBreak/>
         <w:t>Azimuth Mobility Test</w:t>
       </w:r>
-      <w:bookmarkEnd w:id="36"/>
+      <w:bookmarkEnd w:id="42"/>
+      <w:bookmarkEnd w:id="43"/>
     </w:p>
     <w:p>
       <w:r>
@@ -12403,7 +12754,7 @@
         <w:rPr>
           <w:noProof/>
         </w:rPr>
-        <w:t>3</w:t>
+        <w:t>11</w:t>
       </w:r>
       <w:r>
         <w:fldChar w:fldCharType="end"/>
@@ -12418,7 +12769,7 @@
         <w:keepNext/>
         <w:jc w:val="center"/>
       </w:pPr>
-      <w:bookmarkStart w:id="37" w:name="_Ref191201289"/>
+      <w:bookmarkStart w:id="44" w:name="_Ref191201289"/>
       <w:r>
         <w:t xml:space="preserve">Table </w:t>
       </w:r>
@@ -12435,12 +12786,12 @@
         <w:rPr>
           <w:noProof/>
         </w:rPr>
-        <w:t>3</w:t>
+        <w:t>11</w:t>
       </w:r>
       <w:r>
         <w:fldChar w:fldCharType="end"/>
       </w:r>
-      <w:bookmarkEnd w:id="37"/>
+      <w:bookmarkEnd w:id="44"/>
       <w:r>
         <w:t>: Azimuth Mobility Test Procedure</w:t>
       </w:r>
@@ -12612,21 +12963,8 @@
                 <w:szCs w:val="22"/>
                 <w14:ligatures w14:val="none"/>
               </w:rPr>
-              <w:t xml:space="preserve">Pass or </w:t>
-            </w:r>
-            <w:proofErr w:type="gramStart"/>
-            <w:r>
-              <w:rPr>
-                <w:rFonts w:ascii="Aptos Narrow" w:eastAsia="Times New Roman" w:hAnsi="Aptos Narrow" w:cs="Times New Roman"/>
-                <w:color w:val="000000"/>
-                <w:kern w:val="0"/>
-                <w:sz w:val="22"/>
-                <w:szCs w:val="22"/>
-                <w14:ligatures w14:val="none"/>
-              </w:rPr>
-              <w:t>Fail</w:t>
-            </w:r>
-            <w:proofErr w:type="gramEnd"/>
+              <w:t>Pass or Fail</w:t>
+            </w:r>
           </w:p>
         </w:tc>
       </w:tr>
@@ -13694,7 +14032,7 @@
       <w:pPr>
         <w:pStyle w:val="Caption"/>
       </w:pPr>
-      <w:bookmarkStart w:id="38" w:name="_Ref193872904"/>
+      <w:bookmarkStart w:id="45" w:name="_Ref193872904"/>
       <w:r>
         <w:t xml:space="preserve">Figure </w:t>
       </w:r>
@@ -13716,7 +14054,7 @@
       <w:r>
         <w:fldChar w:fldCharType="end"/>
       </w:r>
-      <w:bookmarkEnd w:id="38"/>
+      <w:bookmarkEnd w:id="45"/>
       <w:r>
         <w:t>: Azimuth Test Code</w:t>
       </w:r>
@@ -13743,12 +14081,14 @@
       <w:pPr>
         <w:pStyle w:val="Heading3"/>
       </w:pPr>
-      <w:bookmarkStart w:id="39" w:name="_Toc193873114"/>
+      <w:bookmarkStart w:id="46" w:name="_Toc193873114"/>
+      <w:bookmarkStart w:id="47" w:name="_Toc209768762"/>
       <w:r>
         <w:lastRenderedPageBreak/>
         <w:t>Elevation Mobility Test</w:t>
       </w:r>
-      <w:bookmarkEnd w:id="39"/>
+      <w:bookmarkEnd w:id="46"/>
+      <w:bookmarkEnd w:id="47"/>
     </w:p>
     <w:p>
       <w:r>
@@ -13775,7 +14115,7 @@
         <w:rPr>
           <w:noProof/>
         </w:rPr>
-        <w:t>4</w:t>
+        <w:t>12</w:t>
       </w:r>
       <w:r>
         <w:fldChar w:fldCharType="end"/>
@@ -13790,7 +14130,7 @@
         <w:keepNext/>
         <w:jc w:val="center"/>
       </w:pPr>
-      <w:bookmarkStart w:id="40" w:name="_Ref191201299"/>
+      <w:bookmarkStart w:id="48" w:name="_Ref191201299"/>
       <w:r>
         <w:t xml:space="preserve">Table </w:t>
       </w:r>
@@ -13807,12 +14147,12 @@
         <w:rPr>
           <w:noProof/>
         </w:rPr>
-        <w:t>4</w:t>
+        <w:t>12</w:t>
       </w:r>
       <w:r>
         <w:fldChar w:fldCharType="end"/>
       </w:r>
-      <w:bookmarkEnd w:id="40"/>
+      <w:bookmarkEnd w:id="48"/>
       <w:r>
         <w:t>: Elevation Mobility Test Procedures</w:t>
       </w:r>
@@ -13984,21 +14324,8 @@
                 <w:szCs w:val="22"/>
                 <w14:ligatures w14:val="none"/>
               </w:rPr>
-              <w:t xml:space="preserve">Pass or </w:t>
-            </w:r>
-            <w:proofErr w:type="gramStart"/>
-            <w:r>
-              <w:rPr>
-                <w:rFonts w:ascii="Aptos Narrow" w:eastAsia="Times New Roman" w:hAnsi="Aptos Narrow" w:cs="Times New Roman"/>
-                <w:color w:val="000000"/>
-                <w:kern w:val="0"/>
-                <w:sz w:val="22"/>
-                <w:szCs w:val="22"/>
-                <w14:ligatures w14:val="none"/>
-              </w:rPr>
-              <w:t>Fail</w:t>
-            </w:r>
-            <w:proofErr w:type="gramEnd"/>
+              <w:t>Pass or Fail</w:t>
+            </w:r>
           </w:p>
         </w:tc>
       </w:tr>
@@ -15067,7 +15394,7 @@
       <w:pPr>
         <w:pStyle w:val="Caption"/>
       </w:pPr>
-      <w:bookmarkStart w:id="41" w:name="_Ref193872925"/>
+      <w:bookmarkStart w:id="49" w:name="_Ref193872925"/>
       <w:r>
         <w:t xml:space="preserve">Figure </w:t>
       </w:r>
@@ -15089,22 +15416,14 @@
       <w:r>
         <w:fldChar w:fldCharType="end"/>
       </w:r>
-      <w:bookmarkEnd w:id="41"/>
+      <w:bookmarkEnd w:id="49"/>
       <w:r>
         <w:t>: Elevation Test Code</w:t>
       </w:r>
     </w:p>
     <w:p>
       <w:r>
-        <w:t xml:space="preserve">Verification of this system ensures that the Rotator has freedom of movement in elevation, which </w:t>
-      </w:r>
-      <w:proofErr w:type="gramStart"/>
-      <w:r>
-        <w:t>enables for</w:t>
-      </w:r>
-      <w:proofErr w:type="gramEnd"/>
-      <w:r>
-        <w:t xml:space="preserve"> smooth movement allowing for the least amount of signal loss. Upon failure, determine failure cause and document accordingly. </w:t>
+        <w:t xml:space="preserve">Verification of this system ensures that the Rotator has freedom of movement in elevation, which enables for smooth movement allowing for the least amount of signal loss. Upon failure, determine failure cause and document accordingly. </w:t>
       </w:r>
       <w:r>
         <w:br/>
@@ -15114,12 +15433,14 @@
       <w:pPr>
         <w:pStyle w:val="Heading3"/>
       </w:pPr>
-      <w:bookmarkStart w:id="42" w:name="_Toc193873115"/>
+      <w:bookmarkStart w:id="50" w:name="_Toc193873115"/>
+      <w:bookmarkStart w:id="51" w:name="_Toc209768763"/>
       <w:r>
         <w:lastRenderedPageBreak/>
         <w:t>Command Response Verification Test</w:t>
       </w:r>
-      <w:bookmarkEnd w:id="42"/>
+      <w:bookmarkEnd w:id="50"/>
+      <w:bookmarkEnd w:id="51"/>
     </w:p>
     <w:p>
       <w:r>
@@ -15146,7 +15467,7 @@
         <w:rPr>
           <w:noProof/>
         </w:rPr>
-        <w:t>5</w:t>
+        <w:t>13</w:t>
       </w:r>
       <w:r>
         <w:fldChar w:fldCharType="end"/>
@@ -15161,7 +15482,7 @@
         <w:keepNext/>
         <w:jc w:val="center"/>
       </w:pPr>
-      <w:bookmarkStart w:id="43" w:name="_Ref191201308"/>
+      <w:bookmarkStart w:id="52" w:name="_Ref191201308"/>
       <w:r>
         <w:t xml:space="preserve">Table </w:t>
       </w:r>
@@ -15178,12 +15499,12 @@
         <w:rPr>
           <w:noProof/>
         </w:rPr>
-        <w:t>5</w:t>
+        <w:t>13</w:t>
       </w:r>
       <w:r>
         <w:fldChar w:fldCharType="end"/>
       </w:r>
-      <w:bookmarkEnd w:id="43"/>
+      <w:bookmarkEnd w:id="52"/>
       <w:r>
         <w:t>: Command Response Verification Test</w:t>
       </w:r>
@@ -15355,21 +15676,8 @@
                 <w:szCs w:val="22"/>
                 <w14:ligatures w14:val="none"/>
               </w:rPr>
-              <w:t xml:space="preserve">Pass or </w:t>
-            </w:r>
-            <w:proofErr w:type="gramStart"/>
-            <w:r>
-              <w:rPr>
-                <w:rFonts w:ascii="Aptos Narrow" w:eastAsia="Times New Roman" w:hAnsi="Aptos Narrow" w:cs="Times New Roman"/>
-                <w:color w:val="000000"/>
-                <w:kern w:val="0"/>
-                <w:sz w:val="22"/>
-                <w:szCs w:val="22"/>
-                <w14:ligatures w14:val="none"/>
-              </w:rPr>
-              <w:t>Fail</w:t>
-            </w:r>
-            <w:proofErr w:type="gramEnd"/>
+              <w:t>Pass or Fail</w:t>
+            </w:r>
           </w:p>
         </w:tc>
       </w:tr>
@@ -16779,7 +17087,7 @@
       <w:pPr>
         <w:pStyle w:val="Caption"/>
       </w:pPr>
-      <w:bookmarkStart w:id="44" w:name="_Ref193872950"/>
+      <w:bookmarkStart w:id="53" w:name="_Ref193872950"/>
       <w:r>
         <w:t xml:space="preserve">Figure </w:t>
       </w:r>
@@ -16801,7 +17109,7 @@
       <w:r>
         <w:fldChar w:fldCharType="end"/>
       </w:r>
-      <w:bookmarkEnd w:id="44"/>
+      <w:bookmarkEnd w:id="53"/>
       <w:r>
         <w:t>: Command Response Test Code</w:t>
       </w:r>
@@ -16820,12 +17128,14 @@
       <w:pPr>
         <w:pStyle w:val="Heading3"/>
       </w:pPr>
-      <w:bookmarkStart w:id="45" w:name="_Toc193873116"/>
+      <w:bookmarkStart w:id="54" w:name="_Toc193873116"/>
+      <w:bookmarkStart w:id="55" w:name="_Toc209768764"/>
       <w:r>
         <w:lastRenderedPageBreak/>
         <w:t>Rotational Mobility Test</w:t>
       </w:r>
-      <w:bookmarkEnd w:id="45"/>
+      <w:bookmarkEnd w:id="54"/>
+      <w:bookmarkEnd w:id="55"/>
     </w:p>
     <w:p>
       <w:r>
@@ -16852,7 +17162,7 @@
         <w:rPr>
           <w:noProof/>
         </w:rPr>
-        <w:t>6</w:t>
+        <w:t>14</w:t>
       </w:r>
       <w:r>
         <w:fldChar w:fldCharType="end"/>
@@ -16867,7 +17177,7 @@
         <w:keepNext/>
         <w:jc w:val="center"/>
       </w:pPr>
-      <w:bookmarkStart w:id="46" w:name="_Ref191201326"/>
+      <w:bookmarkStart w:id="56" w:name="_Ref191201326"/>
       <w:r>
         <w:t xml:space="preserve">Table </w:t>
       </w:r>
@@ -16884,12 +17194,12 @@
         <w:rPr>
           <w:noProof/>
         </w:rPr>
-        <w:t>6</w:t>
+        <w:t>14</w:t>
       </w:r>
       <w:r>
         <w:fldChar w:fldCharType="end"/>
       </w:r>
-      <w:bookmarkEnd w:id="46"/>
+      <w:bookmarkEnd w:id="56"/>
       <w:r>
         <w:t>: Rotational Mobility Test</w:t>
       </w:r>
@@ -17061,21 +17371,8 @@
                 <w:szCs w:val="22"/>
                 <w14:ligatures w14:val="none"/>
               </w:rPr>
-              <w:t xml:space="preserve">Pass or </w:t>
-            </w:r>
-            <w:proofErr w:type="gramStart"/>
-            <w:r>
-              <w:rPr>
-                <w:rFonts w:ascii="Aptos Narrow" w:eastAsia="Times New Roman" w:hAnsi="Aptos Narrow" w:cs="Times New Roman"/>
-                <w:color w:val="000000"/>
-                <w:kern w:val="0"/>
-                <w:sz w:val="22"/>
-                <w:szCs w:val="22"/>
-                <w14:ligatures w14:val="none"/>
-              </w:rPr>
-              <w:t>Fail</w:t>
-            </w:r>
-            <w:proofErr w:type="gramEnd"/>
+              <w:t>Pass or Fail</w:t>
+            </w:r>
           </w:p>
         </w:tc>
       </w:tr>
@@ -18533,7 +18830,7 @@
       <w:pPr>
         <w:pStyle w:val="Caption"/>
       </w:pPr>
-      <w:bookmarkStart w:id="47" w:name="_Ref193872975"/>
+      <w:bookmarkStart w:id="57" w:name="_Ref193872975"/>
       <w:r>
         <w:t xml:space="preserve">Figure </w:t>
       </w:r>
@@ -18555,7 +18852,7 @@
       <w:r>
         <w:fldChar w:fldCharType="end"/>
       </w:r>
-      <w:bookmarkEnd w:id="47"/>
+      <w:bookmarkEnd w:id="57"/>
       <w:r>
         <w:t>: Rotational Mobility Test</w:t>
       </w:r>
@@ -18578,6 +18875,7 @@
           <w:lang w:eastAsia="zh-CN"/>
         </w:rPr>
       </w:pPr>
+      <w:bookmarkStart w:id="58" w:name="_Toc209768765"/>
       <w:r>
         <w:t>Rotational Mobility Test</w:t>
       </w:r>
@@ -18588,6 +18886,7 @@
         </w:rPr>
         <w:t xml:space="preserve"> by I2C</w:t>
       </w:r>
+      <w:bookmarkEnd w:id="58"/>
     </w:p>
     <w:p>
       <w:pPr>
@@ -18685,11 +18984,9 @@
       </w:r>
       <w:r>
         <w:rPr>
-          <w:rFonts w:hint="eastAsia"/>
           <w:noProof/>
-          <w:lang w:eastAsia="zh-CN"/>
         </w:rPr>
-        <w:t>7</w:t>
+        <w:t>14</w:t>
       </w:r>
       <w:r>
         <w:fldChar w:fldCharType="end"/>
@@ -18885,21 +19182,8 @@
                 <w:szCs w:val="22"/>
                 <w14:ligatures w14:val="none"/>
               </w:rPr>
-              <w:t xml:space="preserve">Pass or </w:t>
-            </w:r>
-            <w:proofErr w:type="gramStart"/>
-            <w:r>
-              <w:rPr>
-                <w:rFonts w:ascii="Aptos Narrow" w:eastAsia="Times New Roman" w:hAnsi="Aptos Narrow" w:cs="Times New Roman"/>
-                <w:color w:val="000000"/>
-                <w:kern w:val="0"/>
-                <w:sz w:val="22"/>
-                <w:szCs w:val="22"/>
-                <w14:ligatures w14:val="none"/>
-              </w:rPr>
-              <w:t>Fail</w:t>
-            </w:r>
-            <w:proofErr w:type="gramEnd"/>
+              <w:t>Pass or Fail</w:t>
+            </w:r>
           </w:p>
         </w:tc>
       </w:tr>
@@ -19636,11 +19920,10 @@
             </w:r>
             <w:r>
               <w:rPr>
-                <w:rFonts w:hint="eastAsia"/>
                 <w:noProof/>
                 <w:lang w:eastAsia="zh-CN"/>
               </w:rPr>
-              <w:t>8</w:t>
+              <w:t>7</w:t>
             </w:r>
             <w:r>
               <w:rPr>
@@ -20396,33 +20679,8 @@
           <w:rFonts w:hint="eastAsia"/>
           <w:lang w:eastAsia="zh-CN"/>
         </w:rPr>
-        <w:t xml:space="preserve"> </w:t>
-      </w:r>
-      <w:proofErr w:type="gramStart"/>
-      <w:r>
-        <w:rPr>
-          <w:rFonts w:hint="eastAsia"/>
-          <w:lang w:eastAsia="zh-CN"/>
-        </w:rPr>
-        <w:t>satellites</w:t>
-      </w:r>
-      <w:proofErr w:type="gramEnd"/>
-      <w:r>
-        <w:rPr>
-          <w:rFonts w:hint="eastAsia"/>
-          <w:lang w:eastAsia="zh-CN"/>
-        </w:rPr>
-        <w:t xml:space="preserve"> location from </w:t>
-      </w:r>
-      <w:proofErr w:type="spellStart"/>
-      <w:r>
-        <w:rPr>
-          <w:rFonts w:hint="eastAsia"/>
-          <w:lang w:eastAsia="zh-CN"/>
-        </w:rPr>
-        <w:t>reciver</w:t>
-      </w:r>
-      <w:proofErr w:type="spellEnd"/>
+        <w:t xml:space="preserve"> satellites location from reciver</w:t>
+      </w:r>
       <w:r>
         <w:t xml:space="preserve"> for tracking low earth orbit satellites. Upon failure, determine cause and document accordingly.  </w:t>
       </w:r>
@@ -20432,23 +20690,17 @@
       <w:pPr>
         <w:pStyle w:val="Heading3"/>
       </w:pPr>
-      <w:bookmarkStart w:id="48" w:name="_Toc193873117"/>
+      <w:bookmarkStart w:id="59" w:name="_Toc193873117"/>
+      <w:bookmarkStart w:id="60" w:name="_Toc209768766"/>
       <w:r>
         <w:t>Power Consumption Test</w:t>
       </w:r>
-      <w:bookmarkEnd w:id="48"/>
+      <w:bookmarkEnd w:id="59"/>
+      <w:bookmarkEnd w:id="60"/>
     </w:p>
     <w:p>
       <w:r>
-        <w:t xml:space="preserve">The power consumption test verifies that the MATS has </w:t>
-      </w:r>
-      <w:proofErr w:type="gramStart"/>
-      <w:r>
-        <w:t>a power</w:t>
-      </w:r>
-      <w:proofErr w:type="gramEnd"/>
-      <w:r>
-        <w:t xml:space="preserve"> consumption that enables it to perform utilizing available power on board many aircraft, emergency vehicles, and maritime vessels. </w:t>
+        <w:t xml:space="preserve">The power consumption test verifies that the MATS has a power consumption that enables it to perform utilizing available power on board many aircraft, emergency vehicles, and maritime vessels. </w:t>
       </w:r>
       <w:r>
         <w:fldChar w:fldCharType="begin"/>
@@ -20466,7 +20718,7 @@
         <w:rPr>
           <w:noProof/>
         </w:rPr>
-        <w:t>7</w:t>
+        <w:t>15</w:t>
       </w:r>
       <w:r>
         <w:fldChar w:fldCharType="end"/>
@@ -20496,15 +20748,7 @@
         <w:fldChar w:fldCharType="end"/>
       </w:r>
       <w:r>
-        <w:t xml:space="preserve"> shows the set equipment </w:t>
-      </w:r>
-      <w:proofErr w:type="gramStart"/>
-      <w:r>
-        <w:t>setup</w:t>
-      </w:r>
-      <w:proofErr w:type="gramEnd"/>
-      <w:r>
-        <w:t xml:space="preserve">. </w:t>
+        <w:t xml:space="preserve"> shows the set equipment setup. </w:t>
       </w:r>
     </w:p>
     <w:p>
@@ -20513,8 +20757,8 @@
         <w:keepNext/>
         <w:jc w:val="center"/>
       </w:pPr>
-      <w:bookmarkStart w:id="49" w:name="_Ref191201399"/>
-      <w:bookmarkStart w:id="50" w:name="_Ref192672629"/>
+      <w:bookmarkStart w:id="61" w:name="_Ref191201399"/>
+      <w:bookmarkStart w:id="62" w:name="_Ref192672629"/>
       <w:r>
         <w:t xml:space="preserve">Table </w:t>
       </w:r>
@@ -20531,16 +20775,16 @@
         <w:rPr>
           <w:noProof/>
         </w:rPr>
-        <w:t>7</w:t>
+        <w:t>15</w:t>
       </w:r>
       <w:r>
         <w:fldChar w:fldCharType="end"/>
       </w:r>
-      <w:bookmarkEnd w:id="49"/>
+      <w:bookmarkEnd w:id="61"/>
       <w:r>
         <w:t>: Power Consumption Test Procedure</w:t>
       </w:r>
-      <w:bookmarkEnd w:id="50"/>
+      <w:bookmarkEnd w:id="62"/>
     </w:p>
     <w:tbl>
       <w:tblPr>
@@ -20709,21 +20953,8 @@
                 <w:szCs w:val="22"/>
                 <w14:ligatures w14:val="none"/>
               </w:rPr>
-              <w:t xml:space="preserve">Pass or </w:t>
-            </w:r>
-            <w:proofErr w:type="gramStart"/>
-            <w:r>
-              <w:rPr>
-                <w:rFonts w:ascii="Aptos Narrow" w:eastAsia="Times New Roman" w:hAnsi="Aptos Narrow" w:cs="Times New Roman"/>
-                <w:color w:val="000000"/>
-                <w:kern w:val="0"/>
-                <w:sz w:val="22"/>
-                <w:szCs w:val="22"/>
-                <w14:ligatures w14:val="none"/>
-              </w:rPr>
-              <w:t>Fail</w:t>
-            </w:r>
-            <w:proofErr w:type="gramEnd"/>
+              <w:t>Pass or Fail</w:t>
+            </w:r>
           </w:p>
         </w:tc>
       </w:tr>
@@ -21589,7 +21820,7 @@
         <w:pStyle w:val="Caption"/>
         <w:jc w:val="center"/>
       </w:pPr>
-      <w:bookmarkStart w:id="51" w:name="_Ref191200952"/>
+      <w:bookmarkStart w:id="63" w:name="_Ref191200952"/>
       <w:r>
         <w:t xml:space="preserve">Figure </w:t>
       </w:r>
@@ -21611,7 +21842,7 @@
       <w:r>
         <w:fldChar w:fldCharType="end"/>
       </w:r>
-      <w:bookmarkEnd w:id="51"/>
+      <w:bookmarkEnd w:id="63"/>
       <w:r>
         <w:t>: Power Consumption Equipment Setup</w:t>
       </w:r>
@@ -21621,9 +21852,11 @@
       <w:pPr>
         <w:pStyle w:val="Heading2"/>
       </w:pPr>
+      <w:bookmarkStart w:id="64" w:name="_Toc209768767"/>
       <w:r>
         <w:t>Subsystem Test Results</w:t>
       </w:r>
+      <w:bookmarkEnd w:id="64"/>
     </w:p>
     <w:p>
       <w:r>
@@ -21634,26 +21867,27 @@
       <w:pPr>
         <w:pStyle w:val="Heading1"/>
       </w:pPr>
+      <w:bookmarkStart w:id="65" w:name="_Toc209768768"/>
       <w:r>
         <w:lastRenderedPageBreak/>
         <w:t>Power Delivery</w:t>
       </w:r>
-      <w:bookmarkEnd w:id="25"/>
+      <w:bookmarkEnd w:id="65"/>
     </w:p>
     <w:p>
       <w:pPr>
         <w:pStyle w:val="Heading2"/>
       </w:pPr>
-      <w:bookmarkStart w:id="52" w:name="_Toc209551101"/>
-      <w:bookmarkStart w:id="53" w:name="_Toc209767095"/>
+      <w:bookmarkStart w:id="66" w:name="_Toc209551101"/>
+      <w:bookmarkStart w:id="67" w:name="_Toc209768769"/>
       <w:r>
         <w:t>Introduction</w:t>
       </w:r>
-      <w:bookmarkStart w:id="54" w:name="_Toc209550792"/>
-      <w:bookmarkStart w:id="55" w:name="_Toc209550979"/>
-      <w:bookmarkStart w:id="56" w:name="_Toc209551102"/>
-      <w:bookmarkEnd w:id="52"/>
-      <w:bookmarkEnd w:id="53"/>
+      <w:bookmarkStart w:id="68" w:name="_Toc209550792"/>
+      <w:bookmarkStart w:id="69" w:name="_Toc209550979"/>
+      <w:bookmarkStart w:id="70" w:name="_Toc209551102"/>
+      <w:bookmarkEnd w:id="66"/>
+      <w:bookmarkEnd w:id="67"/>
     </w:p>
     <w:p>
       <w:r>
@@ -21665,21 +21899,21 @@
       <w:r>
         <w:t xml:space="preserve"> and verification are critical to ensure that the MATS performs as intended. This document outlines the testing procedures for the Power Subsystem, which is responsible for converting the system’s 12–24 V input into regulated voltage rails required by all other subsystems. The Power Subsystem provides 7.5 V, 5 V, and 3.3 V outputs to support the Rotator, Receiver, and User Interface subsystems. This test plan aims to verify the proper functionality and reliability of the Power Subsystem independently, prior to integration into the full MATS system.</w:t>
       </w:r>
-      <w:bookmarkEnd w:id="54"/>
-      <w:bookmarkEnd w:id="55"/>
-      <w:bookmarkEnd w:id="56"/>
+      <w:bookmarkEnd w:id="68"/>
+      <w:bookmarkEnd w:id="69"/>
+      <w:bookmarkEnd w:id="70"/>
     </w:p>
     <w:p>
       <w:pPr>
         <w:pStyle w:val="Heading2"/>
       </w:pPr>
-      <w:bookmarkStart w:id="57" w:name="_Toc209551103"/>
-      <w:bookmarkStart w:id="58" w:name="_Toc209767096"/>
+      <w:bookmarkStart w:id="71" w:name="_Toc209551103"/>
+      <w:bookmarkStart w:id="72" w:name="_Toc209768770"/>
       <w:r>
         <w:t>Subsystem Requirements and Specifications</w:t>
       </w:r>
-      <w:bookmarkEnd w:id="57"/>
-      <w:bookmarkEnd w:id="58"/>
+      <w:bookmarkEnd w:id="71"/>
+      <w:bookmarkEnd w:id="72"/>
     </w:p>
     <w:p>
       <w:r>
@@ -21702,7 +21936,7 @@
         <w:keepNext/>
         <w:jc w:val="center"/>
       </w:pPr>
-      <w:bookmarkStart w:id="59" w:name="_Ref191201225"/>
+      <w:bookmarkStart w:id="73" w:name="_Ref191201225"/>
       <w:r>
         <w:t xml:space="preserve">Table </w:t>
       </w:r>
@@ -21711,10 +21945,10 @@
           <w:rPr>
             <w:noProof/>
           </w:rPr>
-          <w:t>9</w:t>
+          <w:t>16</w:t>
         </w:r>
       </w:fldSimple>
-      <w:bookmarkEnd w:id="59"/>
+      <w:bookmarkEnd w:id="73"/>
       <w:r>
         <w:t>: Rotator Subsystem Requirements</w:t>
       </w:r>
@@ -21981,14 +22215,7 @@
               <w:rPr>
                 <w:rFonts w:ascii="Aptos Narrow" w:hAnsi="Aptos Narrow"/>
               </w:rPr>
-              <w:t xml:space="preserve">≤ 50 </w:t>
-            </w:r>
-            <w:proofErr w:type="spellStart"/>
-            <w:r>
-              <w:rPr>
-                <w:rFonts w:ascii="Aptos Narrow" w:hAnsi="Aptos Narrow"/>
-              </w:rPr>
-              <w:t>mV</w:t>
+              <w:t>≤ 50 mV</w:t>
             </w:r>
             <w:r>
               <w:rPr>
@@ -21997,7 +22224,6 @@
               </w:rPr>
               <w:t>pp</w:t>
             </w:r>
-            <w:proofErr w:type="spellEnd"/>
           </w:p>
         </w:tc>
       </w:tr>
@@ -22047,13 +22273,13 @@
       <w:pPr>
         <w:pStyle w:val="Heading2"/>
       </w:pPr>
-      <w:bookmarkStart w:id="60" w:name="_Toc209551104"/>
-      <w:bookmarkStart w:id="61" w:name="_Toc209767097"/>
+      <w:bookmarkStart w:id="74" w:name="_Toc209551104"/>
+      <w:bookmarkStart w:id="75" w:name="_Toc209768771"/>
       <w:r>
         <w:t>Objectives</w:t>
       </w:r>
-      <w:bookmarkEnd w:id="60"/>
-      <w:bookmarkEnd w:id="61"/>
+      <w:bookmarkEnd w:id="74"/>
+      <w:bookmarkEnd w:id="75"/>
     </w:p>
     <w:p>
       <w:r>
@@ -22125,14 +22351,14 @@
       <w:pPr>
         <w:pStyle w:val="Heading2"/>
       </w:pPr>
-      <w:bookmarkStart w:id="62" w:name="_Toc209551105"/>
-      <w:bookmarkStart w:id="63" w:name="_Toc209767098"/>
+      <w:bookmarkStart w:id="76" w:name="_Toc209551105"/>
+      <w:bookmarkStart w:id="77" w:name="_Toc209768772"/>
       <w:r>
         <w:lastRenderedPageBreak/>
         <w:t>Required Equipment</w:t>
       </w:r>
-      <w:bookmarkEnd w:id="62"/>
-      <w:bookmarkEnd w:id="63"/>
+      <w:bookmarkEnd w:id="76"/>
+      <w:bookmarkEnd w:id="77"/>
     </w:p>
     <w:p>
       <w:r>
@@ -22194,13 +22420,13 @@
       <w:pPr>
         <w:pStyle w:val="Heading2"/>
       </w:pPr>
-      <w:bookmarkStart w:id="64" w:name="_Toc209551106"/>
-      <w:bookmarkStart w:id="65" w:name="_Toc209767099"/>
+      <w:bookmarkStart w:id="78" w:name="_Toc209551106"/>
+      <w:bookmarkStart w:id="79" w:name="_Toc209768773"/>
       <w:r>
         <w:t>Testing Procedure</w:t>
       </w:r>
-      <w:bookmarkEnd w:id="64"/>
-      <w:bookmarkEnd w:id="65"/>
+      <w:bookmarkEnd w:id="78"/>
+      <w:bookmarkEnd w:id="79"/>
     </w:p>
     <w:p>
       <w:r>
@@ -22211,13 +22437,13 @@
       <w:pPr>
         <w:pStyle w:val="Heading2"/>
       </w:pPr>
-      <w:bookmarkStart w:id="66" w:name="_Toc209551107"/>
-      <w:bookmarkStart w:id="67" w:name="_Toc209767100"/>
+      <w:bookmarkStart w:id="80" w:name="_Toc209551107"/>
+      <w:bookmarkStart w:id="81" w:name="_Toc209768774"/>
       <w:r>
         <w:t>Input Verification</w:t>
       </w:r>
-      <w:bookmarkEnd w:id="66"/>
-      <w:bookmarkEnd w:id="67"/>
+      <w:bookmarkEnd w:id="80"/>
+      <w:bookmarkEnd w:id="81"/>
     </w:p>
     <w:p>
       <w:r>
@@ -22302,28 +22528,20 @@
         <w:t xml:space="preserve">Acceptance Criteria: </w:t>
       </w:r>
       <w:r>
-        <w:t xml:space="preserve">The subsystem powers on without fault at every step, and </w:t>
-      </w:r>
-      <w:proofErr w:type="gramStart"/>
-      <w:r>
-        <w:t>outputs remain</w:t>
-      </w:r>
-      <w:proofErr w:type="gramEnd"/>
-      <w:r>
-        <w:t xml:space="preserve"> stable within tolerance.</w:t>
+        <w:t>The subsystem powers on without fault at every step, and outputs remain stable within tolerance.</w:t>
       </w:r>
     </w:p>
     <w:p>
       <w:pPr>
         <w:pStyle w:val="Heading2"/>
       </w:pPr>
-      <w:bookmarkStart w:id="68" w:name="_Toc209551108"/>
-      <w:bookmarkStart w:id="69" w:name="_Toc209767101"/>
+      <w:bookmarkStart w:id="82" w:name="_Toc209551108"/>
+      <w:bookmarkStart w:id="83" w:name="_Toc209768775"/>
       <w:r>
         <w:t>Voltage Accuracy</w:t>
       </w:r>
-      <w:bookmarkEnd w:id="68"/>
-      <w:bookmarkEnd w:id="69"/>
+      <w:bookmarkEnd w:id="82"/>
+      <w:bookmarkEnd w:id="83"/>
     </w:p>
     <w:p>
       <w:r>
@@ -22425,13 +22643,13 @@
       <w:pPr>
         <w:pStyle w:val="Heading2"/>
       </w:pPr>
-      <w:bookmarkStart w:id="70" w:name="_Toc209551109"/>
-      <w:bookmarkStart w:id="71" w:name="_Toc209767102"/>
+      <w:bookmarkStart w:id="84" w:name="_Toc209551109"/>
+      <w:bookmarkStart w:id="85" w:name="_Toc209768776"/>
       <w:r>
         <w:t>Load Regulation and Current Capacity</w:t>
       </w:r>
-      <w:bookmarkEnd w:id="70"/>
-      <w:bookmarkEnd w:id="71"/>
+      <w:bookmarkEnd w:id="84"/>
+      <w:bookmarkEnd w:id="85"/>
     </w:p>
     <w:p>
       <w:r>
@@ -22487,16 +22705,11 @@
           <w:numId w:val="9"/>
         </w:numPr>
       </w:pPr>
-      <w:proofErr w:type="gramStart"/>
       <w:r>
         <w:t xml:space="preserve">Repeat </w:t>
       </w:r>
       <w:r>
-        <w:t>for</w:t>
-      </w:r>
-      <w:proofErr w:type="gramEnd"/>
-      <w:r>
-        <w:t xml:space="preserve"> </w:t>
+        <w:t xml:space="preserve">for </w:t>
       </w:r>
       <w:r>
         <w:t>each rail independently, then with all rails loaded simultaneously.</w:t>
@@ -22518,13 +22731,13 @@
       <w:pPr>
         <w:pStyle w:val="Heading2"/>
       </w:pPr>
-      <w:bookmarkStart w:id="72" w:name="_Toc209551110"/>
-      <w:bookmarkStart w:id="73" w:name="_Toc209767103"/>
+      <w:bookmarkStart w:id="86" w:name="_Toc209551110"/>
+      <w:bookmarkStart w:id="87" w:name="_Toc209768777"/>
       <w:r>
         <w:t>Ripple and Noise</w:t>
       </w:r>
-      <w:bookmarkEnd w:id="72"/>
-      <w:bookmarkEnd w:id="73"/>
+      <w:bookmarkEnd w:id="86"/>
+      <w:bookmarkEnd w:id="87"/>
     </w:p>
     <w:p>
       <w:r>
@@ -22601,11 +22814,7 @@
         <w:t xml:space="preserve"> </w:t>
       </w:r>
       <w:r>
-        <w:t xml:space="preserve">50 </w:t>
-      </w:r>
-      <w:proofErr w:type="spellStart"/>
-      <w:r>
-        <w:t>mV</w:t>
+        <w:t>50 mV</w:t>
       </w:r>
       <w:r>
         <w:rPr>
@@ -22613,7 +22822,6 @@
         </w:rPr>
         <w:t>pp</w:t>
       </w:r>
-      <w:proofErr w:type="spellEnd"/>
       <w:r>
         <w:t xml:space="preserve"> </w:t>
       </w:r>
@@ -22630,11 +22838,7 @@
         <w:t xml:space="preserve">≤ </w:t>
       </w:r>
       <w:r>
-        <w:t xml:space="preserve">100 </w:t>
-      </w:r>
-      <w:proofErr w:type="spellStart"/>
-      <w:r>
-        <w:t>mV</w:t>
+        <w:t>100 mV</w:t>
       </w:r>
       <w:r>
         <w:rPr>
@@ -22642,7 +22846,6 @@
         </w:rPr>
         <w:t>pp</w:t>
       </w:r>
-      <w:proofErr w:type="spellEnd"/>
       <w:r>
         <w:t xml:space="preserve"> for higher rails).</w:t>
       </w:r>
@@ -22651,13 +22854,13 @@
       <w:pPr>
         <w:pStyle w:val="Heading2"/>
       </w:pPr>
-      <w:bookmarkStart w:id="74" w:name="_Toc209551111"/>
-      <w:bookmarkStart w:id="75" w:name="_Toc209767104"/>
+      <w:bookmarkStart w:id="88" w:name="_Toc209551111"/>
+      <w:bookmarkStart w:id="89" w:name="_Toc209768778"/>
       <w:r>
         <w:t>Protection Testing</w:t>
       </w:r>
-      <w:bookmarkEnd w:id="74"/>
-      <w:bookmarkEnd w:id="75"/>
+      <w:bookmarkEnd w:id="88"/>
+      <w:bookmarkEnd w:id="89"/>
     </w:p>
     <w:p>
       <w:r>
@@ -22726,13 +22929,13 @@
       <w:pPr>
         <w:pStyle w:val="Heading2"/>
       </w:pPr>
-      <w:bookmarkStart w:id="76" w:name="_Toc209551112"/>
-      <w:bookmarkStart w:id="77" w:name="_Toc209767105"/>
+      <w:bookmarkStart w:id="90" w:name="_Toc209551112"/>
+      <w:bookmarkStart w:id="91" w:name="_Toc209768779"/>
       <w:r>
         <w:t>Conclusion</w:t>
       </w:r>
-      <w:bookmarkEnd w:id="76"/>
-      <w:bookmarkEnd w:id="77"/>
+      <w:bookmarkEnd w:id="90"/>
+      <w:bookmarkEnd w:id="91"/>
     </w:p>
     <w:p>
       <w:r>

</xml_diff>

<commit_message>
"Created release draft PDF."
</commit_message>
<xml_diff>
--- a/docs/Subsystem Verification and Test Plan.docx
+++ b/docs/Subsystem Verification and Test Plan.docx
@@ -3179,7 +3179,7 @@
                 <w:noProof/>
                 <w:webHidden/>
               </w:rPr>
-              <w:t>27</w:t>
+              <w:t>28</w:t>
             </w:r>
             <w:r>
               <w:rPr>
@@ -3386,7 +3386,7 @@
                 <w:noProof/>
                 <w:webHidden/>
               </w:rPr>
-              <w:t>28</w:t>
+              <w:t>29</w:t>
             </w:r>
             <w:r>
               <w:rPr>
@@ -3995,47 +3995,7 @@
         </w:rPr>
       </w:pPr>
       <w:r>
-        <w:t xml:space="preserve">The receiver is responsible for being the central processor for the MATS. Its duties include being able to track a satellite given the TLE’s in </w:t>
-      </w:r>
-      <w:proofErr w:type="spellStart"/>
-      <w:r>
-        <w:t>Gpredict</w:t>
-      </w:r>
-      <w:proofErr w:type="spellEnd"/>
-      <w:r>
-        <w:t xml:space="preserve">, receiving signals from the tracked satellites and decode the signals using </w:t>
-      </w:r>
-      <w:proofErr w:type="spellStart"/>
-      <w:r>
-        <w:t>SatDump</w:t>
-      </w:r>
-      <w:proofErr w:type="spellEnd"/>
-      <w:r>
-        <w:t xml:space="preserve">. The receiver is equipped with an RTL-SDR for signal reception and utilizes a Raspberry Pi 5 running </w:t>
-      </w:r>
-      <w:proofErr w:type="spellStart"/>
-      <w:r>
-        <w:t>Raspian</w:t>
-      </w:r>
-      <w:proofErr w:type="spellEnd"/>
-      <w:r>
-        <w:t xml:space="preserve"> OS for its wide software support and community.  Additionally, the Receiver subsystem will be equipped with GPS such that </w:t>
-      </w:r>
-      <w:proofErr w:type="spellStart"/>
-      <w:r>
-        <w:t>SatDump</w:t>
-      </w:r>
-      <w:proofErr w:type="spellEnd"/>
-      <w:r>
-        <w:t xml:space="preserve"> can accurately decode the received signals with map overlays and timestamps. To support the tracking of the satellite, the Receiver utilizes its GPS coordinates and the TLE data given by </w:t>
-      </w:r>
-      <w:proofErr w:type="spellStart"/>
-      <w:r>
-        <w:t>Gpredict</w:t>
-      </w:r>
-      <w:proofErr w:type="spellEnd"/>
-      <w:r>
-        <w:t xml:space="preserve"> and sends position data to the Rotator.</w:t>
+        <w:t>The receiver is responsible for being the central processor for the MATS. Its duties include being able to track a satellite given the TLE’s in Gpredict, receiving signals from the tracked satellites and decode the signals using SatDump. The receiver is equipped with an RTL-SDR for signal reception and utilizes a Raspberry Pi 5 running Raspian OS for its wide software support and community.  Additionally, the Receiver subsystem will be equipped with GPS such that SatDump can accurately decode the received signals with map overlays and timestamps. To support the tracking of the satellite, the Receiver utilizes its GPS coordinates and the TLE data given by Gpredict and sends position data to the Rotator.</w:t>
       </w:r>
     </w:p>
     <w:p>
@@ -4510,44 +4470,30 @@
                 <w14:ligatures w14:val="none"/>
               </w:rPr>
             </w:pPr>
-            <w:proofErr w:type="spellStart"/>
-            <w:r>
-              <w:rPr>
-                <w:rFonts w:ascii="Aptos Narrow" w:eastAsia="Times New Roman" w:hAnsi="Aptos Narrow" w:cs="Times New Roman"/>
-                <w:color w:val="000000"/>
-                <w:kern w:val="0"/>
-                <w:sz w:val="22"/>
-                <w:szCs w:val="22"/>
-                <w14:ligatures w14:val="none"/>
-              </w:rPr>
-              <w:t>SatDump</w:t>
-            </w:r>
-            <w:proofErr w:type="spellEnd"/>
-            <w:r>
-              <w:rPr>
-                <w:rFonts w:ascii="Aptos Narrow" w:eastAsia="Times New Roman" w:hAnsi="Aptos Narrow" w:cs="Times New Roman"/>
-                <w:color w:val="000000"/>
-                <w:kern w:val="0"/>
-                <w:sz w:val="22"/>
-                <w:szCs w:val="22"/>
-                <w14:ligatures w14:val="none"/>
-              </w:rPr>
-              <w:t xml:space="preserve"> </w:t>
-            </w:r>
-          </w:p>
-          <w:p>
-            <w:pPr>
-              <w:spacing w:after="0" w:line="240" w:lineRule="auto"/>
-              <w:rPr>
-                <w:rFonts w:ascii="Aptos Narrow" w:eastAsia="Times New Roman" w:hAnsi="Aptos Narrow" w:cs="Times New Roman"/>
-                <w:color w:val="000000"/>
-                <w:kern w:val="0"/>
-                <w:sz w:val="22"/>
-                <w:szCs w:val="22"/>
-                <w14:ligatures w14:val="none"/>
-              </w:rPr>
-            </w:pPr>
-            <w:proofErr w:type="spellStart"/>
+            <w:r>
+              <w:rPr>
+                <w:rFonts w:ascii="Aptos Narrow" w:eastAsia="Times New Roman" w:hAnsi="Aptos Narrow" w:cs="Times New Roman"/>
+                <w:color w:val="000000"/>
+                <w:kern w:val="0"/>
+                <w:sz w:val="22"/>
+                <w:szCs w:val="22"/>
+                <w14:ligatures w14:val="none"/>
+              </w:rPr>
+              <w:t xml:space="preserve">SatDump </w:t>
+            </w:r>
+          </w:p>
+          <w:p>
+            <w:pPr>
+              <w:spacing w:after="0" w:line="240" w:lineRule="auto"/>
+              <w:rPr>
+                <w:rFonts w:ascii="Aptos Narrow" w:eastAsia="Times New Roman" w:hAnsi="Aptos Narrow" w:cs="Times New Roman"/>
+                <w:color w:val="000000"/>
+                <w:kern w:val="0"/>
+                <w:sz w:val="22"/>
+                <w:szCs w:val="22"/>
+                <w14:ligatures w14:val="none"/>
+              </w:rPr>
+            </w:pPr>
             <w:r>
               <w:rPr>
                 <w:rFonts w:ascii="Aptos Narrow" w:eastAsia="Times New Roman" w:hAnsi="Aptos Narrow" w:cs="Times New Roman"/>
@@ -4559,7 +4505,6 @@
               </w:rPr>
               <w:t>Gpredict</w:t>
             </w:r>
-            <w:proofErr w:type="spellEnd"/>
           </w:p>
           <w:p>
             <w:pPr>
@@ -4662,11 +4607,9 @@
           <w:numId w:val="2"/>
         </w:numPr>
       </w:pPr>
-      <w:proofErr w:type="spellStart"/>
       <w:r>
         <w:t>SatDump</w:t>
       </w:r>
-      <w:proofErr w:type="spellEnd"/>
     </w:p>
     <w:p>
       <w:pPr>
@@ -4676,11 +4619,9 @@
           <w:numId w:val="2"/>
         </w:numPr>
       </w:pPr>
-      <w:proofErr w:type="spellStart"/>
       <w:r>
         <w:t>GPredict</w:t>
       </w:r>
-      <w:proofErr w:type="spellEnd"/>
     </w:p>
     <w:p>
       <w:pPr>
@@ -4844,11 +4785,9 @@
           <w:numId w:val="3"/>
         </w:numPr>
       </w:pPr>
-      <w:proofErr w:type="spellStart"/>
       <w:r>
         <w:t>NanoVNA</w:t>
       </w:r>
-      <w:proofErr w:type="spellEnd"/>
     </w:p>
     <w:p>
       <w:pPr>
@@ -4891,19 +4830,38 @@
       <w:r>
         <w:t xml:space="preserve">Installation of the correct RTL-SDR drivers is crucial. The installer script should fetch the latest version, build, and install the correct driver. However, sometimes </w:t>
       </w:r>
-      <w:proofErr w:type="spellStart"/>
       <w:r>
         <w:t>U</w:t>
       </w:r>
       <w:r>
-        <w:t>dev</w:t>
-      </w:r>
-      <w:proofErr w:type="spellEnd"/>
-      <w:r>
-        <w:t xml:space="preserve"> rules can become a problem and not allow the correct RTL-SDR driver to initialize; it’s important that it is checked to verify that the correct driver is installed, and the generic driver be disabled. </w:t>
-      </w:r>
-      <w:r>
-        <w:t xml:space="preserve">To ensure that the correct drivers are installed, [placeholder] outlines the procedure to be followed. </w:t>
+        <w:t xml:space="preserve">dev rules can become a problem and not allow the correct RTL-SDR driver to initialize; it’s important that it is checked to verify that the correct driver is installed, and the generic driver be disabled. </w:t>
+      </w:r>
+      <w:r>
+        <w:t xml:space="preserve">To ensure that the correct drivers are installed, </w:t>
+      </w:r>
+      <w:r>
+        <w:fldChar w:fldCharType="begin"/>
+      </w:r>
+      <w:r>
+        <w:instrText xml:space="preserve"> REF _Ref209782609 \h </w:instrText>
+      </w:r>
+      <w:r>
+        <w:fldChar w:fldCharType="separate"/>
+      </w:r>
+      <w:r>
+        <w:t xml:space="preserve">Table </w:t>
+      </w:r>
+      <w:r>
+        <w:rPr>
+          <w:noProof/>
+        </w:rPr>
+        <w:t>2</w:t>
+      </w:r>
+      <w:r>
+        <w:fldChar w:fldCharType="end"/>
+      </w:r>
+      <w:r>
+        <w:t xml:space="preserve"> outlines the procedure to be followed. </w:t>
       </w:r>
     </w:p>
     <w:p>
@@ -4911,6 +4869,7 @@
         <w:pStyle w:val="Caption"/>
         <w:keepNext/>
       </w:pPr>
+      <w:bookmarkStart w:id="8" w:name="_Ref209782609"/>
       <w:r>
         <w:t xml:space="preserve">Table </w:t>
       </w:r>
@@ -4922,6 +4881,7 @@
           <w:t>2</w:t>
         </w:r>
       </w:fldSimple>
+      <w:bookmarkEnd w:id="8"/>
       <w:r>
         <w:t>: Correct RTL-SDR Driver Install Test Procedure</w:t>
       </w:r>
@@ -5092,7 +5052,6 @@
               </w:rPr>
               <w:t xml:space="preserve">Check that DVB and rtl12832 drivers are not loaded using </w:t>
             </w:r>
-            <w:proofErr w:type="spellStart"/>
             <w:r>
               <w:rPr>
                 <w:rFonts w:ascii="Courier New" w:eastAsia="Times New Roman" w:hAnsi="Courier New" w:cs="Courier New"/>
@@ -5104,7 +5063,6 @@
               </w:rPr>
               <w:t>lsmod</w:t>
             </w:r>
-            <w:proofErr w:type="spellEnd"/>
           </w:p>
         </w:tc>
         <w:tc>
@@ -5296,7 +5254,6 @@
               </w:rPr>
               <w:t xml:space="preserve">Run </w:t>
             </w:r>
-            <w:proofErr w:type="spellStart"/>
             <w:r>
               <w:rPr>
                 <w:rFonts w:ascii="Courier New" w:eastAsia="Times New Roman" w:hAnsi="Courier New" w:cs="Courier New"/>
@@ -5308,7 +5265,6 @@
               </w:rPr>
               <w:t>lsusb</w:t>
             </w:r>
-            <w:proofErr w:type="spellEnd"/>
             <w:r>
               <w:rPr>
                 <w:rFonts w:ascii="Aptos Narrow" w:eastAsia="Times New Roman" w:hAnsi="Aptos Narrow" w:cs="Times New Roman"/>
@@ -5410,7 +5366,6 @@
               </w:rPr>
               <w:t xml:space="preserve">Run </w:t>
             </w:r>
-            <w:proofErr w:type="spellStart"/>
             <w:r>
               <w:rPr>
                 <w:rFonts w:ascii="Courier New" w:eastAsia="Times New Roman" w:hAnsi="Courier New" w:cs="Courier New"/>
@@ -5422,7 +5377,6 @@
               </w:rPr>
               <w:t>rtl_test</w:t>
             </w:r>
-            <w:proofErr w:type="spellEnd"/>
             <w:r>
               <w:rPr>
                 <w:rFonts w:ascii="Aptos Narrow" w:eastAsia="Times New Roman" w:hAnsi="Aptos Narrow" w:cs="Times New Roman"/>
@@ -5456,7 +5410,6 @@
               </w:rPr>
               <w:t xml:space="preserve"> or </w:t>
             </w:r>
-            <w:proofErr w:type="spellStart"/>
             <w:r>
               <w:rPr>
                 <w:rFonts w:ascii="Courier New" w:eastAsia="Times New Roman" w:hAnsi="Courier New" w:cs="Courier New"/>
@@ -5466,19 +5419,7 @@
                 <w:szCs w:val="22"/>
                 <w14:ligatures w14:val="none"/>
               </w:rPr>
-              <w:t>rtl_test</w:t>
-            </w:r>
-            <w:proofErr w:type="spellEnd"/>
-            <w:r>
-              <w:rPr>
-                <w:rFonts w:ascii="Courier New" w:eastAsia="Times New Roman" w:hAnsi="Courier New" w:cs="Courier New"/>
-                <w:color w:val="000000"/>
-                <w:kern w:val="0"/>
-                <w:sz w:val="22"/>
-                <w:szCs w:val="22"/>
-                <w14:ligatures w14:val="none"/>
-              </w:rPr>
-              <w:t xml:space="preserve"> -p</w:t>
+              <w:t>rtl_test -p</w:t>
             </w:r>
             <w:r>
               <w:rPr>
@@ -5521,31 +5462,7 @@
                 <w:szCs w:val="22"/>
                 <w14:ligatures w14:val="none"/>
               </w:rPr>
-              <w:t>No "</w:t>
-            </w:r>
-            <w:proofErr w:type="spellStart"/>
-            <w:r>
-              <w:rPr>
-                <w:rFonts w:ascii="Aptos Narrow" w:eastAsia="Times New Roman" w:hAnsi="Aptos Narrow" w:cs="Times New Roman"/>
-                <w:color w:val="000000"/>
-                <w:kern w:val="0"/>
-                <w:sz w:val="22"/>
-                <w:szCs w:val="22"/>
-                <w14:ligatures w14:val="none"/>
-              </w:rPr>
-              <w:t>usb_open</w:t>
-            </w:r>
-            <w:proofErr w:type="spellEnd"/>
-            <w:r>
-              <w:rPr>
-                <w:rFonts w:ascii="Aptos Narrow" w:eastAsia="Times New Roman" w:hAnsi="Aptos Narrow" w:cs="Times New Roman"/>
-                <w:color w:val="000000"/>
-                <w:kern w:val="0"/>
-                <w:sz w:val="22"/>
-                <w:szCs w:val="22"/>
-                <w14:ligatures w14:val="none"/>
-              </w:rPr>
-              <w:t xml:space="preserve"> error" message</w:t>
+              <w:t>No "usb_open error" message</w:t>
             </w:r>
           </w:p>
         </w:tc>
@@ -5577,14 +5494,14 @@
       <w:pPr>
         <w:pStyle w:val="Heading3"/>
       </w:pPr>
-      <w:bookmarkStart w:id="8" w:name="_Toc209781354"/>
+      <w:bookmarkStart w:id="9" w:name="_Toc209781354"/>
       <w:r>
         <w:t xml:space="preserve">I2C </w:t>
       </w:r>
       <w:r>
         <w:t>Interface Enablement</w:t>
       </w:r>
-      <w:bookmarkEnd w:id="8"/>
+      <w:bookmarkEnd w:id="9"/>
     </w:p>
     <w:p>
       <w:r>
@@ -5628,7 +5545,7 @@
         <w:pStyle w:val="Caption"/>
         <w:keepNext/>
       </w:pPr>
-      <w:bookmarkStart w:id="9" w:name="_Ref209777445"/>
+      <w:bookmarkStart w:id="10" w:name="_Ref209777445"/>
       <w:r>
         <w:lastRenderedPageBreak/>
         <w:t xml:space="preserve">Table </w:t>
@@ -5641,7 +5558,7 @@
           <w:t>3</w:t>
         </w:r>
       </w:fldSimple>
-      <w:bookmarkEnd w:id="9"/>
+      <w:bookmarkEnd w:id="10"/>
       <w:r>
         <w:t>: I2C Interface Testing</w:t>
       </w:r>
@@ -5912,7 +5829,6 @@
               </w:rPr>
               <w:t xml:space="preserve">Confirm </w:t>
             </w:r>
-            <w:proofErr w:type="spellStart"/>
             <w:r>
               <w:rPr>
                 <w:rFonts w:ascii="Courier New" w:eastAsia="Times New Roman" w:hAnsi="Courier New" w:cs="Courier New"/>
@@ -5922,19 +5838,7 @@
                 <w:szCs w:val="22"/>
                 <w14:ligatures w14:val="none"/>
               </w:rPr>
-              <w:t>dtparam</w:t>
-            </w:r>
-            <w:proofErr w:type="spellEnd"/>
-            <w:r>
-              <w:rPr>
-                <w:rFonts w:ascii="Courier New" w:eastAsia="Times New Roman" w:hAnsi="Courier New" w:cs="Courier New"/>
-                <w:color w:val="000000"/>
-                <w:kern w:val="0"/>
-                <w:sz w:val="22"/>
-                <w:szCs w:val="22"/>
-                <w14:ligatures w14:val="none"/>
-              </w:rPr>
-              <w:t>=i2c_arm=on</w:t>
+              <w:t>dtparam=i2c_arm=on</w:t>
             </w:r>
             <w:r>
               <w:rPr>
@@ -6260,7 +6164,6 @@
               </w:rPr>
               <w:br/>
             </w:r>
-            <w:proofErr w:type="spellStart"/>
             <w:r>
               <w:rPr>
                 <w:rFonts w:ascii="Courier New" w:eastAsia="Times New Roman" w:hAnsi="Courier New" w:cs="Courier New"/>
@@ -6270,19 +6173,7 @@
                 <w:szCs w:val="22"/>
                 <w14:ligatures w14:val="none"/>
               </w:rPr>
-              <w:t>lsmod</w:t>
-            </w:r>
-            <w:proofErr w:type="spellEnd"/>
-            <w:r>
-              <w:rPr>
-                <w:rFonts w:ascii="Courier New" w:eastAsia="Times New Roman" w:hAnsi="Courier New" w:cs="Courier New"/>
-                <w:color w:val="000000"/>
-                <w:kern w:val="0"/>
-                <w:sz w:val="22"/>
-                <w:szCs w:val="22"/>
-                <w14:ligatures w14:val="none"/>
-              </w:rPr>
-              <w:t xml:space="preserve"> | grep i2c_bcm</w:t>
+              <w:t>lsmod | grep i2c_bcm</w:t>
             </w:r>
           </w:p>
         </w:tc>
@@ -6385,7 +6276,6 @@
               </w:rPr>
               <w:br/>
             </w:r>
-            <w:proofErr w:type="spellStart"/>
             <w:r>
               <w:rPr>
                 <w:rFonts w:ascii="Courier New" w:eastAsia="Times New Roman" w:hAnsi="Courier New" w:cs="Courier New"/>
@@ -6395,19 +6285,7 @@
                 <w:szCs w:val="22"/>
                 <w14:ligatures w14:val="none"/>
               </w:rPr>
-              <w:t>sudo</w:t>
-            </w:r>
-            <w:proofErr w:type="spellEnd"/>
-            <w:r>
-              <w:rPr>
-                <w:rFonts w:ascii="Courier New" w:eastAsia="Times New Roman" w:hAnsi="Courier New" w:cs="Courier New"/>
-                <w:color w:val="000000"/>
-                <w:kern w:val="0"/>
-                <w:sz w:val="22"/>
-                <w:szCs w:val="22"/>
-                <w14:ligatures w14:val="none"/>
-              </w:rPr>
-              <w:t xml:space="preserve"> i2cdetect -y 1</w:t>
+              <w:t>sudo i2cdetect -y 1</w:t>
             </w:r>
           </w:p>
         </w:tc>
@@ -6497,31 +6375,7 @@
                 <w:szCs w:val="22"/>
                 <w14:ligatures w14:val="none"/>
               </w:rPr>
-              <w:t xml:space="preserve">Use </w:t>
-            </w:r>
-            <w:proofErr w:type="gramStart"/>
-            <w:r>
-              <w:rPr>
-                <w:rFonts w:ascii="Aptos Narrow" w:eastAsia="Times New Roman" w:hAnsi="Aptos Narrow" w:cs="Times New Roman"/>
-                <w:color w:val="000000"/>
-                <w:kern w:val="0"/>
-                <w:sz w:val="22"/>
-                <w:szCs w:val="22"/>
-                <w14:ligatures w14:val="none"/>
-              </w:rPr>
-              <w:t>the Analog</w:t>
-            </w:r>
-            <w:proofErr w:type="gramEnd"/>
-            <w:r>
-              <w:rPr>
-                <w:rFonts w:ascii="Aptos Narrow" w:eastAsia="Times New Roman" w:hAnsi="Aptos Narrow" w:cs="Times New Roman"/>
-                <w:color w:val="000000"/>
-                <w:kern w:val="0"/>
-                <w:sz w:val="22"/>
-                <w:szCs w:val="22"/>
-                <w14:ligatures w14:val="none"/>
-              </w:rPr>
-              <w:t xml:space="preserve"> Discovery 2 to verify I2C traffic using the provided </w:t>
+              <w:t xml:space="preserve">Use the Analog Discovery 2 to verify I2C traffic using the provided </w:t>
             </w:r>
             <w:r>
               <w:rPr>
@@ -6607,34 +6461,18 @@
       <w:pPr>
         <w:pStyle w:val="Heading3"/>
       </w:pPr>
-      <w:bookmarkStart w:id="10" w:name="_Toc209781355"/>
+      <w:bookmarkStart w:id="11" w:name="_Toc209781355"/>
       <w:r>
         <w:t>Installed Software Stack</w:t>
       </w:r>
-      <w:bookmarkEnd w:id="10"/>
+      <w:bookmarkEnd w:id="11"/>
       <w:r>
         <w:t xml:space="preserve"> </w:t>
       </w:r>
     </w:p>
     <w:p>
       <w:r>
-        <w:t xml:space="preserve">The receiver must have the correct software stack for correct operation with the other subsystems. This test section ensures that the correct software, such as GPS drivers, </w:t>
-      </w:r>
-      <w:proofErr w:type="spellStart"/>
-      <w:r>
-        <w:t>SatDump</w:t>
-      </w:r>
-      <w:proofErr w:type="spellEnd"/>
-      <w:r>
-        <w:t xml:space="preserve">, </w:t>
-      </w:r>
-      <w:proofErr w:type="spellStart"/>
-      <w:r>
-        <w:t>Gpredict</w:t>
-      </w:r>
-      <w:proofErr w:type="spellEnd"/>
-      <w:r>
-        <w:t xml:space="preserve">, and SDR++ are installed on the system. </w:t>
+        <w:t xml:space="preserve">The receiver must have the correct software stack for correct operation with the other subsystems. This test section ensures that the correct software, such as GPS drivers, SatDump, Gpredict, and SDR++ are installed on the system. </w:t>
       </w:r>
       <w:r>
         <w:fldChar w:fldCharType="begin"/>
@@ -6658,15 +6496,7 @@
         <w:fldChar w:fldCharType="end"/>
       </w:r>
       <w:r>
-        <w:t xml:space="preserve"> shows the procedure. A test script has been provided in the </w:t>
-      </w:r>
-      <w:proofErr w:type="spellStart"/>
-      <w:r>
-        <w:t>github</w:t>
-      </w:r>
-      <w:proofErr w:type="spellEnd"/>
-      <w:r>
-        <w:t xml:space="preserve"> repository for automated testing. </w:t>
+        <w:t xml:space="preserve"> shows the procedure. A test script has been provided in the github repository for automated testing. </w:t>
       </w:r>
     </w:p>
     <w:p>
@@ -6674,7 +6504,7 @@
         <w:pStyle w:val="Caption"/>
         <w:keepNext/>
       </w:pPr>
-      <w:bookmarkStart w:id="11" w:name="_Ref209777482"/>
+      <w:bookmarkStart w:id="12" w:name="_Ref209777482"/>
       <w:r>
         <w:t xml:space="preserve">Table </w:t>
       </w:r>
@@ -6686,7 +6516,7 @@
           <w:t>4</w:t>
         </w:r>
       </w:fldSimple>
-      <w:bookmarkEnd w:id="11"/>
+      <w:bookmarkEnd w:id="12"/>
       <w:r>
         <w:t>: Receiver Software Stack Test Procedure</w:t>
       </w:r>
@@ -6972,33 +6802,7 @@
                 <w:lang w:eastAsia="ko-KR"/>
                 <w14:ligatures w14:val="none"/>
               </w:rPr>
-              <w:t xml:space="preserve">[+] Checking </w:t>
-            </w:r>
-            <w:proofErr w:type="spellStart"/>
-            <w:r>
-              <w:rPr>
-                <w:rFonts w:ascii="Arial Unicode MS" w:eastAsia="Arial Unicode MS" w:hAnsi="Arial Unicode MS" w:cs="Arial Unicode MS" w:hint="eastAsia"/>
-                <w:color w:val="000000"/>
-                <w:kern w:val="0"/>
-                <w:sz w:val="20"/>
-                <w:szCs w:val="20"/>
-                <w:lang w:eastAsia="ko-KR"/>
-                <w14:ligatures w14:val="none"/>
-              </w:rPr>
-              <w:t>gpsd</w:t>
-            </w:r>
-            <w:proofErr w:type="spellEnd"/>
-            <w:r>
-              <w:rPr>
-                <w:rFonts w:ascii="Arial Unicode MS" w:eastAsia="Arial Unicode MS" w:hAnsi="Arial Unicode MS" w:cs="Arial Unicode MS" w:hint="eastAsia"/>
-                <w:color w:val="000000"/>
-                <w:kern w:val="0"/>
-                <w:sz w:val="20"/>
-                <w:szCs w:val="20"/>
-                <w:lang w:eastAsia="ko-KR"/>
-                <w14:ligatures w14:val="none"/>
-              </w:rPr>
-              <w:t>... PASS</w:t>
+              <w:t>[+] Checking gpsd... PASS</w:t>
             </w:r>
           </w:p>
         </w:tc>
@@ -7052,29 +6856,7 @@
                 <w:lang w:eastAsia="ko-KR"/>
                 <w14:ligatures w14:val="none"/>
               </w:rPr>
-              <w:t xml:space="preserve">Check </w:t>
-            </w:r>
-            <w:proofErr w:type="spellStart"/>
-            <w:r>
-              <w:rPr>
-                <w:rFonts w:ascii="Aptos Narrow" w:eastAsia="Times New Roman" w:hAnsi="Aptos Narrow" w:cs="Times New Roman"/>
-                <w:color w:val="000000"/>
-                <w:kern w:val="0"/>
-                <w:lang w:eastAsia="ko-KR"/>
-                <w14:ligatures w14:val="none"/>
-              </w:rPr>
-              <w:t>SatDump</w:t>
-            </w:r>
-            <w:proofErr w:type="spellEnd"/>
-            <w:r>
-              <w:rPr>
-                <w:rFonts w:ascii="Aptos Narrow" w:eastAsia="Times New Roman" w:hAnsi="Aptos Narrow" w:cs="Times New Roman"/>
-                <w:color w:val="000000"/>
-                <w:kern w:val="0"/>
-                <w:lang w:eastAsia="ko-KR"/>
-                <w14:ligatures w14:val="none"/>
-              </w:rPr>
-              <w:t xml:space="preserve"> installation</w:t>
+              <w:t>Check SatDump installation</w:t>
             </w:r>
           </w:p>
         </w:tc>
@@ -7115,33 +6897,7 @@
                 <w:lang w:eastAsia="ko-KR"/>
                 <w14:ligatures w14:val="none"/>
               </w:rPr>
-              <w:t xml:space="preserve">[+] Checking </w:t>
-            </w:r>
-            <w:proofErr w:type="spellStart"/>
-            <w:r>
-              <w:rPr>
-                <w:rFonts w:ascii="Arial Unicode MS" w:eastAsia="Arial Unicode MS" w:hAnsi="Arial Unicode MS" w:cs="Arial Unicode MS" w:hint="eastAsia"/>
-                <w:color w:val="000000"/>
-                <w:kern w:val="0"/>
-                <w:sz w:val="20"/>
-                <w:szCs w:val="20"/>
-                <w:lang w:eastAsia="ko-KR"/>
-                <w14:ligatures w14:val="none"/>
-              </w:rPr>
-              <w:t>SatDump</w:t>
-            </w:r>
-            <w:proofErr w:type="spellEnd"/>
-            <w:r>
-              <w:rPr>
-                <w:rFonts w:ascii="Arial Unicode MS" w:eastAsia="Arial Unicode MS" w:hAnsi="Arial Unicode MS" w:cs="Arial Unicode MS" w:hint="eastAsia"/>
-                <w:color w:val="000000"/>
-                <w:kern w:val="0"/>
-                <w:sz w:val="20"/>
-                <w:szCs w:val="20"/>
-                <w:lang w:eastAsia="ko-KR"/>
-                <w14:ligatures w14:val="none"/>
-              </w:rPr>
-              <w:t>... PASS</w:t>
+              <w:t>[+] Checking SatDump... PASS</w:t>
             </w:r>
           </w:p>
         </w:tc>
@@ -7195,29 +6951,7 @@
                 <w:lang w:eastAsia="ko-KR"/>
                 <w14:ligatures w14:val="none"/>
               </w:rPr>
-              <w:t xml:space="preserve">Check </w:t>
-            </w:r>
-            <w:proofErr w:type="spellStart"/>
-            <w:r>
-              <w:rPr>
-                <w:rFonts w:ascii="Aptos Narrow" w:eastAsia="Times New Roman" w:hAnsi="Aptos Narrow" w:cs="Times New Roman"/>
-                <w:color w:val="000000"/>
-                <w:kern w:val="0"/>
-                <w:lang w:eastAsia="ko-KR"/>
-                <w14:ligatures w14:val="none"/>
-              </w:rPr>
-              <w:t>Gpredict</w:t>
-            </w:r>
-            <w:proofErr w:type="spellEnd"/>
-            <w:r>
-              <w:rPr>
-                <w:rFonts w:ascii="Aptos Narrow" w:eastAsia="Times New Roman" w:hAnsi="Aptos Narrow" w:cs="Times New Roman"/>
-                <w:color w:val="000000"/>
-                <w:kern w:val="0"/>
-                <w:lang w:eastAsia="ko-KR"/>
-                <w14:ligatures w14:val="none"/>
-              </w:rPr>
-              <w:t xml:space="preserve"> installation</w:t>
+              <w:t>Check Gpredict installation</w:t>
             </w:r>
           </w:p>
         </w:tc>
@@ -7258,33 +6992,7 @@
                 <w:lang w:eastAsia="ko-KR"/>
                 <w14:ligatures w14:val="none"/>
               </w:rPr>
-              <w:t xml:space="preserve">[+] Checking </w:t>
-            </w:r>
-            <w:proofErr w:type="spellStart"/>
-            <w:r>
-              <w:rPr>
-                <w:rFonts w:ascii="Arial Unicode MS" w:eastAsia="Arial Unicode MS" w:hAnsi="Arial Unicode MS" w:cs="Arial Unicode MS" w:hint="eastAsia"/>
-                <w:color w:val="000000"/>
-                <w:kern w:val="0"/>
-                <w:sz w:val="20"/>
-                <w:szCs w:val="20"/>
-                <w:lang w:eastAsia="ko-KR"/>
-                <w14:ligatures w14:val="none"/>
-              </w:rPr>
-              <w:t>Gpredict</w:t>
-            </w:r>
-            <w:proofErr w:type="spellEnd"/>
-            <w:r>
-              <w:rPr>
-                <w:rFonts w:ascii="Arial Unicode MS" w:eastAsia="Arial Unicode MS" w:hAnsi="Arial Unicode MS" w:cs="Arial Unicode MS" w:hint="eastAsia"/>
-                <w:color w:val="000000"/>
-                <w:kern w:val="0"/>
-                <w:sz w:val="20"/>
-                <w:szCs w:val="20"/>
-                <w:lang w:eastAsia="ko-KR"/>
-                <w14:ligatures w14:val="none"/>
-              </w:rPr>
-              <w:t>... PASS</w:t>
+              <w:t>[+] Checking Gpredict... PASS</w:t>
             </w:r>
           </w:p>
         </w:tc>
@@ -7514,28 +7222,18 @@
       <w:pPr>
         <w:pStyle w:val="Heading3"/>
       </w:pPr>
-      <w:bookmarkStart w:id="12" w:name="_Toc209781356"/>
+      <w:bookmarkStart w:id="13" w:name="_Toc209781356"/>
       <w:r>
         <w:t>Satellite Reception</w:t>
       </w:r>
-      <w:bookmarkEnd w:id="12"/>
+      <w:bookmarkEnd w:id="13"/>
       <w:r>
         <w:t xml:space="preserve"> </w:t>
       </w:r>
     </w:p>
     <w:p>
       <w:r>
-        <w:t xml:space="preserve">Successful satellite reception is required for the MATS to perform </w:t>
-      </w:r>
-      <w:proofErr w:type="spellStart"/>
-      <w:proofErr w:type="gramStart"/>
-      <w:r>
-        <w:t>it’s</w:t>
-      </w:r>
-      <w:proofErr w:type="spellEnd"/>
-      <w:proofErr w:type="gramEnd"/>
-      <w:r>
-        <w:t xml:space="preserve"> core functionality. Shown below in </w:t>
+        <w:t xml:space="preserve">Successful satellite reception is required for the MATS to perform it’s core functionality. Shown below in </w:t>
       </w:r>
       <w:r>
         <w:fldChar w:fldCharType="begin"/>
@@ -7559,15 +7257,7 @@
         <w:fldChar w:fldCharType="end"/>
       </w:r>
       <w:r>
-        <w:t xml:space="preserve">, the testing procedure verifies that that </w:t>
-      </w:r>
-      <w:proofErr w:type="spellStart"/>
-      <w:r>
-        <w:t>SatDump</w:t>
-      </w:r>
-      <w:proofErr w:type="spellEnd"/>
-      <w:r>
-        <w:t xml:space="preserve"> can record a satellite transmission. </w:t>
+        <w:t xml:space="preserve">, the testing procedure verifies that that SatDump can record a satellite transmission. </w:t>
       </w:r>
     </w:p>
     <w:p>
@@ -7575,7 +7265,7 @@
         <w:pStyle w:val="Caption"/>
         <w:keepNext/>
       </w:pPr>
-      <w:bookmarkStart w:id="13" w:name="_Ref209777501"/>
+      <w:bookmarkStart w:id="14" w:name="_Ref209777501"/>
       <w:r>
         <w:t xml:space="preserve">Table </w:t>
       </w:r>
@@ -7587,7 +7277,7 @@
           <w:t>5</w:t>
         </w:r>
       </w:fldSimple>
-      <w:bookmarkEnd w:id="13"/>
+      <w:bookmarkEnd w:id="14"/>
       <w:r>
         <w:t>: Satellite Reception Test</w:t>
       </w:r>
@@ -7749,10 +7439,19 @@
                 <w:lang w:eastAsia="ko-KR"/>
                 <w14:ligatures w14:val="none"/>
               </w:rPr>
-              <w:t xml:space="preserve">Connect RTL-SDR Blog V4 dongle to Pi USB 3.0 port and attach VHF antenna (QFH, V-dipole, turnstile, etc.) tuned for ~137 </w:t>
-            </w:r>
-            <w:proofErr w:type="spellStart"/>
-            <w:r>
+              <w:t>Connect RTL-SDR Blog V4 dongle to Pi USB 3.0 port and attach VHF antenna (QFH, V-dipole, turnstile, etc.) tuned for ~137 MHz.</w:t>
+            </w:r>
+          </w:p>
+        </w:tc>
+        <w:tc>
+          <w:tcPr>
+            <w:tcW w:w="3420" w:type="dxa"/>
+            <w:vAlign w:val="bottom"/>
+            <w:hideMark/>
+          </w:tcPr>
+          <w:p>
+            <w:pPr>
+              <w:spacing w:after="0" w:line="240" w:lineRule="auto"/>
               <w:rPr>
                 <w:rFonts w:ascii="Aptos Narrow" w:eastAsia="Times New Roman" w:hAnsi="Aptos Narrow" w:cs="Times New Roman"/>
                 <w:color w:val="000000"/>
@@ -7760,20 +7459,8 @@
                 <w:lang w:eastAsia="ko-KR"/>
                 <w14:ligatures w14:val="none"/>
               </w:rPr>
-              <w:t>MHz.</w:t>
-            </w:r>
-            <w:proofErr w:type="spellEnd"/>
-          </w:p>
-        </w:tc>
-        <w:tc>
-          <w:tcPr>
-            <w:tcW w:w="3420" w:type="dxa"/>
-            <w:vAlign w:val="bottom"/>
-            <w:hideMark/>
-          </w:tcPr>
-          <w:p>
-            <w:pPr>
-              <w:spacing w:after="0" w:line="240" w:lineRule="auto"/>
+            </w:pPr>
+            <w:r>
               <w:rPr>
                 <w:rFonts w:ascii="Aptos Narrow" w:eastAsia="Times New Roman" w:hAnsi="Aptos Narrow" w:cs="Times New Roman"/>
                 <w:color w:val="000000"/>
@@ -7781,38 +7468,7 @@
                 <w:lang w:eastAsia="ko-KR"/>
                 <w14:ligatures w14:val="none"/>
               </w:rPr>
-            </w:pPr>
-            <w:r>
-              <w:rPr>
-                <w:rFonts w:ascii="Aptos Narrow" w:eastAsia="Times New Roman" w:hAnsi="Aptos Narrow" w:cs="Times New Roman"/>
-                <w:color w:val="000000"/>
-                <w:kern w:val="0"/>
-                <w:lang w:eastAsia="ko-KR"/>
-                <w14:ligatures w14:val="none"/>
-              </w:rPr>
-              <w:t xml:space="preserve">Hardware </w:t>
-            </w:r>
-            <w:proofErr w:type="gramStart"/>
-            <w:r>
-              <w:rPr>
-                <w:rFonts w:ascii="Aptos Narrow" w:eastAsia="Times New Roman" w:hAnsi="Aptos Narrow" w:cs="Times New Roman"/>
-                <w:color w:val="000000"/>
-                <w:kern w:val="0"/>
-                <w:lang w:eastAsia="ko-KR"/>
-                <w14:ligatures w14:val="none"/>
-              </w:rPr>
-              <w:t>connected</w:t>
-            </w:r>
-            <w:proofErr w:type="gramEnd"/>
-            <w:r>
-              <w:rPr>
-                <w:rFonts w:ascii="Aptos Narrow" w:eastAsia="Times New Roman" w:hAnsi="Aptos Narrow" w:cs="Times New Roman"/>
-                <w:color w:val="000000"/>
-                <w:kern w:val="0"/>
-                <w:lang w:eastAsia="ko-KR"/>
-                <w14:ligatures w14:val="none"/>
-              </w:rPr>
-              <w:t xml:space="preserve"> firmly, antenna outdoors or with clear sky view.</w:t>
+              <w:t>Hardware connected firmly, antenna outdoors or with clear sky view.</w:t>
             </w:r>
           </w:p>
         </w:tc>
@@ -7866,29 +7522,7 @@
                 <w:lang w:eastAsia="ko-KR"/>
                 <w14:ligatures w14:val="none"/>
               </w:rPr>
-              <w:t xml:space="preserve">Use </w:t>
-            </w:r>
-            <w:proofErr w:type="spellStart"/>
-            <w:r>
-              <w:rPr>
-                <w:rFonts w:ascii="Aptos Narrow" w:eastAsia="Times New Roman" w:hAnsi="Aptos Narrow" w:cs="Times New Roman"/>
-                <w:color w:val="000000"/>
-                <w:kern w:val="0"/>
-                <w:lang w:eastAsia="ko-KR"/>
-                <w14:ligatures w14:val="none"/>
-              </w:rPr>
-              <w:t>Gpredict</w:t>
-            </w:r>
-            <w:proofErr w:type="spellEnd"/>
-            <w:r>
-              <w:rPr>
-                <w:rFonts w:ascii="Aptos Narrow" w:eastAsia="Times New Roman" w:hAnsi="Aptos Narrow" w:cs="Times New Roman"/>
-                <w:color w:val="000000"/>
-                <w:kern w:val="0"/>
-                <w:lang w:eastAsia="ko-KR"/>
-                <w14:ligatures w14:val="none"/>
-              </w:rPr>
-              <w:t xml:space="preserve"> to check upcoming Meteor-M2-4 pass (137.9 MHz). Record start time, max elevation, and pass duration.</w:t>
+              <w:t>Use Gpredict to check upcoming Meteor-M2-4 pass (137.9 MHz). Record start time, max elevation, and pass duration.</w:t>
             </w:r>
           </w:p>
         </w:tc>
@@ -7929,32 +7563,18 @@
                 <w:lang w:eastAsia="ko-KR"/>
                 <w14:ligatures w14:val="none"/>
               </w:rPr>
-              <w:t xml:space="preserve">137.900 </w:t>
-            </w:r>
-            <w:proofErr w:type="spellStart"/>
-            <w:r>
-              <w:rPr>
-                <w:rFonts w:ascii="Aptos Narrow" w:eastAsia="Times New Roman" w:hAnsi="Aptos Narrow" w:cs="Times New Roman"/>
-                <w:b/>
-                <w:bCs/>
+              <w:t>137.900 MHz</w:t>
+            </w:r>
+            <w:r>
+              <w:rPr>
+                <w:rFonts w:ascii="Aptos Narrow" w:eastAsia="Times New Roman" w:hAnsi="Aptos Narrow" w:cs="Times New Roman"/>
                 <w:color w:val="000000"/>
                 <w:kern w:val="0"/>
                 <w:lang w:eastAsia="ko-KR"/>
                 <w14:ligatures w14:val="none"/>
               </w:rPr>
-              <w:t>MHz</w:t>
-            </w:r>
-            <w:r>
-              <w:rPr>
-                <w:rFonts w:ascii="Aptos Narrow" w:eastAsia="Times New Roman" w:hAnsi="Aptos Narrow" w:cs="Times New Roman"/>
-                <w:color w:val="000000"/>
-                <w:kern w:val="0"/>
-                <w:lang w:eastAsia="ko-KR"/>
-                <w14:ligatures w14:val="none"/>
-              </w:rPr>
               <w:t>.</w:t>
             </w:r>
-            <w:proofErr w:type="spellEnd"/>
           </w:p>
         </w:tc>
         <w:tc>
@@ -8173,29 +7793,7 @@
                 <w:lang w:eastAsia="ko-KR"/>
                 <w14:ligatures w14:val="none"/>
               </w:rPr>
-              <w:t xml:space="preserve">(Optional) Verify via </w:t>
-            </w:r>
-            <w:proofErr w:type="spellStart"/>
-            <w:r>
-              <w:rPr>
-                <w:rFonts w:ascii="Aptos Narrow" w:eastAsia="Times New Roman" w:hAnsi="Aptos Narrow" w:cs="Times New Roman"/>
-                <w:color w:val="000000"/>
-                <w:kern w:val="0"/>
-                <w:lang w:eastAsia="ko-KR"/>
-                <w14:ligatures w14:val="none"/>
-              </w:rPr>
-              <w:t>SatDump</w:t>
-            </w:r>
-            <w:proofErr w:type="spellEnd"/>
-            <w:r>
-              <w:rPr>
-                <w:rFonts w:ascii="Aptos Narrow" w:eastAsia="Times New Roman" w:hAnsi="Aptos Narrow" w:cs="Times New Roman"/>
-                <w:color w:val="000000"/>
-                <w:kern w:val="0"/>
-                <w:lang w:eastAsia="ko-KR"/>
-                <w14:ligatures w14:val="none"/>
-              </w:rPr>
-              <w:t xml:space="preserve"> spectrum mode without decoding.</w:t>
+              <w:t>(Optional) Verify via SatDump spectrum mode without decoding.</w:t>
             </w:r>
           </w:p>
         </w:tc>
@@ -8337,12 +7935,12 @@
       <w:pPr>
         <w:pStyle w:val="Heading3"/>
       </w:pPr>
-      <w:bookmarkStart w:id="14" w:name="_Toc209781357"/>
+      <w:bookmarkStart w:id="15" w:name="_Toc209781357"/>
       <w:r>
         <w:lastRenderedPageBreak/>
         <w:t>Satellite Transmission Decoding</w:t>
       </w:r>
-      <w:bookmarkEnd w:id="14"/>
+      <w:bookmarkEnd w:id="15"/>
     </w:p>
     <w:p>
       <w:r>
@@ -8378,7 +7976,7 @@
         <w:pStyle w:val="Caption"/>
         <w:keepNext/>
       </w:pPr>
-      <w:bookmarkStart w:id="15" w:name="_Ref209777530"/>
+      <w:bookmarkStart w:id="16" w:name="_Ref209777530"/>
       <w:r>
         <w:t xml:space="preserve">Table </w:t>
       </w:r>
@@ -8390,7 +7988,7 @@
           <w:t>6</w:t>
         </w:r>
       </w:fldSimple>
-      <w:bookmarkEnd w:id="15"/>
+      <w:bookmarkEnd w:id="16"/>
       <w:r>
         <w:t>: Satellite Transmission Decode Test</w:t>
       </w:r>
@@ -8560,31 +8158,7 @@
                 <w:szCs w:val="22"/>
                 <w14:ligatures w14:val="none"/>
               </w:rPr>
-              <w:t xml:space="preserve">Connect RTL-SDR Blog V4 </w:t>
-            </w:r>
-            <w:proofErr w:type="gramStart"/>
-            <w:r>
-              <w:rPr>
-                <w:rFonts w:ascii="Aptos Narrow" w:eastAsia="Times New Roman" w:hAnsi="Aptos Narrow" w:cs="Times New Roman"/>
-                <w:color w:val="000000"/>
-                <w:kern w:val="0"/>
-                <w:sz w:val="22"/>
-                <w:szCs w:val="22"/>
-                <w14:ligatures w14:val="none"/>
-              </w:rPr>
-              <w:t>dongle</w:t>
-            </w:r>
-            <w:proofErr w:type="gramEnd"/>
-            <w:r>
-              <w:rPr>
-                <w:rFonts w:ascii="Aptos Narrow" w:eastAsia="Times New Roman" w:hAnsi="Aptos Narrow" w:cs="Times New Roman"/>
-                <w:color w:val="000000"/>
-                <w:kern w:val="0"/>
-                <w:sz w:val="22"/>
-                <w:szCs w:val="22"/>
-                <w14:ligatures w14:val="none"/>
-              </w:rPr>
-              <w:t xml:space="preserve"> to Pi USB 3.0 port and antenna suitable for target satellite (e.g., QFH for VHF).</w:t>
+              <w:t>Connect RTL-SDR Blog V4 dongle to Pi USB 3.0 port and antenna suitable for target satellite (e.g., QFH for VHF).</w:t>
             </w:r>
           </w:p>
         </w:tc>
@@ -8683,31 +8257,7 @@
                 <w:szCs w:val="22"/>
                 <w14:ligatures w14:val="none"/>
               </w:rPr>
-              <w:t xml:space="preserve">Use </w:t>
-            </w:r>
-            <w:proofErr w:type="spellStart"/>
-            <w:r>
-              <w:rPr>
-                <w:rFonts w:ascii="Aptos Narrow" w:eastAsia="Times New Roman" w:hAnsi="Aptos Narrow" w:cs="Times New Roman"/>
-                <w:color w:val="000000"/>
-                <w:kern w:val="0"/>
-                <w:sz w:val="22"/>
-                <w:szCs w:val="22"/>
-                <w14:ligatures w14:val="none"/>
-              </w:rPr>
-              <w:t>Gpredict</w:t>
-            </w:r>
-            <w:proofErr w:type="spellEnd"/>
-            <w:r>
-              <w:rPr>
-                <w:rFonts w:ascii="Aptos Narrow" w:eastAsia="Times New Roman" w:hAnsi="Aptos Narrow" w:cs="Times New Roman"/>
-                <w:color w:val="000000"/>
-                <w:kern w:val="0"/>
-                <w:sz w:val="22"/>
-                <w:szCs w:val="22"/>
-                <w14:ligatures w14:val="none"/>
-              </w:rPr>
-              <w:t xml:space="preserve"> to schedule and monitor an upcoming pass of a decodable satellite (e.g., NOAA APT at 137.1–137.9 MHz or Meteor-M2-4 at 137.9 MHz).</w:t>
+              <w:t>Use Gpredict to schedule and monitor an upcoming pass of a decodable satellite (e.g., NOAA APT at 137.1–137.9 MHz or Meteor-M2-4 at 137.9 MHz).</w:t>
             </w:r>
           </w:p>
         </w:tc>
@@ -8795,31 +8345,7 @@
                 <w:szCs w:val="22"/>
                 <w14:ligatures w14:val="none"/>
               </w:rPr>
-              <w:t xml:space="preserve">Launch </w:t>
-            </w:r>
-            <w:proofErr w:type="spellStart"/>
-            <w:r>
-              <w:rPr>
-                <w:rFonts w:ascii="Aptos Narrow" w:eastAsia="Times New Roman" w:hAnsi="Aptos Narrow" w:cs="Times New Roman"/>
-                <w:color w:val="000000"/>
-                <w:kern w:val="0"/>
-                <w:sz w:val="22"/>
-                <w:szCs w:val="22"/>
-                <w14:ligatures w14:val="none"/>
-              </w:rPr>
-              <w:t>SatDump</w:t>
-            </w:r>
-            <w:proofErr w:type="spellEnd"/>
-            <w:r>
-              <w:rPr>
-                <w:rFonts w:ascii="Aptos Narrow" w:eastAsia="Times New Roman" w:hAnsi="Aptos Narrow" w:cs="Times New Roman"/>
-                <w:color w:val="000000"/>
-                <w:kern w:val="0"/>
-                <w:sz w:val="22"/>
-                <w:szCs w:val="22"/>
-                <w14:ligatures w14:val="none"/>
-              </w:rPr>
-              <w:t xml:space="preserve"> in live mode with correct frequency and sample rate.</w:t>
+              <w:t>Launch SatDump in live mode with correct frequency and sample rate.</w:t>
             </w:r>
           </w:p>
         </w:tc>
@@ -8841,29 +8367,16 @@
                 <w14:ligatures w14:val="none"/>
               </w:rPr>
             </w:pPr>
-            <w:proofErr w:type="spellStart"/>
-            <w:r>
-              <w:rPr>
-                <w:rFonts w:ascii="Aptos Narrow" w:eastAsia="Times New Roman" w:hAnsi="Aptos Narrow" w:cs="Times New Roman"/>
-                <w:color w:val="000000"/>
-                <w:kern w:val="0"/>
-                <w:sz w:val="22"/>
-                <w:szCs w:val="22"/>
-                <w14:ligatures w14:val="none"/>
-              </w:rPr>
-              <w:t>SatDump</w:t>
-            </w:r>
-            <w:proofErr w:type="spellEnd"/>
-            <w:r>
-              <w:rPr>
-                <w:rFonts w:ascii="Aptos Narrow" w:eastAsia="Times New Roman" w:hAnsi="Aptos Narrow" w:cs="Times New Roman"/>
-                <w:color w:val="000000"/>
-                <w:kern w:val="0"/>
-                <w:sz w:val="22"/>
-                <w:szCs w:val="22"/>
-                <w14:ligatures w14:val="none"/>
-              </w:rPr>
-              <w:t xml:space="preserve"> initializes without error, SDR engaged.</w:t>
+            <w:r>
+              <w:rPr>
+                <w:rFonts w:ascii="Aptos Narrow" w:eastAsia="Times New Roman" w:hAnsi="Aptos Narrow" w:cs="Times New Roman"/>
+                <w:color w:val="000000"/>
+                <w:kern w:val="0"/>
+                <w:sz w:val="22"/>
+                <w:szCs w:val="22"/>
+                <w14:ligatures w14:val="none"/>
+              </w:rPr>
+              <w:t>SatDump initializes without error, SDR engaged.</w:t>
             </w:r>
           </w:p>
         </w:tc>
@@ -9039,31 +8552,7 @@
                 <w:szCs w:val="22"/>
                 <w14:ligatures w14:val="none"/>
               </w:rPr>
-              <w:t xml:space="preserve">Output files (e.g., PNG, HDF5) are generated in </w:t>
-            </w:r>
-            <w:proofErr w:type="spellStart"/>
-            <w:r>
-              <w:rPr>
-                <w:rFonts w:ascii="Aptos Narrow" w:eastAsia="Times New Roman" w:hAnsi="Aptos Narrow" w:cs="Times New Roman"/>
-                <w:color w:val="000000"/>
-                <w:kern w:val="0"/>
-                <w:sz w:val="22"/>
-                <w:szCs w:val="22"/>
-                <w14:ligatures w14:val="none"/>
-              </w:rPr>
-              <w:t>SatDump</w:t>
-            </w:r>
-            <w:proofErr w:type="spellEnd"/>
-            <w:r>
-              <w:rPr>
-                <w:rFonts w:ascii="Aptos Narrow" w:eastAsia="Times New Roman" w:hAnsi="Aptos Narrow" w:cs="Times New Roman"/>
-                <w:color w:val="000000"/>
-                <w:kern w:val="0"/>
-                <w:sz w:val="22"/>
-                <w:szCs w:val="22"/>
-                <w14:ligatures w14:val="none"/>
-              </w:rPr>
-              <w:t xml:space="preserve"> output directory with valid content.</w:t>
+              <w:t>Output files (e.g., PNG, HDF5) are generated in SatDump output directory with valid content.</w:t>
             </w:r>
           </w:p>
         </w:tc>
@@ -9094,11 +8583,11 @@
       <w:pPr>
         <w:pStyle w:val="Heading2"/>
       </w:pPr>
-      <w:bookmarkStart w:id="16" w:name="_Toc209781358"/>
+      <w:bookmarkStart w:id="17" w:name="_Toc209781358"/>
       <w:r>
         <w:t>Subsystem Test Results</w:t>
       </w:r>
-      <w:bookmarkEnd w:id="16"/>
+      <w:bookmarkEnd w:id="17"/>
     </w:p>
     <w:p>
       <w:r>
@@ -9624,12 +9113,12 @@
       <w:pPr>
         <w:pStyle w:val="Heading1"/>
       </w:pPr>
-      <w:bookmarkStart w:id="17" w:name="_Toc209781359"/>
+      <w:bookmarkStart w:id="18" w:name="_Toc209781359"/>
       <w:r>
         <w:lastRenderedPageBreak/>
         <w:t>User Interface</w:t>
       </w:r>
-      <w:bookmarkEnd w:id="17"/>
+      <w:bookmarkEnd w:id="18"/>
       <w:r>
         <w:t xml:space="preserve"> </w:t>
       </w:r>
@@ -9638,52 +9127,28 @@
       <w:pPr>
         <w:pStyle w:val="Heading2"/>
       </w:pPr>
-      <w:bookmarkStart w:id="18" w:name="_Toc209781360"/>
+      <w:bookmarkStart w:id="19" w:name="_Toc209781360"/>
       <w:r>
         <w:t>Subsystem Overview</w:t>
       </w:r>
-      <w:bookmarkEnd w:id="18"/>
+      <w:bookmarkEnd w:id="19"/>
     </w:p>
     <w:p>
       <w:r>
-        <w:t xml:space="preserve">The User Interface subsystem provides the primary operator touchpoint within the MATS. It delivers feedback through a 7” touchscreen, communicates system status via LED indicators, and provides removable media access through USB and SD ports. The UI runs a lightweight Raspberry Pi OS desktop, auto-launching </w:t>
-      </w:r>
-      <w:proofErr w:type="spellStart"/>
-      <w:r>
-        <w:t>SatDump</w:t>
-      </w:r>
-      <w:proofErr w:type="spellEnd"/>
-      <w:r>
-        <w:t xml:space="preserve"> at startup. Status </w:t>
-      </w:r>
-      <w:proofErr w:type="gramStart"/>
-      <w:r>
-        <w:t>LED’s</w:t>
-      </w:r>
-      <w:proofErr w:type="gramEnd"/>
-      <w:r>
-        <w:t xml:space="preserve"> are driven using a Python daemon that subscribes to </w:t>
-      </w:r>
-      <w:proofErr w:type="spellStart"/>
-      <w:r>
-        <w:t>SatDump</w:t>
-      </w:r>
-      <w:proofErr w:type="spellEnd"/>
-      <w:r>
-        <w:t xml:space="preserve"> telemetry, providing live feedback for RF lock, recording, and power state. </w:t>
+        <w:t xml:space="preserve">The User Interface subsystem provides the primary operator touchpoint within the MATS. It delivers feedback through a 7” touchscreen, communicates system status via LED indicators, and provides removable media access through USB and SD ports. The UI runs a lightweight Raspberry Pi OS desktop, auto-launching SatDump at startup. Status LED’s are driven using a Python daemon that subscribes to SatDump telemetry, providing live feedback for RF lock, recording, and power state. </w:t>
       </w:r>
     </w:p>
     <w:p>
       <w:pPr>
         <w:pStyle w:val="Heading2"/>
       </w:pPr>
-      <w:bookmarkStart w:id="19" w:name="_Toc190592635"/>
-      <w:bookmarkStart w:id="20" w:name="_Toc209781361"/>
+      <w:bookmarkStart w:id="20" w:name="_Toc190592635"/>
+      <w:bookmarkStart w:id="21" w:name="_Toc209781361"/>
       <w:r>
         <w:t>Subsystem Requirements and Specifications</w:t>
       </w:r>
-      <w:bookmarkEnd w:id="19"/>
       <w:bookmarkEnd w:id="20"/>
+      <w:bookmarkEnd w:id="21"/>
     </w:p>
     <w:p>
       <w:pPr>
@@ -9927,13 +9392,13 @@
       <w:pPr>
         <w:pStyle w:val="Heading2"/>
       </w:pPr>
-      <w:bookmarkStart w:id="21" w:name="_Toc190592636"/>
-      <w:bookmarkStart w:id="22" w:name="_Toc209781362"/>
+      <w:bookmarkStart w:id="22" w:name="_Toc190592636"/>
+      <w:bookmarkStart w:id="23" w:name="_Toc209781362"/>
       <w:r>
         <w:t>Objectives</w:t>
       </w:r>
-      <w:bookmarkEnd w:id="21"/>
       <w:bookmarkEnd w:id="22"/>
+      <w:bookmarkEnd w:id="23"/>
     </w:p>
     <w:p>
       <w:r>
@@ -9967,15 +9432,7 @@
         </w:numPr>
       </w:pPr>
       <w:r>
-        <w:t xml:space="preserve">Confirm automatic startup and </w:t>
-      </w:r>
-      <w:proofErr w:type="spellStart"/>
-      <w:r>
-        <w:t>SatDump</w:t>
-      </w:r>
-      <w:proofErr w:type="spellEnd"/>
-      <w:r>
-        <w:t xml:space="preserve"> launch. </w:t>
+        <w:t xml:space="preserve">Confirm automatic startup and SatDump launch. </w:t>
       </w:r>
     </w:p>
     <w:p>
@@ -10011,15 +9468,7 @@
         </w:numPr>
       </w:pPr>
       <w:r>
-        <w:t xml:space="preserve">Confirm LEDs respond correctly to </w:t>
-      </w:r>
-      <w:proofErr w:type="spellStart"/>
-      <w:r>
-        <w:t>SatDump</w:t>
-      </w:r>
-      <w:proofErr w:type="spellEnd"/>
-      <w:r>
-        <w:t xml:space="preserve"> Telemetry.</w:t>
+        <w:t>Confirm LEDs respond correctly to SatDump Telemetry.</w:t>
       </w:r>
     </w:p>
     <w:p>
@@ -10036,7 +9485,7 @@
           <w:szCs w:val="32"/>
         </w:rPr>
       </w:pPr>
-      <w:bookmarkStart w:id="23" w:name="_Toc190592637"/>
+      <w:bookmarkStart w:id="24" w:name="_Toc190592637"/>
       <w:r>
         <w:br w:type="page"/>
       </w:r>
@@ -10045,13 +9494,13 @@
       <w:pPr>
         <w:pStyle w:val="Heading2"/>
       </w:pPr>
-      <w:bookmarkStart w:id="24" w:name="_Toc209781363"/>
+      <w:bookmarkStart w:id="25" w:name="_Toc209781363"/>
       <w:r>
         <w:lastRenderedPageBreak/>
         <w:t>Required Equipment</w:t>
       </w:r>
-      <w:bookmarkEnd w:id="23"/>
       <w:bookmarkEnd w:id="24"/>
+      <w:bookmarkEnd w:id="25"/>
     </w:p>
     <w:p>
       <w:pPr>
@@ -10106,13 +9555,13 @@
       <w:pPr>
         <w:pStyle w:val="Heading2"/>
       </w:pPr>
-      <w:bookmarkStart w:id="25" w:name="_Toc190592638"/>
-      <w:bookmarkStart w:id="26" w:name="_Toc209781364"/>
+      <w:bookmarkStart w:id="26" w:name="_Toc190592638"/>
+      <w:bookmarkStart w:id="27" w:name="_Toc209781364"/>
       <w:r>
         <w:t>Testing Procedure</w:t>
       </w:r>
-      <w:bookmarkEnd w:id="25"/>
       <w:bookmarkEnd w:id="26"/>
+      <w:bookmarkEnd w:id="27"/>
     </w:p>
     <w:p>
       <w:r>
@@ -10148,7 +9597,7 @@
         <w:pStyle w:val="Caption"/>
         <w:keepNext/>
       </w:pPr>
-      <w:bookmarkStart w:id="27" w:name="_Ref209777578"/>
+      <w:bookmarkStart w:id="28" w:name="_Ref209777578"/>
       <w:r>
         <w:t xml:space="preserve">Table </w:t>
       </w:r>
@@ -10160,7 +9609,7 @@
           <w:t>8</w:t>
         </w:r>
       </w:fldSimple>
-      <w:bookmarkEnd w:id="27"/>
+      <w:bookmarkEnd w:id="28"/>
       <w:r>
         <w:t>: User Interface Testing</w:t>
       </w:r>
@@ -10477,29 +9926,16 @@
                 <w14:ligatures w14:val="none"/>
               </w:rPr>
             </w:pPr>
-            <w:proofErr w:type="spellStart"/>
-            <w:r>
-              <w:rPr>
-                <w:rFonts w:ascii="Aptos Narrow" w:eastAsia="Times New Roman" w:hAnsi="Aptos Narrow" w:cs="Times New Roman"/>
-                <w:color w:val="000000"/>
-                <w:kern w:val="0"/>
-                <w:sz w:val="22"/>
-                <w:szCs w:val="22"/>
-                <w14:ligatures w14:val="none"/>
-              </w:rPr>
-              <w:t>SatDump</w:t>
-            </w:r>
-            <w:proofErr w:type="spellEnd"/>
-            <w:r>
-              <w:rPr>
-                <w:rFonts w:ascii="Aptos Narrow" w:eastAsia="Times New Roman" w:hAnsi="Aptos Narrow" w:cs="Times New Roman"/>
-                <w:color w:val="000000"/>
-                <w:kern w:val="0"/>
-                <w:sz w:val="22"/>
-                <w:szCs w:val="22"/>
-                <w14:ligatures w14:val="none"/>
-              </w:rPr>
-              <w:t xml:space="preserve"> Auto-Launch</w:t>
+            <w:r>
+              <w:rPr>
+                <w:rFonts w:ascii="Aptos Narrow" w:eastAsia="Times New Roman" w:hAnsi="Aptos Narrow" w:cs="Times New Roman"/>
+                <w:color w:val="000000"/>
+                <w:kern w:val="0"/>
+                <w:sz w:val="22"/>
+                <w:szCs w:val="22"/>
+                <w14:ligatures w14:val="none"/>
+              </w:rPr>
+              <w:t>SatDump Auto-Launch</w:t>
             </w:r>
           </w:p>
         </w:tc>
@@ -10561,31 +9997,7 @@
                 <w:szCs w:val="22"/>
                 <w14:ligatures w14:val="none"/>
               </w:rPr>
-              <w:t xml:space="preserve">Pi logs into desktop and </w:t>
-            </w:r>
-            <w:proofErr w:type="spellStart"/>
-            <w:r>
-              <w:rPr>
-                <w:rFonts w:ascii="Aptos Narrow" w:eastAsia="Times New Roman" w:hAnsi="Aptos Narrow" w:cs="Times New Roman"/>
-                <w:color w:val="000000"/>
-                <w:kern w:val="0"/>
-                <w:sz w:val="22"/>
-                <w:szCs w:val="22"/>
-                <w14:ligatures w14:val="none"/>
-              </w:rPr>
-              <w:t>SatDump</w:t>
-            </w:r>
-            <w:proofErr w:type="spellEnd"/>
-            <w:r>
-              <w:rPr>
-                <w:rFonts w:ascii="Aptos Narrow" w:eastAsia="Times New Roman" w:hAnsi="Aptos Narrow" w:cs="Times New Roman"/>
-                <w:color w:val="000000"/>
-                <w:kern w:val="0"/>
-                <w:sz w:val="22"/>
-                <w:szCs w:val="22"/>
-                <w14:ligatures w14:val="none"/>
-              </w:rPr>
-              <w:t xml:space="preserve"> auto-launches within ~15 s</w:t>
+              <w:t>Pi logs into desktop and SatDump auto-launches within ~15 s</w:t>
             </w:r>
           </w:p>
         </w:tc>
@@ -11052,31 +10464,7 @@
                 <w:szCs w:val="22"/>
                 <w14:ligatures w14:val="none"/>
               </w:rPr>
-              <w:t xml:space="preserve">Start/stop </w:t>
-            </w:r>
-            <w:proofErr w:type="spellStart"/>
-            <w:r>
-              <w:rPr>
-                <w:rFonts w:ascii="Aptos Narrow" w:eastAsia="Times New Roman" w:hAnsi="Aptos Narrow" w:cs="Times New Roman"/>
-                <w:color w:val="000000"/>
-                <w:kern w:val="0"/>
-                <w:sz w:val="22"/>
-                <w:szCs w:val="22"/>
-                <w14:ligatures w14:val="none"/>
-              </w:rPr>
-              <w:t>SatDump</w:t>
-            </w:r>
-            <w:proofErr w:type="spellEnd"/>
-            <w:r>
-              <w:rPr>
-                <w:rFonts w:ascii="Aptos Narrow" w:eastAsia="Times New Roman" w:hAnsi="Aptos Narrow" w:cs="Times New Roman"/>
-                <w:color w:val="000000"/>
-                <w:kern w:val="0"/>
-                <w:sz w:val="22"/>
-                <w:szCs w:val="22"/>
-                <w14:ligatures w14:val="none"/>
-              </w:rPr>
-              <w:t xml:space="preserve"> recording session</w:t>
+              <w:t>Start/stop SatDump recording session</w:t>
             </w:r>
           </w:p>
         </w:tc>
@@ -11138,11 +10526,11 @@
       <w:pPr>
         <w:pStyle w:val="Heading2"/>
       </w:pPr>
-      <w:bookmarkStart w:id="28" w:name="_Toc209781365"/>
+      <w:bookmarkStart w:id="29" w:name="_Toc209781365"/>
       <w:r>
         <w:t>Subsystem Test Results</w:t>
       </w:r>
-      <w:bookmarkEnd w:id="28"/>
+      <w:bookmarkEnd w:id="29"/>
     </w:p>
     <w:tbl>
       <w:tblPr>
@@ -11385,21 +10773,8 @@
                 <w:szCs w:val="22"/>
                 <w14:ligatures w14:val="none"/>
               </w:rPr>
-              <w:t xml:space="preserve">Auto-Launch of </w:t>
-            </w:r>
-            <w:proofErr w:type="spellStart"/>
-            <w:r>
-              <w:rPr>
-                <w:rFonts w:ascii="Aptos Narrow" w:eastAsia="Times New Roman" w:hAnsi="Aptos Narrow" w:cs="Times New Roman"/>
-                <w:color w:val="000000"/>
-                <w:kern w:val="0"/>
-                <w:sz w:val="22"/>
-                <w:szCs w:val="22"/>
-                <w14:ligatures w14:val="none"/>
-              </w:rPr>
-              <w:t>SatDump</w:t>
-            </w:r>
-            <w:proofErr w:type="spellEnd"/>
+              <w:t>Auto-Launch of SatDump</w:t>
+            </w:r>
           </w:p>
         </w:tc>
         <w:tc>
@@ -11752,21 +11127,21 @@
       <w:pPr>
         <w:pStyle w:val="Heading1"/>
       </w:pPr>
-      <w:bookmarkStart w:id="29" w:name="_Toc209781366"/>
+      <w:bookmarkStart w:id="30" w:name="_Toc209781366"/>
       <w:r>
         <w:t>Rotator</w:t>
       </w:r>
-      <w:bookmarkEnd w:id="29"/>
+      <w:bookmarkEnd w:id="30"/>
     </w:p>
     <w:p>
       <w:pPr>
         <w:pStyle w:val="Heading2"/>
       </w:pPr>
-      <w:bookmarkStart w:id="30" w:name="_Toc209781367"/>
+      <w:bookmarkStart w:id="31" w:name="_Toc209781367"/>
       <w:r>
         <w:t>Subsystem Overview</w:t>
       </w:r>
-      <w:bookmarkEnd w:id="30"/>
+      <w:bookmarkEnd w:id="31"/>
     </w:p>
     <w:p>
       <w:r>
@@ -11777,13 +11152,13 @@
       <w:pPr>
         <w:pStyle w:val="Heading2"/>
       </w:pPr>
-      <w:bookmarkStart w:id="31" w:name="_Toc193873107"/>
-      <w:bookmarkStart w:id="32" w:name="_Toc209781368"/>
+      <w:bookmarkStart w:id="32" w:name="_Toc193873107"/>
+      <w:bookmarkStart w:id="33" w:name="_Toc209781368"/>
       <w:r>
         <w:t>System Requirements and Specifications</w:t>
       </w:r>
-      <w:bookmarkEnd w:id="31"/>
       <w:bookmarkEnd w:id="32"/>
+      <w:bookmarkEnd w:id="33"/>
     </w:p>
     <w:p>
       <w:r>
@@ -11879,7 +11254,7 @@
         <w:pStyle w:val="Caption"/>
         <w:jc w:val="center"/>
       </w:pPr>
-      <w:bookmarkStart w:id="33" w:name="_Ref191201203"/>
+      <w:bookmarkStart w:id="34" w:name="_Ref191201203"/>
       <w:r>
         <w:t xml:space="preserve">Figure </w:t>
       </w:r>
@@ -11891,7 +11266,7 @@
           <w:t>1</w:t>
         </w:r>
       </w:fldSimple>
-      <w:bookmarkEnd w:id="33"/>
+      <w:bookmarkEnd w:id="34"/>
       <w:r>
         <w:t>: System Diagram</w:t>
       </w:r>
@@ -11900,25 +11275,17 @@
       <w:pPr>
         <w:pStyle w:val="Heading2"/>
       </w:pPr>
-      <w:bookmarkStart w:id="34" w:name="_Toc193873108"/>
-      <w:bookmarkStart w:id="35" w:name="_Toc209781369"/>
+      <w:bookmarkStart w:id="35" w:name="_Toc193873108"/>
+      <w:bookmarkStart w:id="36" w:name="_Toc209781369"/>
       <w:r>
         <w:t>Subsystem Requirements and Specifications</w:t>
       </w:r>
-      <w:bookmarkEnd w:id="34"/>
       <w:bookmarkEnd w:id="35"/>
+      <w:bookmarkEnd w:id="36"/>
     </w:p>
     <w:p>
       <w:r>
-        <w:t xml:space="preserve">The Rotator system is responsible for rotating the antenna, moving it to a position given by the receiver system to track low earth orbit satellites. Due to the requirements given by the receiver, this system needs to receive an I2C signal for obtaining the azimuth and </w:t>
-      </w:r>
-      <w:proofErr w:type="gramStart"/>
-      <w:r>
-        <w:t>elevation location</w:t>
-      </w:r>
-      <w:proofErr w:type="gramEnd"/>
-      <w:r>
-        <w:t xml:space="preserve"> required and positioning the antenna to the specific coordinate within the specific time.  System requirements can be found in </w:t>
+        <w:t xml:space="preserve">The Rotator system is responsible for rotating the antenna, moving it to a position given by the receiver system to track low earth orbit satellites. Due to the requirements given by the receiver, this system needs to receive an I2C signal for obtaining the azimuth and elevation location required and positioning the antenna to the specific coordinate within the specific time.  System requirements can be found in </w:t>
       </w:r>
       <w:r>
         <w:fldChar w:fldCharType="begin"/>
@@ -12611,7 +11978,7 @@
         <w:pStyle w:val="Caption"/>
         <w:jc w:val="center"/>
       </w:pPr>
-      <w:bookmarkStart w:id="36" w:name="_Ref191201238"/>
+      <w:bookmarkStart w:id="37" w:name="_Ref191201238"/>
       <w:r>
         <w:t xml:space="preserve">Figure </w:t>
       </w:r>
@@ -12623,7 +11990,7 @@
           <w:t>2</w:t>
         </w:r>
       </w:fldSimple>
-      <w:bookmarkEnd w:id="36"/>
+      <w:bookmarkEnd w:id="37"/>
       <w:r>
         <w:t>: Rotator Block Diagram</w:t>
       </w:r>
@@ -12637,13 +12004,13 @@
       <w:pPr>
         <w:pStyle w:val="Heading2"/>
       </w:pPr>
-      <w:bookmarkStart w:id="37" w:name="_Toc193873109"/>
-      <w:bookmarkStart w:id="38" w:name="_Toc209781370"/>
+      <w:bookmarkStart w:id="38" w:name="_Toc193873109"/>
+      <w:bookmarkStart w:id="39" w:name="_Toc209781370"/>
       <w:r>
         <w:t>Objectives</w:t>
       </w:r>
-      <w:bookmarkEnd w:id="37"/>
       <w:bookmarkEnd w:id="38"/>
+      <w:bookmarkEnd w:id="39"/>
     </w:p>
     <w:p>
       <w:r>
@@ -12726,25 +12093,17 @@
       <w:pPr>
         <w:pStyle w:val="Heading2"/>
       </w:pPr>
-      <w:bookmarkStart w:id="39" w:name="_Toc193873110"/>
-      <w:bookmarkStart w:id="40" w:name="_Toc209781371"/>
+      <w:bookmarkStart w:id="40" w:name="_Toc193873110"/>
+      <w:bookmarkStart w:id="41" w:name="_Toc209781371"/>
       <w:r>
         <w:t>Required Equipment</w:t>
       </w:r>
-      <w:bookmarkEnd w:id="39"/>
       <w:bookmarkEnd w:id="40"/>
+      <w:bookmarkEnd w:id="41"/>
     </w:p>
     <w:p>
       <w:r>
-        <w:t xml:space="preserve">For the following tests to be performed, some equipment should be obtained. This equipment is chosen for its simplicity of use and being readily available. The equipment required to perform these tests </w:t>
-      </w:r>
-      <w:proofErr w:type="gramStart"/>
-      <w:r>
-        <w:t>include</w:t>
-      </w:r>
-      <w:proofErr w:type="gramEnd"/>
-      <w:r>
-        <w:t xml:space="preserve">: </w:t>
+        <w:t xml:space="preserve">For the following tests to be performed, some equipment should be obtained. This equipment is chosen for its simplicity of use and being readily available. The equipment required to perform these tests include: </w:t>
       </w:r>
     </w:p>
     <w:p>
@@ -12857,13 +12216,13 @@
       <w:pPr>
         <w:pStyle w:val="Heading2"/>
       </w:pPr>
-      <w:bookmarkStart w:id="41" w:name="_Toc193873111"/>
-      <w:bookmarkStart w:id="42" w:name="_Toc209781372"/>
+      <w:bookmarkStart w:id="42" w:name="_Toc193873111"/>
+      <w:bookmarkStart w:id="43" w:name="_Toc209781372"/>
       <w:r>
         <w:t>Testing Procedure</w:t>
       </w:r>
-      <w:bookmarkEnd w:id="41"/>
       <w:bookmarkEnd w:id="42"/>
+      <w:bookmarkEnd w:id="43"/>
     </w:p>
     <w:p>
       <w:r>
@@ -12874,13 +12233,13 @@
       <w:pPr>
         <w:pStyle w:val="Heading3"/>
       </w:pPr>
-      <w:bookmarkStart w:id="43" w:name="_Toc193873112"/>
-      <w:bookmarkStart w:id="44" w:name="_Toc209781373"/>
+      <w:bookmarkStart w:id="44" w:name="_Toc193873112"/>
+      <w:bookmarkStart w:id="45" w:name="_Toc209781373"/>
       <w:r>
         <w:t>System Self-Test</w:t>
       </w:r>
-      <w:bookmarkEnd w:id="43"/>
       <w:bookmarkEnd w:id="44"/>
+      <w:bookmarkEnd w:id="45"/>
     </w:p>
     <w:p>
       <w:r>
@@ -12917,7 +12276,7 @@
         <w:keepNext/>
         <w:jc w:val="center"/>
       </w:pPr>
-      <w:bookmarkStart w:id="45" w:name="_Ref191201269"/>
+      <w:bookmarkStart w:id="46" w:name="_Ref191201269"/>
       <w:r>
         <w:t xml:space="preserve">Table </w:t>
       </w:r>
@@ -12929,7 +12288,7 @@
           <w:t>10</w:t>
         </w:r>
       </w:fldSimple>
-      <w:bookmarkEnd w:id="45"/>
+      <w:bookmarkEnd w:id="46"/>
       <w:r>
         <w:t>: System Self-Test Procedure</w:t>
       </w:r>
@@ -13101,21 +12460,8 @@
                 <w:szCs w:val="22"/>
                 <w14:ligatures w14:val="none"/>
               </w:rPr>
-              <w:t xml:space="preserve">Pass or </w:t>
-            </w:r>
-            <w:proofErr w:type="gramStart"/>
-            <w:r>
-              <w:rPr>
-                <w:rFonts w:ascii="Aptos Narrow" w:eastAsia="Times New Roman" w:hAnsi="Aptos Narrow" w:cs="Times New Roman"/>
-                <w:color w:val="000000"/>
-                <w:kern w:val="0"/>
-                <w:sz w:val="22"/>
-                <w:szCs w:val="22"/>
-                <w14:ligatures w14:val="none"/>
-              </w:rPr>
-              <w:t>Fail</w:t>
-            </w:r>
-            <w:proofErr w:type="gramEnd"/>
+              <w:t>Pass or Fail</w:t>
+            </w:r>
           </w:p>
         </w:tc>
       </w:tr>
@@ -14018,7 +13364,7 @@
         <w:pStyle w:val="Caption"/>
         <w:jc w:val="center"/>
       </w:pPr>
-      <w:bookmarkStart w:id="46" w:name="_Ref191204340"/>
+      <w:bookmarkStart w:id="47" w:name="_Ref191204340"/>
       <w:r>
         <w:t xml:space="preserve">Figure </w:t>
       </w:r>
@@ -14030,7 +13376,7 @@
           <w:t>3</w:t>
         </w:r>
       </w:fldSimple>
-      <w:bookmarkEnd w:id="46"/>
+      <w:bookmarkEnd w:id="47"/>
       <w:r>
         <w:t>: Mobility Test Setup</w:t>
       </w:r>
@@ -14039,13 +13385,13 @@
       <w:pPr>
         <w:pStyle w:val="Heading3"/>
       </w:pPr>
-      <w:bookmarkStart w:id="47" w:name="_Toc193873113"/>
-      <w:bookmarkStart w:id="48" w:name="_Toc209781374"/>
+      <w:bookmarkStart w:id="48" w:name="_Toc193873113"/>
+      <w:bookmarkStart w:id="49" w:name="_Toc209781374"/>
       <w:r>
         <w:t>Azimuth Mobility Test</w:t>
       </w:r>
-      <w:bookmarkEnd w:id="47"/>
       <w:bookmarkEnd w:id="48"/>
+      <w:bookmarkEnd w:id="49"/>
     </w:p>
     <w:p>
       <w:r>
@@ -14089,7 +13435,7 @@
         <w:keepNext/>
         <w:jc w:val="center"/>
       </w:pPr>
-      <w:bookmarkStart w:id="49" w:name="_Ref191201289"/>
+      <w:bookmarkStart w:id="50" w:name="_Ref191201289"/>
       <w:r>
         <w:lastRenderedPageBreak/>
         <w:t xml:space="preserve">Table </w:t>
@@ -14102,7 +13448,7 @@
           <w:t>11</w:t>
         </w:r>
       </w:fldSimple>
-      <w:bookmarkEnd w:id="49"/>
+      <w:bookmarkEnd w:id="50"/>
       <w:r>
         <w:t>: Azimuth Mobility Test Procedure</w:t>
       </w:r>
@@ -14274,21 +13620,8 @@
                 <w:szCs w:val="22"/>
                 <w14:ligatures w14:val="none"/>
               </w:rPr>
-              <w:t xml:space="preserve">Pass or </w:t>
-            </w:r>
-            <w:proofErr w:type="gramStart"/>
-            <w:r>
-              <w:rPr>
-                <w:rFonts w:ascii="Aptos Narrow" w:eastAsia="Times New Roman" w:hAnsi="Aptos Narrow" w:cs="Times New Roman"/>
-                <w:color w:val="000000"/>
-                <w:kern w:val="0"/>
-                <w:sz w:val="22"/>
-                <w:szCs w:val="22"/>
-                <w14:ligatures w14:val="none"/>
-              </w:rPr>
-              <w:t>Fail</w:t>
-            </w:r>
-            <w:proofErr w:type="gramEnd"/>
+              <w:t>Pass or Fail</w:t>
+            </w:r>
           </w:p>
         </w:tc>
       </w:tr>
@@ -15356,7 +14689,7 @@
       <w:pPr>
         <w:pStyle w:val="Caption"/>
       </w:pPr>
-      <w:bookmarkStart w:id="50" w:name="_Ref193872904"/>
+      <w:bookmarkStart w:id="51" w:name="_Ref193872904"/>
       <w:r>
         <w:t xml:space="preserve">Figure </w:t>
       </w:r>
@@ -15368,7 +14701,7 @@
           <w:t>4</w:t>
         </w:r>
       </w:fldSimple>
-      <w:bookmarkEnd w:id="50"/>
+      <w:bookmarkEnd w:id="51"/>
       <w:r>
         <w:t>: Azimuth Test Code</w:t>
       </w:r>
@@ -15395,14 +14728,14 @@
       <w:pPr>
         <w:pStyle w:val="Heading3"/>
       </w:pPr>
-      <w:bookmarkStart w:id="51" w:name="_Toc193873114"/>
-      <w:bookmarkStart w:id="52" w:name="_Toc209781375"/>
+      <w:bookmarkStart w:id="52" w:name="_Toc193873114"/>
+      <w:bookmarkStart w:id="53" w:name="_Toc209781375"/>
       <w:r>
         <w:lastRenderedPageBreak/>
         <w:t>Elevation Mobility Test</w:t>
       </w:r>
-      <w:bookmarkEnd w:id="51"/>
       <w:bookmarkEnd w:id="52"/>
+      <w:bookmarkEnd w:id="53"/>
     </w:p>
     <w:p>
       <w:r>
@@ -15444,7 +14777,7 @@
         <w:keepNext/>
         <w:jc w:val="center"/>
       </w:pPr>
-      <w:bookmarkStart w:id="53" w:name="_Ref191201299"/>
+      <w:bookmarkStart w:id="54" w:name="_Ref191201299"/>
       <w:r>
         <w:t xml:space="preserve">Table </w:t>
       </w:r>
@@ -15456,7 +14789,7 @@
           <w:t>12</w:t>
         </w:r>
       </w:fldSimple>
-      <w:bookmarkEnd w:id="53"/>
+      <w:bookmarkEnd w:id="54"/>
       <w:r>
         <w:t>: Elevation Mobility Test Procedures</w:t>
       </w:r>
@@ -15628,21 +14961,8 @@
                 <w:szCs w:val="22"/>
                 <w14:ligatures w14:val="none"/>
               </w:rPr>
-              <w:t xml:space="preserve">Pass or </w:t>
-            </w:r>
-            <w:proofErr w:type="gramStart"/>
-            <w:r>
-              <w:rPr>
-                <w:rFonts w:ascii="Aptos Narrow" w:eastAsia="Times New Roman" w:hAnsi="Aptos Narrow" w:cs="Times New Roman"/>
-                <w:color w:val="000000"/>
-                <w:kern w:val="0"/>
-                <w:sz w:val="22"/>
-                <w:szCs w:val="22"/>
-                <w14:ligatures w14:val="none"/>
-              </w:rPr>
-              <w:t>Fail</w:t>
-            </w:r>
-            <w:proofErr w:type="gramEnd"/>
+              <w:t>Pass or Fail</w:t>
+            </w:r>
           </w:p>
         </w:tc>
       </w:tr>
@@ -16711,7 +16031,7 @@
       <w:pPr>
         <w:pStyle w:val="Caption"/>
       </w:pPr>
-      <w:bookmarkStart w:id="54" w:name="_Ref193872925"/>
+      <w:bookmarkStart w:id="55" w:name="_Ref193872925"/>
       <w:r>
         <w:t xml:space="preserve">Figure </w:t>
       </w:r>
@@ -16723,7 +16043,7 @@
           <w:t>5</w:t>
         </w:r>
       </w:fldSimple>
-      <w:bookmarkEnd w:id="54"/>
+      <w:bookmarkEnd w:id="55"/>
       <w:r>
         <w:t>: Elevation Test Code</w:t>
       </w:r>
@@ -16746,14 +16066,14 @@
       <w:pPr>
         <w:pStyle w:val="Heading3"/>
       </w:pPr>
-      <w:bookmarkStart w:id="55" w:name="_Toc193873115"/>
-      <w:bookmarkStart w:id="56" w:name="_Toc209781376"/>
+      <w:bookmarkStart w:id="56" w:name="_Toc193873115"/>
+      <w:bookmarkStart w:id="57" w:name="_Toc209781376"/>
       <w:r>
         <w:lastRenderedPageBreak/>
         <w:t>Command Response Verification Test</w:t>
       </w:r>
-      <w:bookmarkEnd w:id="55"/>
       <w:bookmarkEnd w:id="56"/>
+      <w:bookmarkEnd w:id="57"/>
     </w:p>
     <w:p>
       <w:r>
@@ -16795,7 +16115,7 @@
         <w:keepNext/>
         <w:jc w:val="center"/>
       </w:pPr>
-      <w:bookmarkStart w:id="57" w:name="_Ref191201308"/>
+      <w:bookmarkStart w:id="58" w:name="_Ref191201308"/>
       <w:r>
         <w:t xml:space="preserve">Table </w:t>
       </w:r>
@@ -16807,7 +16127,7 @@
           <w:t>13</w:t>
         </w:r>
       </w:fldSimple>
-      <w:bookmarkEnd w:id="57"/>
+      <w:bookmarkEnd w:id="58"/>
       <w:r>
         <w:t>: Command Response Verification Test</w:t>
       </w:r>
@@ -16979,21 +16299,8 @@
                 <w:szCs w:val="22"/>
                 <w14:ligatures w14:val="none"/>
               </w:rPr>
-              <w:t xml:space="preserve">Pass or </w:t>
-            </w:r>
-            <w:proofErr w:type="gramStart"/>
-            <w:r>
-              <w:rPr>
-                <w:rFonts w:ascii="Aptos Narrow" w:eastAsia="Times New Roman" w:hAnsi="Aptos Narrow" w:cs="Times New Roman"/>
-                <w:color w:val="000000"/>
-                <w:kern w:val="0"/>
-                <w:sz w:val="22"/>
-                <w:szCs w:val="22"/>
-                <w14:ligatures w14:val="none"/>
-              </w:rPr>
-              <w:t>Fail</w:t>
-            </w:r>
-            <w:proofErr w:type="gramEnd"/>
+              <w:t>Pass or Fail</w:t>
+            </w:r>
           </w:p>
         </w:tc>
       </w:tr>
@@ -18403,7 +17710,7 @@
       <w:pPr>
         <w:pStyle w:val="Caption"/>
       </w:pPr>
-      <w:bookmarkStart w:id="58" w:name="_Ref193872950"/>
+      <w:bookmarkStart w:id="59" w:name="_Ref193872950"/>
       <w:r>
         <w:t xml:space="preserve">Figure </w:t>
       </w:r>
@@ -18415,7 +17722,7 @@
           <w:t>6</w:t>
         </w:r>
       </w:fldSimple>
-      <w:bookmarkEnd w:id="58"/>
+      <w:bookmarkEnd w:id="59"/>
       <w:r>
         <w:t>: Command Response Test Code</w:t>
       </w:r>
@@ -18434,14 +17741,14 @@
       <w:pPr>
         <w:pStyle w:val="Heading3"/>
       </w:pPr>
-      <w:bookmarkStart w:id="59" w:name="_Toc193873116"/>
-      <w:bookmarkStart w:id="60" w:name="_Toc209781377"/>
+      <w:bookmarkStart w:id="60" w:name="_Toc193873116"/>
+      <w:bookmarkStart w:id="61" w:name="_Toc209781377"/>
       <w:r>
         <w:lastRenderedPageBreak/>
         <w:t>Rotational Mobility Test</w:t>
       </w:r>
-      <w:bookmarkEnd w:id="59"/>
       <w:bookmarkEnd w:id="60"/>
+      <w:bookmarkEnd w:id="61"/>
     </w:p>
     <w:p>
       <w:r>
@@ -18483,7 +17790,7 @@
         <w:keepNext/>
         <w:jc w:val="center"/>
       </w:pPr>
-      <w:bookmarkStart w:id="61" w:name="_Ref191201326"/>
+      <w:bookmarkStart w:id="62" w:name="_Ref191201326"/>
       <w:r>
         <w:t xml:space="preserve">Table </w:t>
       </w:r>
@@ -18495,7 +17802,7 @@
           <w:t>14</w:t>
         </w:r>
       </w:fldSimple>
-      <w:bookmarkEnd w:id="61"/>
+      <w:bookmarkEnd w:id="62"/>
       <w:r>
         <w:t>: Rotational Mobility Test</w:t>
       </w:r>
@@ -18667,21 +17974,8 @@
                 <w:szCs w:val="22"/>
                 <w14:ligatures w14:val="none"/>
               </w:rPr>
-              <w:t xml:space="preserve">Pass or </w:t>
-            </w:r>
-            <w:proofErr w:type="gramStart"/>
-            <w:r>
-              <w:rPr>
-                <w:rFonts w:ascii="Aptos Narrow" w:eastAsia="Times New Roman" w:hAnsi="Aptos Narrow" w:cs="Times New Roman"/>
-                <w:color w:val="000000"/>
-                <w:kern w:val="0"/>
-                <w:sz w:val="22"/>
-                <w:szCs w:val="22"/>
-                <w14:ligatures w14:val="none"/>
-              </w:rPr>
-              <w:t>Fail</w:t>
-            </w:r>
-            <w:proofErr w:type="gramEnd"/>
+              <w:t>Pass or Fail</w:t>
+            </w:r>
           </w:p>
         </w:tc>
       </w:tr>
@@ -20139,7 +19433,7 @@
       <w:pPr>
         <w:pStyle w:val="Caption"/>
       </w:pPr>
-      <w:bookmarkStart w:id="62" w:name="_Ref193872975"/>
+      <w:bookmarkStart w:id="63" w:name="_Ref193872975"/>
       <w:r>
         <w:t xml:space="preserve">Figure </w:t>
       </w:r>
@@ -20151,7 +19445,7 @@
           <w:t>7</w:t>
         </w:r>
       </w:fldSimple>
-      <w:bookmarkEnd w:id="62"/>
+      <w:bookmarkEnd w:id="63"/>
       <w:r>
         <w:t>: Rotational Mobility Test</w:t>
       </w:r>
@@ -20168,7 +19462,7 @@
           <w:lang w:eastAsia="zh-CN"/>
         </w:rPr>
       </w:pPr>
-      <w:bookmarkStart w:id="63" w:name="_Toc209781378"/>
+      <w:bookmarkStart w:id="64" w:name="_Toc209781378"/>
       <w:r>
         <w:t>Rotational Mobility Test</w:t>
       </w:r>
@@ -20179,7 +19473,7 @@
         </w:rPr>
         <w:t xml:space="preserve"> by I2C</w:t>
       </w:r>
-      <w:bookmarkEnd w:id="63"/>
+      <w:bookmarkEnd w:id="64"/>
     </w:p>
     <w:p>
       <w:pPr>
@@ -20475,21 +19769,8 @@
                 <w:szCs w:val="22"/>
                 <w14:ligatures w14:val="none"/>
               </w:rPr>
-              <w:t xml:space="preserve">Pass or </w:t>
-            </w:r>
-            <w:proofErr w:type="gramStart"/>
-            <w:r>
-              <w:rPr>
-                <w:rFonts w:ascii="Aptos Narrow" w:eastAsia="Times New Roman" w:hAnsi="Aptos Narrow" w:cs="Times New Roman"/>
-                <w:color w:val="000000"/>
-                <w:kern w:val="0"/>
-                <w:sz w:val="22"/>
-                <w:szCs w:val="22"/>
-                <w14:ligatures w14:val="none"/>
-              </w:rPr>
-              <w:t>Fail</w:t>
-            </w:r>
-            <w:proofErr w:type="gramEnd"/>
+              <w:t>Pass or Fail</w:t>
+            </w:r>
           </w:p>
         </w:tc>
       </w:tr>
@@ -21985,33 +21266,8 @@
           <w:rFonts w:hint="eastAsia"/>
           <w:lang w:eastAsia="zh-CN"/>
         </w:rPr>
-        <w:t xml:space="preserve"> </w:t>
-      </w:r>
-      <w:proofErr w:type="gramStart"/>
-      <w:r>
-        <w:rPr>
-          <w:rFonts w:hint="eastAsia"/>
-          <w:lang w:eastAsia="zh-CN"/>
-        </w:rPr>
-        <w:t>satellites</w:t>
-      </w:r>
-      <w:proofErr w:type="gramEnd"/>
-      <w:r>
-        <w:rPr>
-          <w:rFonts w:hint="eastAsia"/>
-          <w:lang w:eastAsia="zh-CN"/>
-        </w:rPr>
-        <w:t xml:space="preserve"> location from </w:t>
-      </w:r>
-      <w:proofErr w:type="spellStart"/>
-      <w:r>
-        <w:rPr>
-          <w:rFonts w:hint="eastAsia"/>
-          <w:lang w:eastAsia="zh-CN"/>
-        </w:rPr>
-        <w:t>reciver</w:t>
-      </w:r>
-      <w:proofErr w:type="spellEnd"/>
+        <w:t xml:space="preserve"> satellites location from reciver</w:t>
+      </w:r>
       <w:r>
         <w:t xml:space="preserve"> for tracking low earth orbit satellites. Upon failure, determine cause and document accordingly.  </w:t>
       </w:r>
@@ -22020,25 +21276,17 @@
       <w:pPr>
         <w:pStyle w:val="Heading3"/>
       </w:pPr>
-      <w:bookmarkStart w:id="64" w:name="_Toc193873117"/>
-      <w:bookmarkStart w:id="65" w:name="_Toc209781379"/>
+      <w:bookmarkStart w:id="65" w:name="_Toc193873117"/>
+      <w:bookmarkStart w:id="66" w:name="_Toc209781379"/>
       <w:r>
         <w:t>Power Consumption Test</w:t>
       </w:r>
-      <w:bookmarkEnd w:id="64"/>
       <w:bookmarkEnd w:id="65"/>
+      <w:bookmarkEnd w:id="66"/>
     </w:p>
     <w:p>
       <w:r>
-        <w:t xml:space="preserve">The power consumption test verifies that the MATS has </w:t>
-      </w:r>
-      <w:proofErr w:type="gramStart"/>
-      <w:r>
-        <w:t>a power</w:t>
-      </w:r>
-      <w:proofErr w:type="gramEnd"/>
-      <w:r>
-        <w:t xml:space="preserve"> consumption that enables it to perform utilizing available power on board many aircraft, emergency vehicles, and maritime vessels. </w:t>
+        <w:t xml:space="preserve">The power consumption test verifies that the MATS has a power consumption that enables it to perform utilizing available power on board many aircraft, emergency vehicles, and maritime vessels. </w:t>
       </w:r>
       <w:r>
         <w:fldChar w:fldCharType="begin"/>
@@ -22095,8 +21343,8 @@
         <w:keepNext/>
         <w:jc w:val="center"/>
       </w:pPr>
-      <w:bookmarkStart w:id="66" w:name="_Ref191201399"/>
-      <w:bookmarkStart w:id="67" w:name="_Ref192672629"/>
+      <w:bookmarkStart w:id="67" w:name="_Ref191201399"/>
+      <w:bookmarkStart w:id="68" w:name="_Ref192672629"/>
       <w:r>
         <w:t xml:space="preserve">Table </w:t>
       </w:r>
@@ -22108,11 +21356,11 @@
           <w:t>15</w:t>
         </w:r>
       </w:fldSimple>
-      <w:bookmarkEnd w:id="66"/>
+      <w:bookmarkEnd w:id="67"/>
       <w:r>
         <w:t>: Power Consumption Test Procedure</w:t>
       </w:r>
-      <w:bookmarkEnd w:id="67"/>
+      <w:bookmarkEnd w:id="68"/>
     </w:p>
     <w:tbl>
       <w:tblPr>
@@ -22281,21 +21529,8 @@
                 <w:szCs w:val="22"/>
                 <w14:ligatures w14:val="none"/>
               </w:rPr>
-              <w:t xml:space="preserve">Pass or </w:t>
-            </w:r>
-            <w:proofErr w:type="gramStart"/>
-            <w:r>
-              <w:rPr>
-                <w:rFonts w:ascii="Aptos Narrow" w:eastAsia="Times New Roman" w:hAnsi="Aptos Narrow" w:cs="Times New Roman"/>
-                <w:color w:val="000000"/>
-                <w:kern w:val="0"/>
-                <w:sz w:val="22"/>
-                <w:szCs w:val="22"/>
-                <w14:ligatures w14:val="none"/>
-              </w:rPr>
-              <w:t>Fail</w:t>
-            </w:r>
-            <w:proofErr w:type="gramEnd"/>
+              <w:t>Pass or Fail</w:t>
+            </w:r>
           </w:p>
         </w:tc>
       </w:tr>
@@ -23161,7 +22396,7 @@
         <w:pStyle w:val="Caption"/>
         <w:jc w:val="center"/>
       </w:pPr>
-      <w:bookmarkStart w:id="68" w:name="_Ref191200952"/>
+      <w:bookmarkStart w:id="69" w:name="_Ref191200952"/>
       <w:r>
         <w:t xml:space="preserve">Figure </w:t>
       </w:r>
@@ -23173,7 +22408,7 @@
           <w:t>8</w:t>
         </w:r>
       </w:fldSimple>
-      <w:bookmarkEnd w:id="68"/>
+      <w:bookmarkEnd w:id="69"/>
       <w:r>
         <w:t>: Power Consumption Equipment Setup</w:t>
       </w:r>
@@ -23183,11 +22418,11 @@
       <w:pPr>
         <w:pStyle w:val="Heading2"/>
       </w:pPr>
-      <w:bookmarkStart w:id="69" w:name="_Toc209781380"/>
+      <w:bookmarkStart w:id="70" w:name="_Toc209781380"/>
       <w:r>
         <w:t>Subsystem Test Results</w:t>
       </w:r>
-      <w:bookmarkEnd w:id="69"/>
+      <w:bookmarkEnd w:id="70"/>
     </w:p>
     <w:p>
       <w:r>
@@ -23198,25 +22433,25 @@
       <w:pPr>
         <w:pStyle w:val="Heading1"/>
       </w:pPr>
-      <w:bookmarkStart w:id="70" w:name="_Toc209781381"/>
+      <w:bookmarkStart w:id="71" w:name="_Toc209781381"/>
       <w:r>
         <w:lastRenderedPageBreak/>
         <w:t>Power Delivery</w:t>
       </w:r>
-      <w:bookmarkEnd w:id="70"/>
+      <w:bookmarkEnd w:id="71"/>
     </w:p>
     <w:p>
       <w:pPr>
         <w:pStyle w:val="Heading2"/>
       </w:pPr>
-      <w:bookmarkStart w:id="71" w:name="_Toc209550792"/>
-      <w:bookmarkStart w:id="72" w:name="_Toc209550979"/>
-      <w:bookmarkStart w:id="73" w:name="_Toc209551102"/>
-      <w:bookmarkStart w:id="74" w:name="_Toc209781382"/>
+      <w:bookmarkStart w:id="72" w:name="_Toc209781382"/>
+      <w:bookmarkStart w:id="73" w:name="_Toc209550792"/>
+      <w:bookmarkStart w:id="74" w:name="_Toc209550979"/>
+      <w:bookmarkStart w:id="75" w:name="_Toc209551102"/>
       <w:r>
         <w:t>Subsystem Overview</w:t>
       </w:r>
-      <w:bookmarkEnd w:id="74"/>
+      <w:bookmarkEnd w:id="72"/>
     </w:p>
     <w:p>
       <w:r>
@@ -23228,21 +22463,21 @@
       <w:r>
         <w:t xml:space="preserve"> and verification are critical to ensure that the MATS performs as intended. This document outlines the testing procedures for the Power Subsystem, which is responsible for converting the system’s 12–24 V input into regulated voltage rails required by all other subsystems. The Power Subsystem provides 7.5 V, 5 V, and 3.3 V outputs to support the Rotator, Receiver, and User Interface subsystems. This test plan aims to verify the proper functionality and reliability of the Power Subsystem independently, prior to integration into the full MATS system.</w:t>
       </w:r>
-      <w:bookmarkEnd w:id="71"/>
-      <w:bookmarkEnd w:id="72"/>
       <w:bookmarkEnd w:id="73"/>
+      <w:bookmarkEnd w:id="74"/>
+      <w:bookmarkEnd w:id="75"/>
     </w:p>
     <w:p>
       <w:pPr>
         <w:pStyle w:val="Heading2"/>
       </w:pPr>
-      <w:bookmarkStart w:id="75" w:name="_Toc209551103"/>
-      <w:bookmarkStart w:id="76" w:name="_Toc209781383"/>
+      <w:bookmarkStart w:id="76" w:name="_Toc209551103"/>
+      <w:bookmarkStart w:id="77" w:name="_Toc209781383"/>
       <w:r>
         <w:t>Subsystem Requirements and Specifications</w:t>
       </w:r>
-      <w:bookmarkEnd w:id="75"/>
       <w:bookmarkEnd w:id="76"/>
+      <w:bookmarkEnd w:id="77"/>
     </w:p>
     <w:p>
       <w:r>
@@ -23265,7 +22500,7 @@
         <w:keepNext/>
         <w:jc w:val="center"/>
       </w:pPr>
-      <w:bookmarkStart w:id="77" w:name="_Ref191201225"/>
+      <w:bookmarkStart w:id="78" w:name="_Ref191201225"/>
       <w:r>
         <w:t xml:space="preserve">Table </w:t>
       </w:r>
@@ -23277,7 +22512,7 @@
           <w:t>16</w:t>
         </w:r>
       </w:fldSimple>
-      <w:bookmarkEnd w:id="77"/>
+      <w:bookmarkEnd w:id="78"/>
       <w:r>
         <w:t>: Rotator Subsystem Requirements</w:t>
       </w:r>
@@ -23562,14 +22797,7 @@
               <w:rPr>
                 <w:rFonts w:ascii="Aptos Narrow" w:hAnsi="Aptos Narrow"/>
               </w:rPr>
-              <w:t xml:space="preserve">≤ 50 </w:t>
-            </w:r>
-            <w:proofErr w:type="spellStart"/>
-            <w:r>
-              <w:rPr>
-                <w:rFonts w:ascii="Aptos Narrow" w:hAnsi="Aptos Narrow"/>
-              </w:rPr>
-              <w:t>mV</w:t>
+              <w:t>≤ 50 mV</w:t>
             </w:r>
             <w:r>
               <w:rPr>
@@ -23578,7 +22806,6 @@
               </w:rPr>
               <w:t>pp</w:t>
             </w:r>
-            <w:proofErr w:type="spellEnd"/>
           </w:p>
         </w:tc>
       </w:tr>
@@ -23631,13 +22858,13 @@
       <w:pPr>
         <w:pStyle w:val="Heading2"/>
       </w:pPr>
-      <w:bookmarkStart w:id="78" w:name="_Toc209551104"/>
-      <w:bookmarkStart w:id="79" w:name="_Toc209781384"/>
+      <w:bookmarkStart w:id="79" w:name="_Toc209551104"/>
+      <w:bookmarkStart w:id="80" w:name="_Toc209781384"/>
       <w:r>
         <w:t>Objectives</w:t>
       </w:r>
-      <w:bookmarkEnd w:id="78"/>
       <w:bookmarkEnd w:id="79"/>
+      <w:bookmarkEnd w:id="80"/>
     </w:p>
     <w:p>
       <w:r>
@@ -23709,14 +22936,14 @@
       <w:pPr>
         <w:pStyle w:val="Heading2"/>
       </w:pPr>
-      <w:bookmarkStart w:id="80" w:name="_Toc209551105"/>
-      <w:bookmarkStart w:id="81" w:name="_Toc209781385"/>
+      <w:bookmarkStart w:id="81" w:name="_Toc209551105"/>
+      <w:bookmarkStart w:id="82" w:name="_Toc209781385"/>
       <w:r>
         <w:lastRenderedPageBreak/>
         <w:t>Required Equipment</w:t>
       </w:r>
-      <w:bookmarkEnd w:id="80"/>
       <w:bookmarkEnd w:id="81"/>
+      <w:bookmarkEnd w:id="82"/>
     </w:p>
     <w:p>
       <w:r>
@@ -23778,13 +23005,13 @@
       <w:pPr>
         <w:pStyle w:val="Heading2"/>
       </w:pPr>
-      <w:bookmarkStart w:id="82" w:name="_Toc209551106"/>
-      <w:bookmarkStart w:id="83" w:name="_Toc209781386"/>
+      <w:bookmarkStart w:id="83" w:name="_Toc209551106"/>
+      <w:bookmarkStart w:id="84" w:name="_Toc209781386"/>
       <w:r>
         <w:t>Testing Procedure</w:t>
       </w:r>
-      <w:bookmarkEnd w:id="82"/>
       <w:bookmarkEnd w:id="83"/>
+      <w:bookmarkEnd w:id="84"/>
     </w:p>
     <w:p>
       <w:r>
@@ -23795,13 +23022,13 @@
       <w:pPr>
         <w:pStyle w:val="Heading2"/>
       </w:pPr>
-      <w:bookmarkStart w:id="84" w:name="_Toc209551107"/>
-      <w:bookmarkStart w:id="85" w:name="_Toc209781387"/>
+      <w:bookmarkStart w:id="85" w:name="_Toc209551107"/>
+      <w:bookmarkStart w:id="86" w:name="_Toc209781387"/>
       <w:r>
         <w:t>Input Verification</w:t>
       </w:r>
-      <w:bookmarkEnd w:id="84"/>
       <w:bookmarkEnd w:id="85"/>
+      <w:bookmarkEnd w:id="86"/>
     </w:p>
     <w:p>
       <w:pPr>
@@ -23868,7 +23095,7 @@
                 <w14:ligatures w14:val="none"/>
               </w:rPr>
             </w:pPr>
-            <w:bookmarkStart w:id="86" w:name="_Toc209551108"/>
+            <w:bookmarkStart w:id="87" w:name="_Toc209551108"/>
             <w:r>
               <w:rPr>
                 <w:rFonts w:ascii="Aptos Narrow" w:eastAsia="Times New Roman" w:hAnsi="Aptos Narrow" w:cs="Times New Roman"/>
@@ -24297,29 +23524,16 @@
                 <w14:ligatures w14:val="none"/>
               </w:rPr>
             </w:pPr>
-            <w:proofErr w:type="gramStart"/>
-            <w:r>
-              <w:rPr>
-                <w:rFonts w:ascii="Aptos Narrow" w:eastAsia="Times New Roman" w:hAnsi="Aptos Narrow" w:cs="Times New Roman"/>
-                <w:color w:val="000000"/>
-                <w:kern w:val="0"/>
-                <w:sz w:val="22"/>
-                <w:szCs w:val="22"/>
-                <w14:ligatures w14:val="none"/>
-              </w:rPr>
-              <w:t>Outputs remain</w:t>
-            </w:r>
-            <w:proofErr w:type="gramEnd"/>
-            <w:r>
-              <w:rPr>
-                <w:rFonts w:ascii="Aptos Narrow" w:eastAsia="Times New Roman" w:hAnsi="Aptos Narrow" w:cs="Times New Roman"/>
-                <w:color w:val="000000"/>
-                <w:kern w:val="0"/>
-                <w:sz w:val="22"/>
-                <w:szCs w:val="22"/>
-                <w14:ligatures w14:val="none"/>
-              </w:rPr>
-              <w:t xml:space="preserve"> stable.</w:t>
+            <w:r>
+              <w:rPr>
+                <w:rFonts w:ascii="Aptos Narrow" w:eastAsia="Times New Roman" w:hAnsi="Aptos Narrow" w:cs="Times New Roman"/>
+                <w:color w:val="000000"/>
+                <w:kern w:val="0"/>
+                <w:sz w:val="22"/>
+                <w:szCs w:val="22"/>
+                <w14:ligatures w14:val="none"/>
+              </w:rPr>
+              <w:t>Outputs remain stable.</w:t>
             </w:r>
           </w:p>
         </w:tc>
@@ -24398,29 +23612,16 @@
                 <w14:ligatures w14:val="none"/>
               </w:rPr>
             </w:pPr>
-            <w:proofErr w:type="gramStart"/>
-            <w:r>
-              <w:rPr>
-                <w:rFonts w:ascii="Aptos Narrow" w:eastAsia="Times New Roman" w:hAnsi="Aptos Narrow" w:cs="Times New Roman"/>
-                <w:color w:val="000000"/>
-                <w:kern w:val="0"/>
-                <w:sz w:val="22"/>
-                <w:szCs w:val="22"/>
-                <w14:ligatures w14:val="none"/>
-              </w:rPr>
-              <w:t>Outputs remain</w:t>
-            </w:r>
-            <w:proofErr w:type="gramEnd"/>
-            <w:r>
-              <w:rPr>
-                <w:rFonts w:ascii="Aptos Narrow" w:eastAsia="Times New Roman" w:hAnsi="Aptos Narrow" w:cs="Times New Roman"/>
-                <w:color w:val="000000"/>
-                <w:kern w:val="0"/>
-                <w:sz w:val="22"/>
-                <w:szCs w:val="22"/>
-                <w14:ligatures w14:val="none"/>
-              </w:rPr>
-              <w:t xml:space="preserve"> stable at all input voltages.</w:t>
+            <w:r>
+              <w:rPr>
+                <w:rFonts w:ascii="Aptos Narrow" w:eastAsia="Times New Roman" w:hAnsi="Aptos Narrow" w:cs="Times New Roman"/>
+                <w:color w:val="000000"/>
+                <w:kern w:val="0"/>
+                <w:sz w:val="22"/>
+                <w:szCs w:val="22"/>
+                <w14:ligatures w14:val="none"/>
+              </w:rPr>
+              <w:t>Outputs remain stable at all input voltages.</w:t>
             </w:r>
           </w:p>
         </w:tc>
@@ -24587,29 +23788,16 @@
                 <w14:ligatures w14:val="none"/>
               </w:rPr>
             </w:pPr>
-            <w:proofErr w:type="gramStart"/>
-            <w:r>
-              <w:rPr>
-                <w:rFonts w:ascii="Aptos Narrow" w:eastAsia="Times New Roman" w:hAnsi="Aptos Narrow" w:cs="Times New Roman"/>
-                <w:color w:val="000000"/>
-                <w:kern w:val="0"/>
-                <w:sz w:val="22"/>
-                <w:szCs w:val="22"/>
-                <w14:ligatures w14:val="none"/>
-              </w:rPr>
-              <w:t>Outputs remain</w:t>
-            </w:r>
-            <w:proofErr w:type="gramEnd"/>
-            <w:r>
-              <w:rPr>
-                <w:rFonts w:ascii="Aptos Narrow" w:eastAsia="Times New Roman" w:hAnsi="Aptos Narrow" w:cs="Times New Roman"/>
-                <w:color w:val="000000"/>
-                <w:kern w:val="0"/>
-                <w:sz w:val="22"/>
-                <w:szCs w:val="22"/>
-                <w14:ligatures w14:val="none"/>
-              </w:rPr>
-              <w:t xml:space="preserve"> stable within tolerance across input range.</w:t>
+            <w:r>
+              <w:rPr>
+                <w:rFonts w:ascii="Aptos Narrow" w:eastAsia="Times New Roman" w:hAnsi="Aptos Narrow" w:cs="Times New Roman"/>
+                <w:color w:val="000000"/>
+                <w:kern w:val="0"/>
+                <w:sz w:val="22"/>
+                <w:szCs w:val="22"/>
+                <w14:ligatures w14:val="none"/>
+              </w:rPr>
+              <w:t>Outputs remain stable within tolerance across input range.</w:t>
             </w:r>
           </w:p>
         </w:tc>
@@ -24639,7 +23827,7 @@
       <w:pPr>
         <w:pStyle w:val="Heading2"/>
       </w:pPr>
-      <w:bookmarkStart w:id="87" w:name="_Toc209781388"/>
+      <w:bookmarkStart w:id="88" w:name="_Toc209781388"/>
     </w:p>
     <w:p>
       <w:pPr>
@@ -24662,8 +23850,8 @@
         <w:lastRenderedPageBreak/>
         <w:t>Voltage Accuracy</w:t>
       </w:r>
-      <w:bookmarkEnd w:id="86"/>
       <w:bookmarkEnd w:id="87"/>
+      <w:bookmarkEnd w:id="88"/>
     </w:p>
     <w:p>
       <w:pPr>
@@ -24730,7 +23918,7 @@
                 <w14:ligatures w14:val="none"/>
               </w:rPr>
             </w:pPr>
-            <w:bookmarkStart w:id="88" w:name="_Toc209551109"/>
+            <w:bookmarkStart w:id="89" w:name="_Toc209551109"/>
             <w:r>
               <w:rPr>
                 <w:rFonts w:ascii="Aptos Narrow" w:eastAsia="Times New Roman" w:hAnsi="Aptos Narrow" w:cs="Times New Roman"/>
@@ -24882,31 +24070,7 @@
                 <w:szCs w:val="22"/>
                 <w14:ligatures w14:val="none"/>
               </w:rPr>
-              <w:t xml:space="preserve">All rails </w:t>
-            </w:r>
-            <w:proofErr w:type="gramStart"/>
-            <w:r>
-              <w:rPr>
-                <w:rFonts w:ascii="Aptos Narrow" w:eastAsia="Times New Roman" w:hAnsi="Aptos Narrow" w:cs="Times New Roman"/>
-                <w:color w:val="000000"/>
-                <w:kern w:val="0"/>
-                <w:sz w:val="22"/>
-                <w:szCs w:val="22"/>
-                <w14:ligatures w14:val="none"/>
-              </w:rPr>
-              <w:t>within ±</w:t>
-            </w:r>
-            <w:proofErr w:type="gramEnd"/>
-            <w:r>
-              <w:rPr>
-                <w:rFonts w:ascii="Aptos Narrow" w:eastAsia="Times New Roman" w:hAnsi="Aptos Narrow" w:cs="Times New Roman"/>
-                <w:color w:val="000000"/>
-                <w:kern w:val="0"/>
-                <w:sz w:val="22"/>
-                <w:szCs w:val="22"/>
-                <w14:ligatures w14:val="none"/>
-              </w:rPr>
-              <w:t>5% of nominal.</w:t>
+              <w:t>All rails within ±5% of nominal.</w:t>
             </w:r>
           </w:p>
         </w:tc>
@@ -25200,12 +24364,12 @@
       <w:pPr>
         <w:pStyle w:val="Heading2"/>
       </w:pPr>
-      <w:bookmarkStart w:id="89" w:name="_Toc209781389"/>
+      <w:bookmarkStart w:id="90" w:name="_Toc209781389"/>
       <w:r>
         <w:t>Load Regulation and Current Capacity</w:t>
       </w:r>
-      <w:bookmarkEnd w:id="88"/>
       <w:bookmarkEnd w:id="89"/>
+      <w:bookmarkEnd w:id="90"/>
     </w:p>
     <w:p>
       <w:pPr>
@@ -25272,7 +24436,7 @@
                 <w14:ligatures w14:val="none"/>
               </w:rPr>
             </w:pPr>
-            <w:bookmarkStart w:id="90" w:name="_Toc209551110"/>
+            <w:bookmarkStart w:id="91" w:name="_Toc209551110"/>
             <w:r>
               <w:rPr>
                 <w:rFonts w:ascii="Aptos Narrow" w:eastAsia="Times New Roman" w:hAnsi="Aptos Narrow" w:cs="Times New Roman"/>
@@ -25688,31 +24852,7 @@
                 <w:szCs w:val="22"/>
                 <w14:ligatures w14:val="none"/>
               </w:rPr>
-              <w:t xml:space="preserve">Subsystem remains stable, </w:t>
-            </w:r>
-            <w:proofErr w:type="gramStart"/>
-            <w:r>
-              <w:rPr>
-                <w:rFonts w:ascii="Aptos Narrow" w:eastAsia="Times New Roman" w:hAnsi="Aptos Narrow" w:cs="Times New Roman"/>
-                <w:color w:val="000000"/>
-                <w:kern w:val="0"/>
-                <w:sz w:val="22"/>
-                <w:szCs w:val="22"/>
-                <w14:ligatures w14:val="none"/>
-              </w:rPr>
-              <w:t>no</w:t>
-            </w:r>
-            <w:proofErr w:type="gramEnd"/>
-            <w:r>
-              <w:rPr>
-                <w:rFonts w:ascii="Aptos Narrow" w:eastAsia="Times New Roman" w:hAnsi="Aptos Narrow" w:cs="Times New Roman"/>
-                <w:color w:val="000000"/>
-                <w:kern w:val="0"/>
-                <w:sz w:val="22"/>
-                <w:szCs w:val="22"/>
-                <w14:ligatures w14:val="none"/>
-              </w:rPr>
-              <w:t xml:space="preserve"> shutdown/thermal fault.</w:t>
+              <w:t>Subsystem remains stable, no shutdown/thermal fault.</w:t>
             </w:r>
           </w:p>
         </w:tc>
@@ -25742,12 +24882,12 @@
       <w:pPr>
         <w:pStyle w:val="Heading2"/>
       </w:pPr>
-      <w:bookmarkStart w:id="91" w:name="_Toc209781390"/>
+      <w:bookmarkStart w:id="92" w:name="_Toc209781390"/>
       <w:r>
         <w:t>Ripple and Noise</w:t>
       </w:r>
-      <w:bookmarkEnd w:id="90"/>
       <w:bookmarkEnd w:id="91"/>
+      <w:bookmarkEnd w:id="92"/>
     </w:p>
     <w:p>
       <w:pPr>
@@ -25814,7 +24954,7 @@
                 <w14:ligatures w14:val="none"/>
               </w:rPr>
             </w:pPr>
-            <w:bookmarkStart w:id="92" w:name="_Toc209551111"/>
+            <w:bookmarkStart w:id="93" w:name="_Toc209551111"/>
             <w:r>
               <w:rPr>
                 <w:rFonts w:ascii="Aptos Narrow" w:eastAsia="Times New Roman" w:hAnsi="Aptos Narrow" w:cs="Times New Roman"/>
@@ -25935,31 +25075,7 @@
                 <w:szCs w:val="22"/>
                 <w14:ligatures w14:val="none"/>
               </w:rPr>
-              <w:t xml:space="preserve">Connect oscilloscope probe across 7.5 V rail under nominal load. Measure </w:t>
-            </w:r>
-            <w:proofErr w:type="spellStart"/>
-            <w:r>
-              <w:rPr>
-                <w:rFonts w:ascii="Aptos Narrow" w:eastAsia="Times New Roman" w:hAnsi="Aptos Narrow" w:cs="Times New Roman"/>
-                <w:color w:val="000000"/>
-                <w:kern w:val="0"/>
-                <w:sz w:val="22"/>
-                <w:szCs w:val="22"/>
-                <w14:ligatures w14:val="none"/>
-              </w:rPr>
-              <w:t>Vpp</w:t>
-            </w:r>
-            <w:proofErr w:type="spellEnd"/>
-            <w:r>
-              <w:rPr>
-                <w:rFonts w:ascii="Aptos Narrow" w:eastAsia="Times New Roman" w:hAnsi="Aptos Narrow" w:cs="Times New Roman"/>
-                <w:color w:val="000000"/>
-                <w:kern w:val="0"/>
-                <w:sz w:val="22"/>
-                <w:szCs w:val="22"/>
-                <w14:ligatures w14:val="none"/>
-              </w:rPr>
-              <w:t>.</w:t>
+              <w:t>Connect oscilloscope probe across 7.5 V rail under nominal load. Measure Vpp.</w:t>
             </w:r>
           </w:p>
         </w:tc>
@@ -25990,31 +25106,7 @@
                 <w:szCs w:val="22"/>
                 <w14:ligatures w14:val="none"/>
               </w:rPr>
-              <w:t xml:space="preserve">Ripple ≤ 50 </w:t>
-            </w:r>
-            <w:proofErr w:type="spellStart"/>
-            <w:r>
-              <w:rPr>
-                <w:rFonts w:ascii="Aptos Narrow" w:eastAsia="Times New Roman" w:hAnsi="Aptos Narrow" w:cs="Times New Roman"/>
-                <w:color w:val="000000"/>
-                <w:kern w:val="0"/>
-                <w:sz w:val="22"/>
-                <w:szCs w:val="22"/>
-                <w14:ligatures w14:val="none"/>
-              </w:rPr>
-              <w:t>mVpp</w:t>
-            </w:r>
-            <w:proofErr w:type="spellEnd"/>
-            <w:r>
-              <w:rPr>
-                <w:rFonts w:ascii="Aptos Narrow" w:eastAsia="Times New Roman" w:hAnsi="Aptos Narrow" w:cs="Times New Roman"/>
-                <w:color w:val="000000"/>
-                <w:kern w:val="0"/>
-                <w:sz w:val="22"/>
-                <w:szCs w:val="22"/>
-                <w14:ligatures w14:val="none"/>
-              </w:rPr>
-              <w:t>.</w:t>
+              <w:t>Ripple ≤ 50 mVpp.</w:t>
             </w:r>
           </w:p>
         </w:tc>
@@ -26102,31 +25194,7 @@
                 <w:szCs w:val="22"/>
                 <w14:ligatures w14:val="none"/>
               </w:rPr>
-              <w:t xml:space="preserve">Ripple ≤ 50 </w:t>
-            </w:r>
-            <w:proofErr w:type="spellStart"/>
-            <w:r>
-              <w:rPr>
-                <w:rFonts w:ascii="Aptos Narrow" w:eastAsia="Times New Roman" w:hAnsi="Aptos Narrow" w:cs="Times New Roman"/>
-                <w:color w:val="000000"/>
-                <w:kern w:val="0"/>
-                <w:sz w:val="22"/>
-                <w:szCs w:val="22"/>
-                <w14:ligatures w14:val="none"/>
-              </w:rPr>
-              <w:t>mVpp</w:t>
-            </w:r>
-            <w:proofErr w:type="spellEnd"/>
-            <w:r>
-              <w:rPr>
-                <w:rFonts w:ascii="Aptos Narrow" w:eastAsia="Times New Roman" w:hAnsi="Aptos Narrow" w:cs="Times New Roman"/>
-                <w:color w:val="000000"/>
-                <w:kern w:val="0"/>
-                <w:sz w:val="22"/>
-                <w:szCs w:val="22"/>
-                <w14:ligatures w14:val="none"/>
-              </w:rPr>
-              <w:t>.</w:t>
+              <w:t>Ripple ≤ 50 mVpp.</w:t>
             </w:r>
           </w:p>
         </w:tc>
@@ -26214,31 +25282,7 @@
                 <w:szCs w:val="22"/>
                 <w14:ligatures w14:val="none"/>
               </w:rPr>
-              <w:t xml:space="preserve">Ripple ≤ 50 </w:t>
-            </w:r>
-            <w:proofErr w:type="spellStart"/>
-            <w:r>
-              <w:rPr>
-                <w:rFonts w:ascii="Aptos Narrow" w:eastAsia="Times New Roman" w:hAnsi="Aptos Narrow" w:cs="Times New Roman"/>
-                <w:color w:val="000000"/>
-                <w:kern w:val="0"/>
-                <w:sz w:val="22"/>
-                <w:szCs w:val="22"/>
-                <w14:ligatures w14:val="none"/>
-              </w:rPr>
-              <w:t>mVpp</w:t>
-            </w:r>
-            <w:proofErr w:type="spellEnd"/>
-            <w:r>
-              <w:rPr>
-                <w:rFonts w:ascii="Aptos Narrow" w:eastAsia="Times New Roman" w:hAnsi="Aptos Narrow" w:cs="Times New Roman"/>
-                <w:color w:val="000000"/>
-                <w:kern w:val="0"/>
-                <w:sz w:val="22"/>
-                <w:szCs w:val="22"/>
-                <w14:ligatures w14:val="none"/>
-              </w:rPr>
-              <w:t>.</w:t>
+              <w:t>Ripple ≤ 50 mVpp.</w:t>
             </w:r>
           </w:p>
         </w:tc>
@@ -26268,13 +25312,13 @@
       <w:pPr>
         <w:pStyle w:val="Heading2"/>
       </w:pPr>
-      <w:bookmarkStart w:id="93" w:name="_Toc209781391"/>
+      <w:bookmarkStart w:id="94" w:name="_Toc209781391"/>
       <w:r>
         <w:lastRenderedPageBreak/>
         <w:t>Protection Testing</w:t>
       </w:r>
-      <w:bookmarkEnd w:id="92"/>
       <w:bookmarkEnd w:id="93"/>
+      <w:bookmarkEnd w:id="94"/>
     </w:p>
     <w:p>
       <w:pPr>
@@ -26756,31 +25800,7 @@
                 <w:szCs w:val="22"/>
                 <w14:ligatures w14:val="none"/>
               </w:rPr>
-              <w:t xml:space="preserve">Subsystem shuts down </w:t>
-            </w:r>
-            <w:proofErr w:type="gramStart"/>
-            <w:r>
-              <w:rPr>
-                <w:rFonts w:ascii="Aptos Narrow" w:eastAsia="Times New Roman" w:hAnsi="Aptos Narrow" w:cs="Times New Roman"/>
-                <w:color w:val="000000"/>
-                <w:kern w:val="0"/>
-                <w:sz w:val="22"/>
-                <w:szCs w:val="22"/>
-                <w14:ligatures w14:val="none"/>
-              </w:rPr>
-              <w:t>or</w:t>
-            </w:r>
-            <w:proofErr w:type="gramEnd"/>
-            <w:r>
-              <w:rPr>
-                <w:rFonts w:ascii="Aptos Narrow" w:eastAsia="Times New Roman" w:hAnsi="Aptos Narrow" w:cs="Times New Roman"/>
-                <w:color w:val="000000"/>
-                <w:kern w:val="0"/>
-                <w:sz w:val="22"/>
-                <w:szCs w:val="22"/>
-                <w14:ligatures w14:val="none"/>
-              </w:rPr>
-              <w:t xml:space="preserve"> limits safely, recovers after fault.</w:t>
+              <w:t>Subsystem shuts down or limits safely, recovers after fault.</w:t>
             </w:r>
           </w:p>
         </w:tc>
@@ -26828,29 +25848,16 @@
                 <w14:ligatures w14:val="none"/>
               </w:rPr>
             </w:pPr>
-            <w:proofErr w:type="gramStart"/>
-            <w:r>
-              <w:rPr>
-                <w:rFonts w:ascii="Aptos Narrow" w:eastAsia="Times New Roman" w:hAnsi="Aptos Narrow" w:cs="Times New Roman"/>
-                <w:color w:val="000000"/>
-                <w:kern w:val="0"/>
-                <w:sz w:val="22"/>
-                <w:szCs w:val="22"/>
-                <w14:ligatures w14:val="none"/>
-              </w:rPr>
-              <w:t>Repeat</w:t>
-            </w:r>
-            <w:proofErr w:type="gramEnd"/>
-            <w:r>
-              <w:rPr>
-                <w:rFonts w:ascii="Aptos Narrow" w:eastAsia="Times New Roman" w:hAnsi="Aptos Narrow" w:cs="Times New Roman"/>
-                <w:color w:val="000000"/>
-                <w:kern w:val="0"/>
-                <w:sz w:val="22"/>
-                <w:szCs w:val="22"/>
-                <w14:ligatures w14:val="none"/>
-              </w:rPr>
-              <w:t xml:space="preserve"> short-circuit test for 5 V rail.</w:t>
+            <w:r>
+              <w:rPr>
+                <w:rFonts w:ascii="Aptos Narrow" w:eastAsia="Times New Roman" w:hAnsi="Aptos Narrow" w:cs="Times New Roman"/>
+                <w:color w:val="000000"/>
+                <w:kern w:val="0"/>
+                <w:sz w:val="22"/>
+                <w:szCs w:val="22"/>
+                <w14:ligatures w14:val="none"/>
+              </w:rPr>
+              <w:t>Repeat short-circuit test for 5 V rail.</w:t>
             </w:r>
           </w:p>
         </w:tc>
@@ -26929,29 +25936,16 @@
                 <w14:ligatures w14:val="none"/>
               </w:rPr>
             </w:pPr>
-            <w:proofErr w:type="gramStart"/>
-            <w:r>
-              <w:rPr>
-                <w:rFonts w:ascii="Aptos Narrow" w:eastAsia="Times New Roman" w:hAnsi="Aptos Narrow" w:cs="Times New Roman"/>
-                <w:color w:val="000000"/>
-                <w:kern w:val="0"/>
-                <w:sz w:val="22"/>
-                <w:szCs w:val="22"/>
-                <w14:ligatures w14:val="none"/>
-              </w:rPr>
-              <w:t>Repeat</w:t>
-            </w:r>
-            <w:proofErr w:type="gramEnd"/>
-            <w:r>
-              <w:rPr>
-                <w:rFonts w:ascii="Aptos Narrow" w:eastAsia="Times New Roman" w:hAnsi="Aptos Narrow" w:cs="Times New Roman"/>
-                <w:color w:val="000000"/>
-                <w:kern w:val="0"/>
-                <w:sz w:val="22"/>
-                <w:szCs w:val="22"/>
-                <w14:ligatures w14:val="none"/>
-              </w:rPr>
-              <w:t xml:space="preserve"> short-circuit test for 3.3 V rail.</w:t>
+            <w:r>
+              <w:rPr>
+                <w:rFonts w:ascii="Aptos Narrow" w:eastAsia="Times New Roman" w:hAnsi="Aptos Narrow" w:cs="Times New Roman"/>
+                <w:color w:val="000000"/>
+                <w:kern w:val="0"/>
+                <w:sz w:val="22"/>
+                <w:szCs w:val="22"/>
+                <w14:ligatures w14:val="none"/>
+              </w:rPr>
+              <w:t>Repeat short-circuit test for 3.3 V rail.</w:t>
             </w:r>
           </w:p>
         </w:tc>
@@ -27012,11 +26006,11 @@
       <w:pPr>
         <w:pStyle w:val="Heading2"/>
       </w:pPr>
-      <w:bookmarkStart w:id="94" w:name="_Toc209781392"/>
+      <w:bookmarkStart w:id="95" w:name="_Toc209781392"/>
       <w:r>
         <w:t>Subsystem Test Results</w:t>
       </w:r>
-      <w:bookmarkEnd w:id="94"/>
+      <w:bookmarkEnd w:id="95"/>
     </w:p>
     <w:tbl>
       <w:tblPr>
@@ -27411,21 +26405,8 @@
                 <w:szCs w:val="22"/>
                 <w14:ligatures w14:val="none"/>
               </w:rPr>
-              <w:t xml:space="preserve">Ripple and </w:t>
-            </w:r>
-            <w:proofErr w:type="gramStart"/>
-            <w:r>
-              <w:rPr>
-                <w:rFonts w:ascii="Aptos Narrow" w:eastAsia="Times New Roman" w:hAnsi="Aptos Narrow" w:cs="Times New Roman"/>
-                <w:color w:val="000000"/>
-                <w:kern w:val="0"/>
-                <w:sz w:val="22"/>
-                <w:szCs w:val="22"/>
-                <w14:ligatures w14:val="none"/>
-              </w:rPr>
-              <w:t>Noise</w:t>
-            </w:r>
-            <w:proofErr w:type="gramEnd"/>
+              <w:t>Ripple and Noise</w:t>
+            </w:r>
           </w:p>
         </w:tc>
         <w:tc>
@@ -29625,6 +28606,7 @@
   <w:style w:type="character" w:default="1" w:styleId="DefaultParagraphFont">
     <w:name w:val="Default Paragraph Font"/>
     <w:uiPriority w:val="1"/>
+    <w:semiHidden/>
     <w:unhideWhenUsed/>
   </w:style>
   <w:style w:type="table" w:default="1" w:styleId="TableNormal">

</xml_diff>